<commit_message>
Added Identifier for RBC sendig Revocation command
</commit_message>
<xml_diff>
--- a/System Analysis/3-11-5-Manage-TSR.docx
+++ b/System Analysis/3-11-5-Manage-TSR.docx
@@ -94,21 +94,7 @@
         <w:rPr>
           <w:lang w:val="en-GB"/>
         </w:rPr>
-        <w:t xml:space="preserve">Bernd </w:t>
-      </w:r>
-      <w:proofErr w:type="spellStart"/>
-      <w:r>
-        <w:rPr>
-          <w:lang w:val="en-GB"/>
-        </w:rPr>
-        <w:t>Hekele</w:t>
-      </w:r>
-      <w:proofErr w:type="spellEnd"/>
-      <w:r>
-        <w:rPr>
-          <w:lang w:val="en-GB"/>
-        </w:rPr>
-        <w:t>, Christian Giraud, Jan Welte</w:t>
+        <w:t>Bernd Hekele, Christian Giraud, Jan Welte</w:t>
       </w:r>
     </w:p>
     <w:p>
@@ -401,21 +387,12 @@
           <w:lang w:val="en-GB"/>
         </w:rPr>
       </w:pPr>
-      <w:proofErr w:type="gramStart"/>
       <w:r>
         <w:rPr>
           <w:i/>
           <w:lang w:val="en-GB"/>
         </w:rPr>
-        <w:t>Picture  +</w:t>
-      </w:r>
-      <w:proofErr w:type="gramEnd"/>
-      <w:r>
-        <w:rPr>
-          <w:i/>
-          <w:lang w:val="en-GB"/>
-        </w:rPr>
-        <w:t xml:space="preserve"> textual description</w:t>
+        <w:t>Picture  + textual description</w:t>
       </w:r>
     </w:p>
     <w:p>
@@ -746,14 +723,12 @@
                 <w:lang w:val="en-GB"/>
               </w:rPr>
             </w:pPr>
-            <w:proofErr w:type="spellStart"/>
             <w:r>
               <w:rPr>
                 <w:lang w:val="en-GB"/>
               </w:rPr>
               <w:t>T_Text</w:t>
             </w:r>
-            <w:proofErr w:type="spellEnd"/>
           </w:p>
         </w:tc>
         <w:tc>
@@ -889,14 +864,12 @@
                 <w:lang w:val="en-GB"/>
               </w:rPr>
             </w:pPr>
-            <w:proofErr w:type="spellStart"/>
             <w:r>
               <w:rPr>
                 <w:lang w:val="en-GB"/>
               </w:rPr>
               <w:t>T_Definition</w:t>
             </w:r>
-            <w:proofErr w:type="spellEnd"/>
           </w:p>
         </w:tc>
         <w:tc>
@@ -1038,7 +1011,6 @@
                 <w:lang w:val="en-GB"/>
               </w:rPr>
             </w:pPr>
-            <w:proofErr w:type="spellStart"/>
             <w:r>
               <w:rPr>
                 <w:i/>
@@ -1047,7 +1019,6 @@
               </w:rPr>
               <w:t>T_Variable</w:t>
             </w:r>
-            <w:proofErr w:type="spellEnd"/>
           </w:p>
         </w:tc>
         <w:tc>
@@ -1232,7 +1203,6 @@
                 <w:lang w:val="en-GB"/>
               </w:rPr>
             </w:pPr>
-            <w:proofErr w:type="spellStart"/>
             <w:r>
               <w:rPr>
                 <w:i/>
@@ -1241,7 +1211,6 @@
               </w:rPr>
               <w:t>T_Variable</w:t>
             </w:r>
-            <w:proofErr w:type="spellEnd"/>
           </w:p>
         </w:tc>
         <w:tc>
@@ -1381,7 +1350,6 @@
                 <w:lang w:val="en-GB"/>
               </w:rPr>
             </w:pPr>
-            <w:proofErr w:type="spellStart"/>
             <w:r>
               <w:rPr>
                 <w:i/>
@@ -1390,7 +1358,6 @@
               </w:rPr>
               <w:t>T_Variable</w:t>
             </w:r>
-            <w:proofErr w:type="spellEnd"/>
           </w:p>
         </w:tc>
         <w:tc>
@@ -1522,7 +1489,6 @@
                 <w:lang w:val="en-GB"/>
               </w:rPr>
             </w:pPr>
-            <w:proofErr w:type="spellStart"/>
             <w:r>
               <w:rPr>
                 <w:i/>
@@ -1531,7 +1497,6 @@
               </w:rPr>
               <w:t>T_Constant</w:t>
             </w:r>
-            <w:proofErr w:type="spellEnd"/>
           </w:p>
         </w:tc>
         <w:tc>
@@ -1663,7 +1628,6 @@
                 <w:lang w:val="en-GB"/>
               </w:rPr>
             </w:pPr>
-            <w:proofErr w:type="spellStart"/>
             <w:r>
               <w:rPr>
                 <w:i/>
@@ -1672,7 +1636,6 @@
               </w:rPr>
               <w:t>T_Requirement</w:t>
             </w:r>
-            <w:proofErr w:type="spellEnd"/>
           </w:p>
         </w:tc>
         <w:tc>
@@ -1820,7 +1783,6 @@
                 <w:lang w:val="en-GB"/>
               </w:rPr>
             </w:pPr>
-            <w:proofErr w:type="spellStart"/>
             <w:r>
               <w:rPr>
                 <w:i/>
@@ -1829,7 +1791,6 @@
               </w:rPr>
               <w:t>T_FunctionalBlock</w:t>
             </w:r>
-            <w:proofErr w:type="spellEnd"/>
           </w:p>
         </w:tc>
         <w:tc>
@@ -1961,7 +1922,6 @@
                 <w:lang w:val="en-GB"/>
               </w:rPr>
             </w:pPr>
-            <w:proofErr w:type="spellStart"/>
             <w:r>
               <w:rPr>
                 <w:i/>
@@ -1970,7 +1930,6 @@
               </w:rPr>
               <w:t>T_Function</w:t>
             </w:r>
-            <w:proofErr w:type="spellEnd"/>
           </w:p>
         </w:tc>
         <w:tc>
@@ -2100,7 +2059,6 @@
                 <w:lang w:val="en-GB"/>
               </w:rPr>
             </w:pPr>
-            <w:proofErr w:type="spellStart"/>
             <w:r>
               <w:rPr>
                 <w:i/>
@@ -2109,7 +2067,6 @@
               </w:rPr>
               <w:t>T_System</w:t>
             </w:r>
-            <w:proofErr w:type="spellEnd"/>
           </w:p>
         </w:tc>
         <w:tc>
@@ -2553,14 +2510,12 @@
                 <w:lang w:val="en-GB"/>
               </w:rPr>
             </w:pPr>
-            <w:proofErr w:type="spellStart"/>
             <w:r>
               <w:rPr>
                 <w:lang w:val="en-GB"/>
               </w:rPr>
               <w:t>T_Text</w:t>
             </w:r>
-            <w:proofErr w:type="spellEnd"/>
           </w:p>
         </w:tc>
         <w:tc>
@@ -2696,14 +2651,12 @@
                 <w:lang w:val="en-GB"/>
               </w:rPr>
             </w:pPr>
-            <w:proofErr w:type="spellStart"/>
             <w:r>
               <w:rPr>
                 <w:lang w:val="en-GB"/>
               </w:rPr>
               <w:t>T_Definition</w:t>
             </w:r>
-            <w:proofErr w:type="spellEnd"/>
           </w:p>
         </w:tc>
         <w:tc>
@@ -2839,7 +2792,6 @@
                 <w:lang w:val="en-GB"/>
               </w:rPr>
             </w:pPr>
-            <w:proofErr w:type="spellStart"/>
             <w:r>
               <w:rPr>
                 <w:i/>
@@ -2848,7 +2800,6 @@
               </w:rPr>
               <w:t>T_Variable</w:t>
             </w:r>
-            <w:proofErr w:type="spellEnd"/>
           </w:p>
         </w:tc>
         <w:tc>
@@ -2970,17 +2921,8 @@
                 <w:iCs/>
                 <w:lang w:val="en-GB"/>
               </w:rPr>
-              <w:t xml:space="preserve">Train </w:t>
-            </w:r>
-            <w:proofErr w:type="spellStart"/>
-            <w:r>
-              <w:rPr>
-                <w:iCs/>
-                <w:lang w:val="en-GB"/>
-              </w:rPr>
-              <w:t>lenght</w:t>
-            </w:r>
-            <w:proofErr w:type="spellEnd"/>
+              <w:t>Train lenght</w:t>
+            </w:r>
           </w:p>
         </w:tc>
       </w:tr>
@@ -3083,7 +3025,6 @@
                 <w:lang w:val="en-GB"/>
               </w:rPr>
             </w:pPr>
-            <w:proofErr w:type="spellStart"/>
             <w:r>
               <w:rPr>
                 <w:i/>
@@ -3092,7 +3033,6 @@
               </w:rPr>
               <w:t>T_Variable</w:t>
             </w:r>
-            <w:proofErr w:type="spellEnd"/>
           </w:p>
         </w:tc>
         <w:tc>
@@ -3264,7 +3204,6 @@
                 <w:lang w:val="en-GB"/>
               </w:rPr>
             </w:pPr>
-            <w:proofErr w:type="spellStart"/>
             <w:r>
               <w:rPr>
                 <w:i/>
@@ -3273,7 +3212,6 @@
               </w:rPr>
               <w:t>T_Variable</w:t>
             </w:r>
-            <w:proofErr w:type="spellEnd"/>
           </w:p>
         </w:tc>
         <w:tc>
@@ -3405,7 +3343,6 @@
                 <w:lang w:val="en-GB"/>
               </w:rPr>
             </w:pPr>
-            <w:proofErr w:type="spellStart"/>
             <w:r>
               <w:rPr>
                 <w:i/>
@@ -3414,7 +3351,6 @@
               </w:rPr>
               <w:t>T_Constant</w:t>
             </w:r>
-            <w:proofErr w:type="spellEnd"/>
           </w:p>
         </w:tc>
         <w:tc>
@@ -3546,7 +3482,6 @@
                 <w:lang w:val="en-GB"/>
               </w:rPr>
             </w:pPr>
-            <w:proofErr w:type="spellStart"/>
             <w:r>
               <w:rPr>
                 <w:i/>
@@ -3555,7 +3490,6 @@
               </w:rPr>
               <w:t>T_Requirement</w:t>
             </w:r>
-            <w:proofErr w:type="spellEnd"/>
           </w:p>
         </w:tc>
         <w:tc>
@@ -3751,7 +3685,6 @@
                 <w:lang w:val="en-GB"/>
               </w:rPr>
             </w:pPr>
-            <w:proofErr w:type="spellStart"/>
             <w:r>
               <w:rPr>
                 <w:i/>
@@ -3760,7 +3693,6 @@
               </w:rPr>
               <w:t>T_FunctionalBlock</w:t>
             </w:r>
-            <w:proofErr w:type="spellEnd"/>
           </w:p>
         </w:tc>
         <w:tc>
@@ -3892,7 +3824,6 @@
                 <w:lang w:val="en-GB"/>
               </w:rPr>
             </w:pPr>
-            <w:proofErr w:type="spellStart"/>
             <w:r>
               <w:rPr>
                 <w:i/>
@@ -3901,7 +3832,6 @@
               </w:rPr>
               <w:t>T_Function</w:t>
             </w:r>
-            <w:proofErr w:type="spellEnd"/>
           </w:p>
         </w:tc>
         <w:tc>
@@ -4031,7 +3961,6 @@
                 <w:lang w:val="en-GB"/>
               </w:rPr>
             </w:pPr>
-            <w:proofErr w:type="spellStart"/>
             <w:r>
               <w:rPr>
                 <w:i/>
@@ -4040,7 +3969,6 @@
               </w:rPr>
               <w:t>T_System</w:t>
             </w:r>
-            <w:proofErr w:type="spellEnd"/>
           </w:p>
         </w:tc>
         <w:tc>
@@ -4491,14 +4419,12 @@
                 <w:lang w:val="en-GB"/>
               </w:rPr>
             </w:pPr>
-            <w:proofErr w:type="spellStart"/>
             <w:r>
               <w:rPr>
                 <w:lang w:val="en-GB"/>
               </w:rPr>
               <w:t>T_Text</w:t>
             </w:r>
-            <w:proofErr w:type="spellEnd"/>
           </w:p>
         </w:tc>
         <w:tc>
@@ -4656,14 +4582,12 @@
                 <w:lang w:val="en-GB"/>
               </w:rPr>
             </w:pPr>
-            <w:proofErr w:type="spellStart"/>
             <w:r>
               <w:rPr>
                 <w:lang w:val="en-GB"/>
               </w:rPr>
               <w:t>T_Definition</w:t>
             </w:r>
-            <w:proofErr w:type="spellEnd"/>
           </w:p>
         </w:tc>
         <w:tc>
@@ -4799,7 +4723,6 @@
                 <w:lang w:val="en-GB"/>
               </w:rPr>
             </w:pPr>
-            <w:proofErr w:type="spellStart"/>
             <w:r>
               <w:rPr>
                 <w:i/>
@@ -4808,7 +4731,6 @@
               </w:rPr>
               <w:t>T_Variable</w:t>
             </w:r>
-            <w:proofErr w:type="spellEnd"/>
           </w:p>
         </w:tc>
         <w:tc>
@@ -4845,6 +4767,30 @@
                 <w:lang w:val="en-GB"/>
               </w:rPr>
               <w:t>Packet 64 (Inhibition command)</w:t>
+            </w:r>
+          </w:p>
+          <w:p>
+            <w:pPr>
+              <w:pStyle w:val="TableContents"/>
+              <w:keepNext/>
+              <w:keepLines/>
+              <w:rPr>
+                <w:i/>
+                <w:iCs/>
+                <w:lang w:val="en-GB"/>
+              </w:rPr>
+            </w:pPr>
+            <w:r>
+              <w:rPr>
+                <w:lang w:val="en-GB"/>
+              </w:rPr>
+              <w:t>RBC Identifier for r</w:t>
+            </w:r>
+            <w:r>
+              <w:rPr>
+                <w:lang w:val="en-GB"/>
+              </w:rPr>
+              <w:t>eject revocable TSR indicator</w:t>
             </w:r>
           </w:p>
           <w:p>
@@ -4970,7 +4916,6 @@
                 <w:lang w:val="en-GB"/>
               </w:rPr>
             </w:pPr>
-            <w:proofErr w:type="spellStart"/>
             <w:r>
               <w:rPr>
                 <w:i/>
@@ -4979,7 +4924,6 @@
               </w:rPr>
               <w:t>T_Variable</w:t>
             </w:r>
-            <w:proofErr w:type="spellEnd"/>
           </w:p>
         </w:tc>
         <w:tc>
@@ -5004,11 +4948,39 @@
               <w:keepNext/>
               <w:keepLines/>
               <w:rPr>
-                <w:i/>
-                <w:iCs/>
-                <w:lang w:val="en-GB"/>
-              </w:rPr>
-            </w:pPr>
+                <w:lang w:val="en-GB"/>
+              </w:rPr>
+            </w:pPr>
+            <w:r>
+              <w:rPr>
+                <w:lang w:val="en-GB"/>
+              </w:rPr>
+              <w:t>Reject revocable TSR indicator</w:t>
+            </w:r>
+          </w:p>
+          <w:p>
+            <w:pPr>
+              <w:pStyle w:val="TableContents"/>
+              <w:keepNext/>
+              <w:keepLines/>
+              <w:rPr>
+                <w:i/>
+                <w:iCs/>
+                <w:lang w:val="en-GB"/>
+              </w:rPr>
+            </w:pPr>
+            <w:r>
+              <w:rPr>
+                <w:lang w:val="en-GB"/>
+              </w:rPr>
+              <w:t>RBC Identifier for r</w:t>
+            </w:r>
+            <w:r>
+              <w:rPr>
+                <w:lang w:val="en-GB"/>
+              </w:rPr>
+              <w:t>eject revocable TSR indicator</w:t>
+            </w:r>
           </w:p>
         </w:tc>
       </w:tr>
@@ -5111,7 +5083,6 @@
                 <w:lang w:val="en-GB"/>
               </w:rPr>
             </w:pPr>
-            <w:proofErr w:type="spellStart"/>
             <w:r>
               <w:rPr>
                 <w:i/>
@@ -5120,7 +5091,6 @@
               </w:rPr>
               <w:t>T_Variable</w:t>
             </w:r>
-            <w:proofErr w:type="spellEnd"/>
           </w:p>
         </w:tc>
         <w:tc>
@@ -5252,7 +5222,6 @@
                 <w:lang w:val="en-GB"/>
               </w:rPr>
             </w:pPr>
-            <w:proofErr w:type="spellStart"/>
             <w:r>
               <w:rPr>
                 <w:i/>
@@ -5261,7 +5230,6 @@
               </w:rPr>
               <w:t>T_Constant</w:t>
             </w:r>
-            <w:proofErr w:type="spellEnd"/>
           </w:p>
         </w:tc>
         <w:tc>
@@ -5393,7 +5361,6 @@
                 <w:lang w:val="en-GB"/>
               </w:rPr>
             </w:pPr>
-            <w:proofErr w:type="spellStart"/>
             <w:r>
               <w:rPr>
                 <w:i/>
@@ -5402,7 +5369,6 @@
               </w:rPr>
               <w:t>T_Requirement</w:t>
             </w:r>
-            <w:proofErr w:type="spellEnd"/>
           </w:p>
         </w:tc>
         <w:tc>
@@ -5543,7 +5509,6 @@
                 <w:lang w:val="en-GB"/>
               </w:rPr>
             </w:pPr>
-            <w:proofErr w:type="spellStart"/>
             <w:r>
               <w:rPr>
                 <w:i/>
@@ -5552,7 +5517,6 @@
               </w:rPr>
               <w:t>T_FunctionalBlock</w:t>
             </w:r>
-            <w:proofErr w:type="spellEnd"/>
           </w:p>
         </w:tc>
         <w:tc>
@@ -5684,7 +5648,6 @@
                 <w:lang w:val="en-GB"/>
               </w:rPr>
             </w:pPr>
-            <w:proofErr w:type="spellStart"/>
             <w:r>
               <w:rPr>
                 <w:i/>
@@ -5693,7 +5656,6 @@
               </w:rPr>
               <w:t>T_Function</w:t>
             </w:r>
-            <w:proofErr w:type="spellEnd"/>
           </w:p>
         </w:tc>
         <w:tc>
@@ -5823,7 +5785,6 @@
                 <w:lang w:val="en-GB"/>
               </w:rPr>
             </w:pPr>
-            <w:proofErr w:type="spellStart"/>
             <w:r>
               <w:rPr>
                 <w:i/>
@@ -5832,7 +5793,6 @@
               </w:rPr>
               <w:t>T_System</w:t>
             </w:r>
-            <w:proofErr w:type="spellEnd"/>
           </w:p>
         </w:tc>
         <w:tc>
@@ -6328,14 +6288,12 @@
                 <w:lang w:val="en-GB"/>
               </w:rPr>
             </w:pPr>
-            <w:proofErr w:type="spellStart"/>
             <w:r>
               <w:rPr>
                 <w:lang w:val="en-GB"/>
               </w:rPr>
               <w:t>T_Text</w:t>
             </w:r>
-            <w:proofErr w:type="spellEnd"/>
           </w:p>
         </w:tc>
         <w:tc>
@@ -6461,14 +6419,12 @@
                 <w:lang w:val="en-GB"/>
               </w:rPr>
             </w:pPr>
-            <w:proofErr w:type="spellStart"/>
             <w:r>
               <w:rPr>
                 <w:lang w:val="en-GB"/>
               </w:rPr>
               <w:t>T_Definition</w:t>
             </w:r>
-            <w:proofErr w:type="spellEnd"/>
           </w:p>
         </w:tc>
         <w:tc>
@@ -6607,14 +6563,12 @@
                 <w:lang w:val="en-GB"/>
               </w:rPr>
             </w:pPr>
-            <w:proofErr w:type="spellStart"/>
             <w:r>
               <w:rPr>
                 <w:lang w:val="en-GB"/>
               </w:rPr>
               <w:t>T_SourceDocument</w:t>
             </w:r>
-            <w:proofErr w:type="spellEnd"/>
           </w:p>
         </w:tc>
         <w:tc>
@@ -6740,14 +6694,12 @@
                 <w:lang w:val="en-GB"/>
               </w:rPr>
             </w:pPr>
-            <w:proofErr w:type="spellStart"/>
             <w:r>
               <w:rPr>
                 <w:lang w:val="en-GB"/>
               </w:rPr>
               <w:t>T_VariableNature</w:t>
             </w:r>
-            <w:proofErr w:type="spellEnd"/>
           </w:p>
         </w:tc>
         <w:tc>
@@ -6776,37 +6728,12 @@
                 <w:lang w:val="en-GB"/>
               </w:rPr>
             </w:pPr>
-            <w:proofErr w:type="spellStart"/>
             <w:r>
               <w:rPr>
                 <w:color w:val="FF0000"/>
                 <w:lang w:val="en-GB"/>
               </w:rPr>
-              <w:t>Typ</w:t>
-            </w:r>
-            <w:proofErr w:type="spellEnd"/>
-            <w:r>
-              <w:rPr>
-                <w:color w:val="FF0000"/>
-                <w:lang w:val="en-GB"/>
-              </w:rPr>
-              <w:t xml:space="preserve"> Speed Restriction </w:t>
-            </w:r>
-            <w:proofErr w:type="spellStart"/>
-            <w:r>
-              <w:rPr>
-                <w:color w:val="FF0000"/>
-                <w:lang w:val="en-GB"/>
-              </w:rPr>
-              <w:t>Datatyp</w:t>
-            </w:r>
-            <w:proofErr w:type="spellEnd"/>
-            <w:r>
-              <w:rPr>
-                <w:color w:val="FF0000"/>
-                <w:lang w:val="en-GB"/>
-              </w:rPr>
-              <w:t xml:space="preserve"> with TSR information</w:t>
+              <w:t>Typ Speed Restriction Datatyp with TSR information</w:t>
             </w:r>
             <w:r>
               <w:rPr>
@@ -6843,14 +6770,12 @@
                 <w:lang w:val="en-GB"/>
               </w:rPr>
             </w:pPr>
-            <w:proofErr w:type="spellStart"/>
             <w:r>
               <w:rPr>
                 <w:lang w:val="en-GB"/>
               </w:rPr>
               <w:t>MinimalValue</w:t>
             </w:r>
-            <w:proofErr w:type="spellEnd"/>
           </w:p>
         </w:tc>
         <w:tc>
@@ -6909,14 +6834,12 @@
                 <w:lang w:val="en-GB"/>
               </w:rPr>
             </w:pPr>
-            <w:proofErr w:type="spellStart"/>
             <w:r>
               <w:rPr>
                 <w:lang w:val="en-GB"/>
               </w:rPr>
               <w:t>T_Text</w:t>
             </w:r>
-            <w:proofErr w:type="spellEnd"/>
           </w:p>
         </w:tc>
         <w:tc>
@@ -6972,14 +6895,12 @@
                 <w:lang w:val="en-GB"/>
               </w:rPr>
             </w:pPr>
-            <w:proofErr w:type="spellStart"/>
             <w:r>
               <w:rPr>
                 <w:lang w:val="en-GB"/>
               </w:rPr>
               <w:t>MaximalValue</w:t>
             </w:r>
-            <w:proofErr w:type="spellEnd"/>
           </w:p>
         </w:tc>
         <w:tc>
@@ -7038,14 +6959,12 @@
                 <w:lang w:val="en-GB"/>
               </w:rPr>
             </w:pPr>
-            <w:proofErr w:type="spellStart"/>
             <w:r>
               <w:rPr>
                 <w:lang w:val="en-GB"/>
               </w:rPr>
               <w:t>T_Text</w:t>
             </w:r>
-            <w:proofErr w:type="spellEnd"/>
           </w:p>
         </w:tc>
         <w:tc>
@@ -7101,14 +7020,12 @@
                 <w:lang w:val="en-GB"/>
               </w:rPr>
             </w:pPr>
-            <w:proofErr w:type="spellStart"/>
             <w:r>
               <w:rPr>
                 <w:lang w:val="en-GB"/>
               </w:rPr>
               <w:t>SpecialValue</w:t>
             </w:r>
-            <w:proofErr w:type="spellEnd"/>
           </w:p>
         </w:tc>
         <w:tc>
@@ -7167,14 +7084,12 @@
                 <w:lang w:val="en-GB"/>
               </w:rPr>
             </w:pPr>
-            <w:proofErr w:type="spellStart"/>
             <w:r>
               <w:rPr>
                 <w:lang w:val="en-GB"/>
               </w:rPr>
               <w:t>T_Text</w:t>
             </w:r>
-            <w:proofErr w:type="spellEnd"/>
           </w:p>
         </w:tc>
         <w:tc>
@@ -7473,7 +7388,6 @@
                 <w:lang w:val="en-GB"/>
               </w:rPr>
             </w:pPr>
-            <w:proofErr w:type="spellStart"/>
             <w:r>
               <w:rPr>
                 <w:i/>
@@ -7482,7 +7396,6 @@
               </w:rPr>
               <w:t>T_Requirement</w:t>
             </w:r>
-            <w:proofErr w:type="spellEnd"/>
           </w:p>
         </w:tc>
         <w:tc>
@@ -7612,14 +7525,12 @@
                 <w:lang w:val="en-GB"/>
               </w:rPr>
             </w:pPr>
-            <w:proofErr w:type="spellStart"/>
             <w:r>
               <w:rPr>
                 <w:lang w:val="en-GB"/>
               </w:rPr>
               <w:t>T_Variable</w:t>
             </w:r>
-            <w:proofErr w:type="spellEnd"/>
           </w:p>
         </w:tc>
         <w:tc>
@@ -7751,14 +7662,12 @@
                 <w:lang w:val="en-GB"/>
               </w:rPr>
             </w:pPr>
-            <w:proofErr w:type="spellStart"/>
             <w:r>
               <w:rPr>
                 <w:lang w:val="en-GB"/>
               </w:rPr>
               <w:t>T_VariableNature</w:t>
             </w:r>
-            <w:proofErr w:type="spellEnd"/>
           </w:p>
         </w:tc>
         <w:tc>
@@ -8184,14 +8093,12 @@
                 <w:lang w:val="en-GB"/>
               </w:rPr>
             </w:pPr>
-            <w:proofErr w:type="spellStart"/>
             <w:r>
               <w:rPr>
                 <w:lang w:val="en-GB"/>
               </w:rPr>
               <w:t>T_Text</w:t>
             </w:r>
-            <w:proofErr w:type="spellEnd"/>
           </w:p>
         </w:tc>
         <w:tc>
@@ -8329,14 +8236,12 @@
                 <w:lang w:val="en-GB"/>
               </w:rPr>
             </w:pPr>
-            <w:proofErr w:type="spellStart"/>
             <w:r>
               <w:rPr>
                 <w:lang w:val="en-GB"/>
               </w:rPr>
               <w:t>T_Definition</w:t>
             </w:r>
-            <w:proofErr w:type="spellEnd"/>
           </w:p>
         </w:tc>
         <w:tc>
@@ -8368,21 +8273,7 @@
               <w:rPr>
                 <w:lang w:val="en-GB"/>
               </w:rPr>
-              <w:t xml:space="preserve">Shows when TSRs (revocable and from </w:t>
-            </w:r>
-            <w:proofErr w:type="spellStart"/>
-            <w:r>
-              <w:rPr>
-                <w:lang w:val="en-GB"/>
-              </w:rPr>
-              <w:t>Balises</w:t>
-            </w:r>
-            <w:proofErr w:type="spellEnd"/>
-            <w:r>
-              <w:rPr>
-                <w:lang w:val="en-GB"/>
-              </w:rPr>
-              <w:t>) shall be rejected</w:t>
+              <w:t>Shows when TSRs (revocable and from Balises) shall be rejected</w:t>
             </w:r>
           </w:p>
         </w:tc>
@@ -8476,14 +8367,12 @@
                 <w:lang w:val="en-GB"/>
               </w:rPr>
             </w:pPr>
-            <w:proofErr w:type="spellStart"/>
             <w:r>
               <w:rPr>
                 <w:lang w:val="en-GB"/>
               </w:rPr>
               <w:t>T_SourceDocument</w:t>
             </w:r>
-            <w:proofErr w:type="spellEnd"/>
           </w:p>
         </w:tc>
         <w:tc>
@@ -8609,14 +8498,12 @@
                 <w:lang w:val="en-GB"/>
               </w:rPr>
             </w:pPr>
-            <w:proofErr w:type="spellStart"/>
             <w:r>
               <w:rPr>
                 <w:lang w:val="en-GB"/>
               </w:rPr>
               <w:t>T_VariableNature</w:t>
             </w:r>
-            <w:proofErr w:type="spellEnd"/>
           </w:p>
         </w:tc>
         <w:tc>
@@ -8678,14 +8565,12 @@
                 <w:lang w:val="en-GB"/>
               </w:rPr>
             </w:pPr>
-            <w:proofErr w:type="spellStart"/>
             <w:r>
               <w:rPr>
                 <w:lang w:val="en-GB"/>
               </w:rPr>
               <w:t>MinimalValue</w:t>
             </w:r>
-            <w:proofErr w:type="spellEnd"/>
           </w:p>
         </w:tc>
         <w:tc>
@@ -8744,14 +8629,12 @@
                 <w:lang w:val="en-GB"/>
               </w:rPr>
             </w:pPr>
-            <w:proofErr w:type="spellStart"/>
             <w:r>
               <w:rPr>
                 <w:lang w:val="en-GB"/>
               </w:rPr>
               <w:t>T_Text</w:t>
             </w:r>
-            <w:proofErr w:type="spellEnd"/>
           </w:p>
         </w:tc>
         <w:tc>
@@ -8807,14 +8690,12 @@
                 <w:lang w:val="en-GB"/>
               </w:rPr>
             </w:pPr>
-            <w:proofErr w:type="spellStart"/>
             <w:r>
               <w:rPr>
                 <w:lang w:val="en-GB"/>
               </w:rPr>
               <w:t>MaximalValue</w:t>
             </w:r>
-            <w:proofErr w:type="spellEnd"/>
           </w:p>
         </w:tc>
         <w:tc>
@@ -8873,14 +8754,12 @@
                 <w:lang w:val="en-GB"/>
               </w:rPr>
             </w:pPr>
-            <w:proofErr w:type="spellStart"/>
             <w:r>
               <w:rPr>
                 <w:lang w:val="en-GB"/>
               </w:rPr>
               <w:t>T_Text</w:t>
             </w:r>
-            <w:proofErr w:type="spellEnd"/>
           </w:p>
         </w:tc>
         <w:tc>
@@ -8936,14 +8815,12 @@
                 <w:lang w:val="en-GB"/>
               </w:rPr>
             </w:pPr>
-            <w:proofErr w:type="spellStart"/>
             <w:r>
               <w:rPr>
                 <w:lang w:val="en-GB"/>
               </w:rPr>
               <w:t>SpecialValue</w:t>
             </w:r>
-            <w:proofErr w:type="spellEnd"/>
           </w:p>
         </w:tc>
         <w:tc>
@@ -9002,14 +8879,12 @@
                 <w:lang w:val="en-GB"/>
               </w:rPr>
             </w:pPr>
-            <w:proofErr w:type="spellStart"/>
             <w:r>
               <w:rPr>
                 <w:lang w:val="en-GB"/>
               </w:rPr>
               <w:t>T_Text</w:t>
             </w:r>
-            <w:proofErr w:type="spellEnd"/>
           </w:p>
         </w:tc>
         <w:tc>
@@ -9308,7 +9183,6 @@
                 <w:lang w:val="en-GB"/>
               </w:rPr>
             </w:pPr>
-            <w:proofErr w:type="spellStart"/>
             <w:r>
               <w:rPr>
                 <w:i/>
@@ -9317,7 +9191,6 @@
               </w:rPr>
               <w:t>T_Requirement</w:t>
             </w:r>
-            <w:proofErr w:type="spellEnd"/>
           </w:p>
         </w:tc>
         <w:tc>
@@ -9361,7 +9234,23 @@
                 <w:iCs/>
                 <w:lang w:val="en-GB"/>
               </w:rPr>
-              <w:t xml:space="preserve">5. </w:t>
+              <w:t xml:space="preserve">5.13, </w:t>
+            </w:r>
+            <w:r>
+              <w:rPr>
+                <w:i/>
+                <w:iCs/>
+                <w:lang w:val="en-GB"/>
+              </w:rPr>
+              <w:t>3.11.5.</w:t>
+            </w:r>
+            <w:r>
+              <w:rPr>
+                <w:i/>
+                <w:iCs/>
+                <w:lang w:val="en-GB"/>
+              </w:rPr>
+              <w:t>14</w:t>
             </w:r>
           </w:p>
         </w:tc>
@@ -9455,14 +9344,12 @@
                 <w:lang w:val="en-GB"/>
               </w:rPr>
             </w:pPr>
-            <w:proofErr w:type="spellStart"/>
             <w:r>
               <w:rPr>
                 <w:lang w:val="en-GB"/>
               </w:rPr>
               <w:t>T_Variable</w:t>
             </w:r>
-            <w:proofErr w:type="spellEnd"/>
           </w:p>
         </w:tc>
         <w:tc>
@@ -9582,14 +9469,12 @@
                 <w:lang w:val="en-GB"/>
               </w:rPr>
             </w:pPr>
-            <w:proofErr w:type="spellStart"/>
             <w:r>
               <w:rPr>
                 <w:lang w:val="en-GB"/>
               </w:rPr>
               <w:t>T_VariableNature</w:t>
             </w:r>
-            <w:proofErr w:type="spellEnd"/>
           </w:p>
         </w:tc>
         <w:tc>
@@ -10014,14 +9899,12 @@
                 <w:lang w:val="en-GB"/>
               </w:rPr>
             </w:pPr>
-            <w:proofErr w:type="spellStart"/>
             <w:r>
               <w:rPr>
                 <w:lang w:val="en-GB"/>
               </w:rPr>
               <w:t>T_Text</w:t>
             </w:r>
-            <w:proofErr w:type="spellEnd"/>
           </w:p>
         </w:tc>
         <w:tc>
@@ -10046,23 +9929,20 @@
               <w:keepNext/>
               <w:keepLines/>
               <w:rPr>
-                <w:color w:val="FF0000"/>
-                <w:lang w:val="en-GB"/>
-              </w:rPr>
-            </w:pPr>
-            <w:r>
-              <w:rPr>
-                <w:color w:val="FF0000"/>
-                <w:lang w:val="en-GB"/>
-              </w:rPr>
-              <w:t xml:space="preserve">Information </w:t>
-            </w:r>
-            <w:r>
-              <w:rPr>
-                <w:color w:val="FF0000"/>
-                <w:lang w:val="en-GB"/>
-              </w:rPr>
-              <w:t>Active TSR</w:t>
+                <w:lang w:val="en-GB"/>
+              </w:rPr>
+            </w:pPr>
+            <w:r>
+              <w:rPr>
+                <w:lang w:val="en-GB"/>
+              </w:rPr>
+              <w:t>RBC Identifier for r</w:t>
+            </w:r>
+            <w:r>
+              <w:rPr>
+                <w:lang w:val="en-GB"/>
+              </w:rPr>
+              <w:t>eject revocable TSR indicator</w:t>
             </w:r>
           </w:p>
         </w:tc>
@@ -10156,14 +10036,12 @@
                 <w:lang w:val="en-GB"/>
               </w:rPr>
             </w:pPr>
-            <w:proofErr w:type="spellStart"/>
             <w:r>
               <w:rPr>
                 <w:lang w:val="en-GB"/>
               </w:rPr>
               <w:t>T_Definition</w:t>
             </w:r>
-            <w:proofErr w:type="spellEnd"/>
           </w:p>
         </w:tc>
         <w:tc>
@@ -10188,23 +10066,32 @@
               <w:keepNext/>
               <w:keepLines/>
               <w:rPr>
-                <w:color w:val="FF0000"/>
-                <w:lang w:val="en-GB"/>
-              </w:rPr>
-            </w:pPr>
-            <w:r>
-              <w:rPr>
-                <w:color w:val="FF0000"/>
-                <w:lang w:val="en-GB"/>
-              </w:rPr>
-              <w:t>The current TSR that has to be checked for t</w:t>
-            </w:r>
-            <w:r>
-              <w:rPr>
-                <w:color w:val="FF0000"/>
-                <w:lang w:val="en-GB"/>
-              </w:rPr>
-              <w:t>he MRSP (to be defined based on the needed input by the MRSP calculation)</w:t>
+                <w:lang w:val="en-GB"/>
+              </w:rPr>
+            </w:pPr>
+            <w:r>
+              <w:rPr>
+                <w:lang w:val="en-GB"/>
+              </w:rPr>
+              <w:t xml:space="preserve">Shows </w:t>
+            </w:r>
+            <w:r>
+              <w:rPr>
+                <w:lang w:val="en-GB"/>
+              </w:rPr>
+              <w:t>RBC which ordered the</w:t>
+            </w:r>
+            <w:r>
+              <w:rPr>
+                <w:lang w:val="en-GB"/>
+              </w:rPr>
+              <w:t xml:space="preserve"> reject</w:t>
+            </w:r>
+            <w:r>
+              <w:rPr>
+                <w:lang w:val="en-GB"/>
+              </w:rPr>
+              <w:t>ion</w:t>
             </w:r>
           </w:p>
         </w:tc>
@@ -10298,14 +10185,12 @@
                 <w:lang w:val="en-GB"/>
               </w:rPr>
             </w:pPr>
-            <w:proofErr w:type="spellStart"/>
             <w:r>
               <w:rPr>
                 <w:lang w:val="en-GB"/>
               </w:rPr>
               <w:t>T_SourceDocument</w:t>
             </w:r>
-            <w:proofErr w:type="spellEnd"/>
           </w:p>
         </w:tc>
         <w:tc>
@@ -10333,6 +10218,12 @@
                 <w:lang w:val="en-GB"/>
               </w:rPr>
             </w:pPr>
+            <w:r>
+              <w:rPr>
+                <w:lang w:val="en-GB"/>
+              </w:rPr>
+              <w:t>SRS</w:t>
+            </w:r>
           </w:p>
         </w:tc>
       </w:tr>
@@ -10425,14 +10316,12 @@
                 <w:lang w:val="en-GB"/>
               </w:rPr>
             </w:pPr>
-            <w:proofErr w:type="spellStart"/>
             <w:r>
               <w:rPr>
                 <w:lang w:val="en-GB"/>
               </w:rPr>
               <w:t>T_VariableNature</w:t>
             </w:r>
-            <w:proofErr w:type="spellEnd"/>
           </w:p>
         </w:tc>
         <w:tc>
@@ -10460,6 +10349,12 @@
                 <w:lang w:val="en-GB"/>
               </w:rPr>
             </w:pPr>
+            <w:r>
+              <w:rPr>
+                <w:lang w:val="en-GB"/>
+              </w:rPr>
+              <w:t>RBC Identifier</w:t>
+            </w:r>
           </w:p>
         </w:tc>
       </w:tr>
@@ -10488,14 +10383,12 @@
                 <w:lang w:val="en-GB"/>
               </w:rPr>
             </w:pPr>
-            <w:proofErr w:type="spellStart"/>
             <w:r>
               <w:rPr>
                 <w:lang w:val="en-GB"/>
               </w:rPr>
               <w:t>MinimalValue</w:t>
             </w:r>
-            <w:proofErr w:type="spellEnd"/>
           </w:p>
         </w:tc>
         <w:tc>
@@ -10554,14 +10447,12 @@
                 <w:lang w:val="en-GB"/>
               </w:rPr>
             </w:pPr>
-            <w:proofErr w:type="spellStart"/>
             <w:r>
               <w:rPr>
                 <w:lang w:val="en-GB"/>
               </w:rPr>
               <w:t>T_Text</w:t>
             </w:r>
-            <w:proofErr w:type="spellEnd"/>
           </w:p>
         </w:tc>
         <w:tc>
@@ -10617,14 +10508,12 @@
                 <w:lang w:val="en-GB"/>
               </w:rPr>
             </w:pPr>
-            <w:proofErr w:type="spellStart"/>
             <w:r>
               <w:rPr>
                 <w:lang w:val="en-GB"/>
               </w:rPr>
               <w:t>MaximalValue</w:t>
             </w:r>
-            <w:proofErr w:type="spellEnd"/>
           </w:p>
         </w:tc>
         <w:tc>
@@ -10683,14 +10572,12 @@
                 <w:lang w:val="en-GB"/>
               </w:rPr>
             </w:pPr>
-            <w:proofErr w:type="spellStart"/>
             <w:r>
               <w:rPr>
                 <w:lang w:val="en-GB"/>
               </w:rPr>
               <w:t>T_Text</w:t>
             </w:r>
-            <w:proofErr w:type="spellEnd"/>
           </w:p>
         </w:tc>
         <w:tc>
@@ -10746,14 +10633,12 @@
                 <w:lang w:val="en-GB"/>
               </w:rPr>
             </w:pPr>
-            <w:proofErr w:type="spellStart"/>
             <w:r>
               <w:rPr>
                 <w:lang w:val="en-GB"/>
               </w:rPr>
               <w:t>SpecialValue</w:t>
             </w:r>
-            <w:proofErr w:type="spellEnd"/>
           </w:p>
         </w:tc>
         <w:tc>
@@ -10812,14 +10697,12 @@
                 <w:lang w:val="en-GB"/>
               </w:rPr>
             </w:pPr>
-            <w:proofErr w:type="spellStart"/>
             <w:r>
               <w:rPr>
                 <w:lang w:val="en-GB"/>
               </w:rPr>
               <w:t>T_Text</w:t>
             </w:r>
-            <w:proofErr w:type="spellEnd"/>
           </w:p>
         </w:tc>
         <w:tc>
@@ -11118,7 +11001,6 @@
                 <w:lang w:val="en-GB"/>
               </w:rPr>
             </w:pPr>
-            <w:proofErr w:type="spellStart"/>
             <w:r>
               <w:rPr>
                 <w:i/>
@@ -11127,7 +11009,1804 @@
               </w:rPr>
               <w:t>T_Requirement</w:t>
             </w:r>
-            <w:proofErr w:type="spellEnd"/>
+          </w:p>
+        </w:tc>
+        <w:tc>
+          <w:tcPr>
+            <w:tcW w:w="3029" w:type="pct"/>
+            <w:tcBorders>
+              <w:left w:val="single" w:sz="2" w:space="0" w:color="000000"/>
+              <w:bottom w:val="single" w:sz="2" w:space="0" w:color="000000"/>
+              <w:right w:val="single" w:sz="2" w:space="0" w:color="000000"/>
+            </w:tcBorders>
+            <w:shd w:val="clear" w:color="auto" w:fill="auto"/>
+            <w:tcMar>
+              <w:top w:w="55" w:type="dxa"/>
+              <w:left w:w="55" w:type="dxa"/>
+              <w:bottom w:w="55" w:type="dxa"/>
+              <w:right w:w="55" w:type="dxa"/>
+            </w:tcMar>
+          </w:tcPr>
+          <w:p>
+            <w:pPr>
+              <w:pStyle w:val="TableContents"/>
+              <w:keepNext/>
+              <w:keepLines/>
+              <w:rPr>
+                <w:i/>
+                <w:iCs/>
+                <w:lang w:val="en-GB"/>
+              </w:rPr>
+            </w:pPr>
+            <w:r>
+              <w:rPr>
+                <w:i/>
+                <w:iCs/>
+                <w:lang w:val="en-GB"/>
+              </w:rPr>
+              <w:t>3.11.5.</w:t>
+            </w:r>
+            <w:r>
+              <w:rPr>
+                <w:i/>
+                <w:iCs/>
+                <w:lang w:val="en-GB"/>
+              </w:rPr>
+              <w:t>14</w:t>
+            </w:r>
+          </w:p>
+        </w:tc>
+      </w:tr>
+      <w:tr>
+        <w:tc>
+          <w:tcPr>
+            <w:tcW w:w="617" w:type="pct"/>
+            <w:tcBorders>
+              <w:left w:val="single" w:sz="2" w:space="0" w:color="000000"/>
+              <w:bottom w:val="single" w:sz="2" w:space="0" w:color="000000"/>
+            </w:tcBorders>
+            <w:shd w:val="clear" w:color="auto" w:fill="auto"/>
+            <w:tcMar>
+              <w:top w:w="55" w:type="dxa"/>
+              <w:left w:w="55" w:type="dxa"/>
+              <w:bottom w:w="55" w:type="dxa"/>
+              <w:right w:w="55" w:type="dxa"/>
+            </w:tcMar>
+          </w:tcPr>
+          <w:p>
+            <w:pPr>
+              <w:pStyle w:val="TableContents"/>
+              <w:keepNext/>
+              <w:keepLines/>
+              <w:rPr>
+                <w:lang w:val="en-GB"/>
+              </w:rPr>
+            </w:pPr>
+            <w:r>
+              <w:rPr>
+                <w:lang w:val="en-GB"/>
+              </w:rPr>
+              <w:t>Store</w:t>
+            </w:r>
+          </w:p>
+        </w:tc>
+        <w:tc>
+          <w:tcPr>
+            <w:tcW w:w="530" w:type="pct"/>
+            <w:tcBorders>
+              <w:left w:val="single" w:sz="2" w:space="0" w:color="000000"/>
+              <w:bottom w:val="single" w:sz="2" w:space="0" w:color="000000"/>
+            </w:tcBorders>
+            <w:shd w:val="clear" w:color="auto" w:fill="auto"/>
+            <w:tcMar>
+              <w:top w:w="55" w:type="dxa"/>
+              <w:left w:w="55" w:type="dxa"/>
+              <w:bottom w:w="55" w:type="dxa"/>
+              <w:right w:w="55" w:type="dxa"/>
+            </w:tcMar>
+          </w:tcPr>
+          <w:p>
+            <w:pPr>
+              <w:pStyle w:val="TableContents"/>
+              <w:keepNext/>
+              <w:keepLines/>
+              <w:rPr>
+                <w:lang w:val="en-GB"/>
+              </w:rPr>
+            </w:pPr>
+            <w:r>
+              <w:rPr>
+                <w:lang w:val="en-GB"/>
+              </w:rPr>
+              <w:t>0..1</w:t>
+            </w:r>
+          </w:p>
+        </w:tc>
+        <w:tc>
+          <w:tcPr>
+            <w:tcW w:w="824" w:type="pct"/>
+            <w:tcBorders>
+              <w:left w:val="single" w:sz="2" w:space="0" w:color="000000"/>
+              <w:bottom w:val="single" w:sz="2" w:space="0" w:color="000000"/>
+            </w:tcBorders>
+            <w:shd w:val="clear" w:color="auto" w:fill="auto"/>
+            <w:tcMar>
+              <w:top w:w="55" w:type="dxa"/>
+              <w:left w:w="55" w:type="dxa"/>
+              <w:bottom w:w="55" w:type="dxa"/>
+              <w:right w:w="55" w:type="dxa"/>
+            </w:tcMar>
+          </w:tcPr>
+          <w:p>
+            <w:pPr>
+              <w:pStyle w:val="TableContents"/>
+              <w:keepNext/>
+              <w:keepLines/>
+              <w:rPr>
+                <w:lang w:val="en-GB"/>
+              </w:rPr>
+            </w:pPr>
+            <w:r>
+              <w:rPr>
+                <w:lang w:val="en-GB"/>
+              </w:rPr>
+              <w:t>T_Variable</w:t>
+            </w:r>
+          </w:p>
+        </w:tc>
+        <w:tc>
+          <w:tcPr>
+            <w:tcW w:w="3029" w:type="pct"/>
+            <w:tcBorders>
+              <w:left w:val="single" w:sz="2" w:space="0" w:color="000000"/>
+              <w:bottom w:val="single" w:sz="2" w:space="0" w:color="000000"/>
+              <w:right w:val="single" w:sz="2" w:space="0" w:color="000000"/>
+            </w:tcBorders>
+            <w:shd w:val="clear" w:color="auto" w:fill="auto"/>
+            <w:tcMar>
+              <w:top w:w="55" w:type="dxa"/>
+              <w:left w:w="55" w:type="dxa"/>
+              <w:bottom w:w="55" w:type="dxa"/>
+              <w:right w:w="55" w:type="dxa"/>
+            </w:tcMar>
+          </w:tcPr>
+          <w:p>
+            <w:pPr>
+              <w:pStyle w:val="TableContents"/>
+              <w:keepNext/>
+              <w:keepLines/>
+              <w:rPr>
+                <w:lang w:val="en-GB"/>
+              </w:rPr>
+            </w:pPr>
+          </w:p>
+        </w:tc>
+      </w:tr>
+      <w:tr>
+        <w:tc>
+          <w:tcPr>
+            <w:tcW w:w="617" w:type="pct"/>
+            <w:tcBorders>
+              <w:left w:val="single" w:sz="2" w:space="0" w:color="000000"/>
+              <w:bottom w:val="single" w:sz="2" w:space="0" w:color="000000"/>
+            </w:tcBorders>
+            <w:shd w:val="clear" w:color="auto" w:fill="auto"/>
+            <w:tcMar>
+              <w:top w:w="55" w:type="dxa"/>
+              <w:left w:w="55" w:type="dxa"/>
+              <w:bottom w:w="55" w:type="dxa"/>
+              <w:right w:w="55" w:type="dxa"/>
+            </w:tcMar>
+          </w:tcPr>
+          <w:p>
+            <w:pPr>
+              <w:pStyle w:val="TableContents"/>
+              <w:keepNext/>
+              <w:keepLines/>
+              <w:rPr>
+                <w:lang w:val="en-GB"/>
+              </w:rPr>
+            </w:pPr>
+            <w:r>
+              <w:rPr>
+                <w:lang w:val="en-GB"/>
+              </w:rPr>
+              <w:t>Resolution</w:t>
+            </w:r>
+          </w:p>
+        </w:tc>
+        <w:tc>
+          <w:tcPr>
+            <w:tcW w:w="530" w:type="pct"/>
+            <w:tcBorders>
+              <w:left w:val="single" w:sz="2" w:space="0" w:color="000000"/>
+              <w:bottom w:val="single" w:sz="2" w:space="0" w:color="000000"/>
+            </w:tcBorders>
+            <w:shd w:val="clear" w:color="auto" w:fill="auto"/>
+            <w:tcMar>
+              <w:top w:w="55" w:type="dxa"/>
+              <w:left w:w="55" w:type="dxa"/>
+              <w:bottom w:w="55" w:type="dxa"/>
+              <w:right w:w="55" w:type="dxa"/>
+            </w:tcMar>
+          </w:tcPr>
+          <w:p>
+            <w:pPr>
+              <w:pStyle w:val="TableContents"/>
+              <w:keepNext/>
+              <w:keepLines/>
+              <w:rPr>
+                <w:lang w:val="en-GB"/>
+              </w:rPr>
+            </w:pPr>
+            <w:r>
+              <w:rPr>
+                <w:lang w:val="en-GB"/>
+              </w:rPr>
+              <w:t>0..1</w:t>
+            </w:r>
+          </w:p>
+        </w:tc>
+        <w:tc>
+          <w:tcPr>
+            <w:tcW w:w="824" w:type="pct"/>
+            <w:tcBorders>
+              <w:left w:val="single" w:sz="2" w:space="0" w:color="000000"/>
+              <w:bottom w:val="single" w:sz="2" w:space="0" w:color="000000"/>
+            </w:tcBorders>
+            <w:shd w:val="clear" w:color="auto" w:fill="auto"/>
+            <w:tcMar>
+              <w:top w:w="55" w:type="dxa"/>
+              <w:left w:w="55" w:type="dxa"/>
+              <w:bottom w:w="55" w:type="dxa"/>
+              <w:right w:w="55" w:type="dxa"/>
+            </w:tcMar>
+          </w:tcPr>
+          <w:p>
+            <w:pPr>
+              <w:pStyle w:val="TableContents"/>
+              <w:keepNext/>
+              <w:keepLines/>
+              <w:rPr>
+                <w:lang w:val="en-GB"/>
+              </w:rPr>
+            </w:pPr>
+            <w:r>
+              <w:rPr>
+                <w:lang w:val="en-GB"/>
+              </w:rPr>
+              <w:t>T_VariableNature</w:t>
+            </w:r>
+          </w:p>
+        </w:tc>
+        <w:tc>
+          <w:tcPr>
+            <w:tcW w:w="3029" w:type="pct"/>
+            <w:tcBorders>
+              <w:left w:val="single" w:sz="2" w:space="0" w:color="000000"/>
+              <w:bottom w:val="single" w:sz="2" w:space="0" w:color="000000"/>
+              <w:right w:val="single" w:sz="2" w:space="0" w:color="000000"/>
+            </w:tcBorders>
+            <w:shd w:val="clear" w:color="auto" w:fill="auto"/>
+            <w:tcMar>
+              <w:top w:w="55" w:type="dxa"/>
+              <w:left w:w="55" w:type="dxa"/>
+              <w:bottom w:w="55" w:type="dxa"/>
+              <w:right w:w="55" w:type="dxa"/>
+            </w:tcMar>
+          </w:tcPr>
+          <w:p>
+            <w:pPr>
+              <w:pStyle w:val="TableContents"/>
+              <w:keepNext/>
+              <w:keepLines/>
+              <w:rPr>
+                <w:lang w:val="en-GB"/>
+              </w:rPr>
+            </w:pPr>
+          </w:p>
+        </w:tc>
+      </w:tr>
+      <w:tr>
+        <w:tc>
+          <w:tcPr>
+            <w:tcW w:w="617" w:type="pct"/>
+            <w:tcBorders>
+              <w:left w:val="single" w:sz="2" w:space="0" w:color="000000"/>
+              <w:bottom w:val="single" w:sz="2" w:space="0" w:color="000000"/>
+            </w:tcBorders>
+            <w:shd w:val="clear" w:color="auto" w:fill="auto"/>
+            <w:tcMar>
+              <w:top w:w="55" w:type="dxa"/>
+              <w:left w:w="55" w:type="dxa"/>
+              <w:bottom w:w="55" w:type="dxa"/>
+              <w:right w:w="55" w:type="dxa"/>
+            </w:tcMar>
+          </w:tcPr>
+          <w:p>
+            <w:pPr>
+              <w:pStyle w:val="TableContents"/>
+              <w:keepNext/>
+              <w:keepLines/>
+              <w:rPr>
+                <w:lang w:val="en-GB"/>
+              </w:rPr>
+            </w:pPr>
+            <w:r>
+              <w:rPr>
+                <w:lang w:val="en-GB"/>
+              </w:rPr>
+              <w:t>Safety</w:t>
+            </w:r>
+          </w:p>
+        </w:tc>
+        <w:tc>
+          <w:tcPr>
+            <w:tcW w:w="530" w:type="pct"/>
+            <w:tcBorders>
+              <w:left w:val="single" w:sz="2" w:space="0" w:color="000000"/>
+              <w:bottom w:val="single" w:sz="2" w:space="0" w:color="000000"/>
+            </w:tcBorders>
+            <w:shd w:val="clear" w:color="auto" w:fill="auto"/>
+            <w:tcMar>
+              <w:top w:w="55" w:type="dxa"/>
+              <w:left w:w="55" w:type="dxa"/>
+              <w:bottom w:w="55" w:type="dxa"/>
+              <w:right w:w="55" w:type="dxa"/>
+            </w:tcMar>
+          </w:tcPr>
+          <w:p>
+            <w:pPr>
+              <w:pStyle w:val="TableContents"/>
+              <w:keepNext/>
+              <w:keepLines/>
+              <w:rPr>
+                <w:lang w:val="en-GB"/>
+              </w:rPr>
+            </w:pPr>
+            <w:r>
+              <w:rPr>
+                <w:lang w:val="en-GB"/>
+              </w:rPr>
+              <w:t>1</w:t>
+            </w:r>
+          </w:p>
+        </w:tc>
+        <w:tc>
+          <w:tcPr>
+            <w:tcW w:w="824" w:type="pct"/>
+            <w:tcBorders>
+              <w:left w:val="single" w:sz="2" w:space="0" w:color="000000"/>
+              <w:bottom w:val="single" w:sz="2" w:space="0" w:color="000000"/>
+            </w:tcBorders>
+            <w:shd w:val="clear" w:color="auto" w:fill="auto"/>
+            <w:tcMar>
+              <w:top w:w="55" w:type="dxa"/>
+              <w:left w:w="55" w:type="dxa"/>
+              <w:bottom w:w="55" w:type="dxa"/>
+              <w:right w:w="55" w:type="dxa"/>
+            </w:tcMar>
+          </w:tcPr>
+          <w:p>
+            <w:pPr>
+              <w:pStyle w:val="TableContents"/>
+              <w:keepNext/>
+              <w:keepLines/>
+              <w:rPr>
+                <w:lang w:val="en-GB"/>
+              </w:rPr>
+            </w:pPr>
+            <w:r>
+              <w:rPr>
+                <w:lang w:val="en-GB"/>
+              </w:rPr>
+              <w:t>Boolean</w:t>
+            </w:r>
+          </w:p>
+        </w:tc>
+        <w:tc>
+          <w:tcPr>
+            <w:tcW w:w="3029" w:type="pct"/>
+            <w:tcBorders>
+              <w:left w:val="single" w:sz="2" w:space="0" w:color="000000"/>
+              <w:bottom w:val="single" w:sz="2" w:space="0" w:color="000000"/>
+              <w:right w:val="single" w:sz="2" w:space="0" w:color="000000"/>
+            </w:tcBorders>
+            <w:shd w:val="clear" w:color="auto" w:fill="auto"/>
+            <w:tcMar>
+              <w:top w:w="55" w:type="dxa"/>
+              <w:left w:w="55" w:type="dxa"/>
+              <w:bottom w:w="55" w:type="dxa"/>
+              <w:right w:w="55" w:type="dxa"/>
+            </w:tcMar>
+          </w:tcPr>
+          <w:p>
+            <w:pPr>
+              <w:pStyle w:val="TableContents"/>
+              <w:keepNext/>
+              <w:keepLines/>
+              <w:rPr>
+                <w:lang w:val="en-GB"/>
+              </w:rPr>
+            </w:pPr>
+          </w:p>
+        </w:tc>
+      </w:tr>
+    </w:tbl>
+    <w:p>
+      <w:pPr>
+        <w:pStyle w:val="Standard1"/>
+        <w:rPr>
+          <w:b/>
+          <w:bCs/>
+          <w:sz w:val="28"/>
+          <w:szCs w:val="28"/>
+          <w:u w:val="single"/>
+          <w:lang w:val="en-GB"/>
+        </w:rPr>
+      </w:pPr>
+    </w:p>
+    <w:p>
+      <w:pPr>
+        <w:pStyle w:val="Standard1"/>
+        <w:rPr>
+          <w:b/>
+          <w:bCs/>
+          <w:sz w:val="28"/>
+          <w:szCs w:val="28"/>
+          <w:u w:val="single"/>
+          <w:lang w:val="en-GB"/>
+        </w:rPr>
+      </w:pPr>
+    </w:p>
+    <w:tbl>
+      <w:tblPr>
+        <w:tblW w:w="5000" w:type="pct"/>
+        <w:tblCellMar>
+          <w:left w:w="10" w:type="dxa"/>
+          <w:right w:w="10" w:type="dxa"/>
+        </w:tblCellMar>
+        <w:tblLook w:val="04A0"/>
+      </w:tblPr>
+      <w:tblGrid>
+        <w:gridCol w:w="1523"/>
+        <w:gridCol w:w="1305"/>
+        <w:gridCol w:w="2043"/>
+        <w:gridCol w:w="4877"/>
+      </w:tblGrid>
+      <w:tr>
+        <w:tc>
+          <w:tcPr>
+            <w:tcW w:w="617" w:type="pct"/>
+            <w:tcBorders>
+              <w:top w:val="single" w:sz="2" w:space="0" w:color="000000"/>
+              <w:left w:val="single" w:sz="2" w:space="0" w:color="000000"/>
+              <w:bottom w:val="single" w:sz="2" w:space="0" w:color="000000"/>
+            </w:tcBorders>
+            <w:shd w:val="clear" w:color="auto" w:fill="83CAFF"/>
+            <w:tcMar>
+              <w:top w:w="55" w:type="dxa"/>
+              <w:left w:w="55" w:type="dxa"/>
+              <w:bottom w:w="55" w:type="dxa"/>
+              <w:right w:w="55" w:type="dxa"/>
+            </w:tcMar>
+          </w:tcPr>
+          <w:p>
+            <w:pPr>
+              <w:pStyle w:val="TableContents"/>
+              <w:keepNext/>
+              <w:keepLines/>
+              <w:rPr>
+                <w:b/>
+                <w:bCs/>
+                <w:lang w:val="en-GB"/>
+              </w:rPr>
+            </w:pPr>
+            <w:r>
+              <w:rPr>
+                <w:b/>
+                <w:bCs/>
+                <w:lang w:val="en-GB"/>
+              </w:rPr>
+              <w:lastRenderedPageBreak/>
+              <w:t>Name</w:t>
+            </w:r>
+          </w:p>
+        </w:tc>
+        <w:tc>
+          <w:tcPr>
+            <w:tcW w:w="530" w:type="pct"/>
+            <w:tcBorders>
+              <w:top w:val="single" w:sz="2" w:space="0" w:color="000000"/>
+              <w:left w:val="single" w:sz="2" w:space="0" w:color="000000"/>
+              <w:bottom w:val="single" w:sz="2" w:space="0" w:color="000000"/>
+            </w:tcBorders>
+            <w:shd w:val="clear" w:color="auto" w:fill="83CAFF"/>
+            <w:tcMar>
+              <w:top w:w="55" w:type="dxa"/>
+              <w:left w:w="55" w:type="dxa"/>
+              <w:bottom w:w="55" w:type="dxa"/>
+              <w:right w:w="55" w:type="dxa"/>
+            </w:tcMar>
+          </w:tcPr>
+          <w:p>
+            <w:pPr>
+              <w:pStyle w:val="TableContents"/>
+              <w:keepNext/>
+              <w:keepLines/>
+              <w:rPr>
+                <w:b/>
+                <w:bCs/>
+                <w:lang w:val="en-GB"/>
+              </w:rPr>
+            </w:pPr>
+            <w:r>
+              <w:rPr>
+                <w:b/>
+                <w:bCs/>
+                <w:lang w:val="en-GB"/>
+              </w:rPr>
+              <w:t>Occurrence</w:t>
+            </w:r>
+          </w:p>
+        </w:tc>
+        <w:tc>
+          <w:tcPr>
+            <w:tcW w:w="824" w:type="pct"/>
+            <w:tcBorders>
+              <w:top w:val="single" w:sz="2" w:space="0" w:color="000000"/>
+              <w:left w:val="single" w:sz="2" w:space="0" w:color="000000"/>
+              <w:bottom w:val="single" w:sz="2" w:space="0" w:color="000000"/>
+            </w:tcBorders>
+            <w:shd w:val="clear" w:color="auto" w:fill="83CAFF"/>
+            <w:tcMar>
+              <w:top w:w="55" w:type="dxa"/>
+              <w:left w:w="55" w:type="dxa"/>
+              <w:bottom w:w="55" w:type="dxa"/>
+              <w:right w:w="55" w:type="dxa"/>
+            </w:tcMar>
+          </w:tcPr>
+          <w:p>
+            <w:pPr>
+              <w:pStyle w:val="TableContents"/>
+              <w:keepNext/>
+              <w:keepLines/>
+              <w:rPr>
+                <w:b/>
+                <w:bCs/>
+                <w:lang w:val="en-GB"/>
+              </w:rPr>
+            </w:pPr>
+            <w:r>
+              <w:rPr>
+                <w:b/>
+                <w:bCs/>
+                <w:lang w:val="en-GB"/>
+              </w:rPr>
+              <w:t>Type</w:t>
+            </w:r>
+          </w:p>
+        </w:tc>
+        <w:tc>
+          <w:tcPr>
+            <w:tcW w:w="3029" w:type="pct"/>
+            <w:tcBorders>
+              <w:top w:val="single" w:sz="2" w:space="0" w:color="000000"/>
+              <w:left w:val="single" w:sz="2" w:space="0" w:color="000000"/>
+              <w:bottom w:val="single" w:sz="2" w:space="0" w:color="000000"/>
+              <w:right w:val="single" w:sz="2" w:space="0" w:color="000000"/>
+            </w:tcBorders>
+            <w:shd w:val="clear" w:color="auto" w:fill="83CAFF"/>
+            <w:tcMar>
+              <w:top w:w="55" w:type="dxa"/>
+              <w:left w:w="55" w:type="dxa"/>
+              <w:bottom w:w="55" w:type="dxa"/>
+              <w:right w:w="55" w:type="dxa"/>
+            </w:tcMar>
+          </w:tcPr>
+          <w:p>
+            <w:pPr>
+              <w:pStyle w:val="TableContents"/>
+              <w:keepNext/>
+              <w:keepLines/>
+              <w:rPr>
+                <w:b/>
+                <w:bCs/>
+                <w:lang w:val="en-GB"/>
+              </w:rPr>
+            </w:pPr>
+            <w:r>
+              <w:rPr>
+                <w:b/>
+                <w:bCs/>
+                <w:lang w:val="en-GB"/>
+              </w:rPr>
+              <w:t>Description</w:t>
+            </w:r>
+          </w:p>
+        </w:tc>
+      </w:tr>
+      <w:tr>
+        <w:tc>
+          <w:tcPr>
+            <w:tcW w:w="617" w:type="pct"/>
+            <w:tcBorders>
+              <w:left w:val="single" w:sz="2" w:space="0" w:color="000000"/>
+              <w:bottom w:val="single" w:sz="2" w:space="0" w:color="000000"/>
+            </w:tcBorders>
+            <w:shd w:val="clear" w:color="auto" w:fill="auto"/>
+            <w:tcMar>
+              <w:top w:w="55" w:type="dxa"/>
+              <w:left w:w="55" w:type="dxa"/>
+              <w:bottom w:w="55" w:type="dxa"/>
+              <w:right w:w="55" w:type="dxa"/>
+            </w:tcMar>
+          </w:tcPr>
+          <w:p>
+            <w:pPr>
+              <w:pStyle w:val="Standard1"/>
+              <w:keepNext/>
+              <w:keepLines/>
+              <w:rPr>
+                <w:lang w:val="en-GB"/>
+              </w:rPr>
+            </w:pPr>
+            <w:r>
+              <w:rPr>
+                <w:lang w:val="en-GB"/>
+              </w:rPr>
+              <w:t>Name</w:t>
+            </w:r>
+          </w:p>
+        </w:tc>
+        <w:tc>
+          <w:tcPr>
+            <w:tcW w:w="530" w:type="pct"/>
+            <w:tcBorders>
+              <w:left w:val="single" w:sz="2" w:space="0" w:color="000000"/>
+              <w:bottom w:val="single" w:sz="2" w:space="0" w:color="000000"/>
+            </w:tcBorders>
+            <w:shd w:val="clear" w:color="auto" w:fill="auto"/>
+            <w:tcMar>
+              <w:top w:w="55" w:type="dxa"/>
+              <w:left w:w="55" w:type="dxa"/>
+              <w:bottom w:w="55" w:type="dxa"/>
+              <w:right w:w="55" w:type="dxa"/>
+            </w:tcMar>
+          </w:tcPr>
+          <w:p>
+            <w:pPr>
+              <w:pStyle w:val="TableContents"/>
+              <w:keepNext/>
+              <w:keepLines/>
+              <w:rPr>
+                <w:lang w:val="en-GB"/>
+              </w:rPr>
+            </w:pPr>
+            <w:r>
+              <w:rPr>
+                <w:lang w:val="en-GB"/>
+              </w:rPr>
+              <w:t>1</w:t>
+            </w:r>
+          </w:p>
+        </w:tc>
+        <w:tc>
+          <w:tcPr>
+            <w:tcW w:w="824" w:type="pct"/>
+            <w:tcBorders>
+              <w:left w:val="single" w:sz="2" w:space="0" w:color="000000"/>
+              <w:bottom w:val="single" w:sz="2" w:space="0" w:color="000000"/>
+            </w:tcBorders>
+            <w:shd w:val="clear" w:color="auto" w:fill="auto"/>
+            <w:tcMar>
+              <w:top w:w="55" w:type="dxa"/>
+              <w:left w:w="55" w:type="dxa"/>
+              <w:bottom w:w="55" w:type="dxa"/>
+              <w:right w:w="55" w:type="dxa"/>
+            </w:tcMar>
+          </w:tcPr>
+          <w:p>
+            <w:pPr>
+              <w:pStyle w:val="Standard1"/>
+              <w:keepNext/>
+              <w:keepLines/>
+              <w:rPr>
+                <w:lang w:val="en-GB"/>
+              </w:rPr>
+            </w:pPr>
+            <w:r>
+              <w:rPr>
+                <w:lang w:val="en-GB"/>
+              </w:rPr>
+              <w:t>T_Text</w:t>
+            </w:r>
+          </w:p>
+        </w:tc>
+        <w:tc>
+          <w:tcPr>
+            <w:tcW w:w="3029" w:type="pct"/>
+            <w:tcBorders>
+              <w:left w:val="single" w:sz="2" w:space="0" w:color="000000"/>
+              <w:bottom w:val="single" w:sz="2" w:space="0" w:color="000000"/>
+              <w:right w:val="single" w:sz="2" w:space="0" w:color="000000"/>
+            </w:tcBorders>
+            <w:shd w:val="clear" w:color="auto" w:fill="auto"/>
+            <w:tcMar>
+              <w:top w:w="55" w:type="dxa"/>
+              <w:left w:w="55" w:type="dxa"/>
+              <w:bottom w:w="55" w:type="dxa"/>
+              <w:right w:w="55" w:type="dxa"/>
+            </w:tcMar>
+          </w:tcPr>
+          <w:p>
+            <w:pPr>
+              <w:pStyle w:val="TableContents"/>
+              <w:keepNext/>
+              <w:keepLines/>
+              <w:rPr>
+                <w:color w:val="FF0000"/>
+                <w:lang w:val="en-GB"/>
+              </w:rPr>
+            </w:pPr>
+            <w:r>
+              <w:rPr>
+                <w:color w:val="FF0000"/>
+                <w:lang w:val="en-GB"/>
+              </w:rPr>
+              <w:t xml:space="preserve">Information </w:t>
+            </w:r>
+            <w:r>
+              <w:rPr>
+                <w:color w:val="FF0000"/>
+                <w:lang w:val="en-GB"/>
+              </w:rPr>
+              <w:t>Active TSR</w:t>
+            </w:r>
+          </w:p>
+        </w:tc>
+      </w:tr>
+      <w:tr>
+        <w:tc>
+          <w:tcPr>
+            <w:tcW w:w="617" w:type="pct"/>
+            <w:tcBorders>
+              <w:left w:val="single" w:sz="2" w:space="0" w:color="000000"/>
+              <w:bottom w:val="single" w:sz="2" w:space="0" w:color="000000"/>
+            </w:tcBorders>
+            <w:shd w:val="clear" w:color="auto" w:fill="auto"/>
+            <w:tcMar>
+              <w:top w:w="55" w:type="dxa"/>
+              <w:left w:w="55" w:type="dxa"/>
+              <w:bottom w:w="55" w:type="dxa"/>
+              <w:right w:w="55" w:type="dxa"/>
+            </w:tcMar>
+          </w:tcPr>
+          <w:p>
+            <w:pPr>
+              <w:pStyle w:val="Standard1"/>
+              <w:keepNext/>
+              <w:keepLines/>
+              <w:rPr>
+                <w:lang w:val="en-GB"/>
+              </w:rPr>
+            </w:pPr>
+            <w:r>
+              <w:rPr>
+                <w:lang w:val="en-GB"/>
+              </w:rPr>
+              <w:t>Definition</w:t>
+            </w:r>
+          </w:p>
+        </w:tc>
+        <w:tc>
+          <w:tcPr>
+            <w:tcW w:w="530" w:type="pct"/>
+            <w:tcBorders>
+              <w:left w:val="single" w:sz="2" w:space="0" w:color="000000"/>
+              <w:bottom w:val="single" w:sz="2" w:space="0" w:color="000000"/>
+            </w:tcBorders>
+            <w:shd w:val="clear" w:color="auto" w:fill="auto"/>
+            <w:tcMar>
+              <w:top w:w="55" w:type="dxa"/>
+              <w:left w:w="55" w:type="dxa"/>
+              <w:bottom w:w="55" w:type="dxa"/>
+              <w:right w:w="55" w:type="dxa"/>
+            </w:tcMar>
+          </w:tcPr>
+          <w:p>
+            <w:pPr>
+              <w:pStyle w:val="TableContents"/>
+              <w:keepNext/>
+              <w:keepLines/>
+              <w:rPr>
+                <w:lang w:val="en-GB"/>
+              </w:rPr>
+            </w:pPr>
+            <w:r>
+              <w:rPr>
+                <w:lang w:val="en-GB"/>
+              </w:rPr>
+              <w:t>1</w:t>
+            </w:r>
+          </w:p>
+        </w:tc>
+        <w:tc>
+          <w:tcPr>
+            <w:tcW w:w="824" w:type="pct"/>
+            <w:tcBorders>
+              <w:left w:val="single" w:sz="2" w:space="0" w:color="000000"/>
+              <w:bottom w:val="single" w:sz="2" w:space="0" w:color="000000"/>
+            </w:tcBorders>
+            <w:shd w:val="clear" w:color="auto" w:fill="auto"/>
+            <w:tcMar>
+              <w:top w:w="55" w:type="dxa"/>
+              <w:left w:w="55" w:type="dxa"/>
+              <w:bottom w:w="55" w:type="dxa"/>
+              <w:right w:w="55" w:type="dxa"/>
+            </w:tcMar>
+          </w:tcPr>
+          <w:p>
+            <w:pPr>
+              <w:pStyle w:val="Standard1"/>
+              <w:keepNext/>
+              <w:keepLines/>
+              <w:rPr>
+                <w:lang w:val="en-GB"/>
+              </w:rPr>
+            </w:pPr>
+            <w:r>
+              <w:rPr>
+                <w:lang w:val="en-GB"/>
+              </w:rPr>
+              <w:t>T_Definition</w:t>
+            </w:r>
+          </w:p>
+        </w:tc>
+        <w:tc>
+          <w:tcPr>
+            <w:tcW w:w="3029" w:type="pct"/>
+            <w:tcBorders>
+              <w:left w:val="single" w:sz="2" w:space="0" w:color="000000"/>
+              <w:bottom w:val="single" w:sz="2" w:space="0" w:color="000000"/>
+              <w:right w:val="single" w:sz="2" w:space="0" w:color="000000"/>
+            </w:tcBorders>
+            <w:shd w:val="clear" w:color="auto" w:fill="auto"/>
+            <w:tcMar>
+              <w:top w:w="55" w:type="dxa"/>
+              <w:left w:w="55" w:type="dxa"/>
+              <w:bottom w:w="55" w:type="dxa"/>
+              <w:right w:w="55" w:type="dxa"/>
+            </w:tcMar>
+          </w:tcPr>
+          <w:p>
+            <w:pPr>
+              <w:pStyle w:val="TableContents"/>
+              <w:keepNext/>
+              <w:keepLines/>
+              <w:rPr>
+                <w:color w:val="FF0000"/>
+                <w:lang w:val="en-GB"/>
+              </w:rPr>
+            </w:pPr>
+            <w:r>
+              <w:rPr>
+                <w:color w:val="FF0000"/>
+                <w:lang w:val="en-GB"/>
+              </w:rPr>
+              <w:t>The current TSR that has to be checked for t</w:t>
+            </w:r>
+            <w:r>
+              <w:rPr>
+                <w:color w:val="FF0000"/>
+                <w:lang w:val="en-GB"/>
+              </w:rPr>
+              <w:t>he MRSP (to be defined based on the needed input by the MRSP calculation)</w:t>
+            </w:r>
+          </w:p>
+        </w:tc>
+      </w:tr>
+      <w:tr>
+        <w:tc>
+          <w:tcPr>
+            <w:tcW w:w="617" w:type="pct"/>
+            <w:tcBorders>
+              <w:left w:val="single" w:sz="2" w:space="0" w:color="000000"/>
+              <w:bottom w:val="single" w:sz="2" w:space="0" w:color="000000"/>
+            </w:tcBorders>
+            <w:shd w:val="clear" w:color="auto" w:fill="auto"/>
+            <w:tcMar>
+              <w:top w:w="55" w:type="dxa"/>
+              <w:left w:w="55" w:type="dxa"/>
+              <w:bottom w:w="55" w:type="dxa"/>
+              <w:right w:w="55" w:type="dxa"/>
+            </w:tcMar>
+          </w:tcPr>
+          <w:p>
+            <w:pPr>
+              <w:pStyle w:val="TableContents"/>
+              <w:keepNext/>
+              <w:keepLines/>
+              <w:rPr>
+                <w:lang w:val="en-GB"/>
+              </w:rPr>
+            </w:pPr>
+            <w:r>
+              <w:rPr>
+                <w:lang w:val="en-GB"/>
+              </w:rPr>
+              <w:t>Source</w:t>
+            </w:r>
+          </w:p>
+        </w:tc>
+        <w:tc>
+          <w:tcPr>
+            <w:tcW w:w="530" w:type="pct"/>
+            <w:tcBorders>
+              <w:left w:val="single" w:sz="2" w:space="0" w:color="000000"/>
+              <w:bottom w:val="single" w:sz="2" w:space="0" w:color="000000"/>
+            </w:tcBorders>
+            <w:shd w:val="clear" w:color="auto" w:fill="auto"/>
+            <w:tcMar>
+              <w:top w:w="55" w:type="dxa"/>
+              <w:left w:w="55" w:type="dxa"/>
+              <w:bottom w:w="55" w:type="dxa"/>
+              <w:right w:w="55" w:type="dxa"/>
+            </w:tcMar>
+          </w:tcPr>
+          <w:p>
+            <w:pPr>
+              <w:pStyle w:val="TableContents"/>
+              <w:keepNext/>
+              <w:keepLines/>
+              <w:rPr>
+                <w:lang w:val="en-GB"/>
+              </w:rPr>
+            </w:pPr>
+            <w:r>
+              <w:rPr>
+                <w:lang w:val="en-GB"/>
+              </w:rPr>
+              <w:t>1</w:t>
+            </w:r>
+          </w:p>
+        </w:tc>
+        <w:tc>
+          <w:tcPr>
+            <w:tcW w:w="824" w:type="pct"/>
+            <w:tcBorders>
+              <w:left w:val="single" w:sz="2" w:space="0" w:color="000000"/>
+              <w:bottom w:val="single" w:sz="2" w:space="0" w:color="000000"/>
+            </w:tcBorders>
+            <w:shd w:val="clear" w:color="auto" w:fill="auto"/>
+            <w:tcMar>
+              <w:top w:w="55" w:type="dxa"/>
+              <w:left w:w="55" w:type="dxa"/>
+              <w:bottom w:w="55" w:type="dxa"/>
+              <w:right w:w="55" w:type="dxa"/>
+            </w:tcMar>
+          </w:tcPr>
+          <w:p>
+            <w:pPr>
+              <w:pStyle w:val="TableContents"/>
+              <w:keepNext/>
+              <w:keepLines/>
+              <w:rPr>
+                <w:lang w:val="en-GB"/>
+              </w:rPr>
+            </w:pPr>
+            <w:r>
+              <w:rPr>
+                <w:lang w:val="en-GB"/>
+              </w:rPr>
+              <w:t>T_SourceDocument</w:t>
+            </w:r>
+          </w:p>
+        </w:tc>
+        <w:tc>
+          <w:tcPr>
+            <w:tcW w:w="3029" w:type="pct"/>
+            <w:tcBorders>
+              <w:left w:val="single" w:sz="2" w:space="0" w:color="000000"/>
+              <w:bottom w:val="single" w:sz="2" w:space="0" w:color="000000"/>
+              <w:right w:val="single" w:sz="2" w:space="0" w:color="000000"/>
+            </w:tcBorders>
+            <w:shd w:val="clear" w:color="auto" w:fill="auto"/>
+            <w:tcMar>
+              <w:top w:w="55" w:type="dxa"/>
+              <w:left w:w="55" w:type="dxa"/>
+              <w:bottom w:w="55" w:type="dxa"/>
+              <w:right w:w="55" w:type="dxa"/>
+            </w:tcMar>
+          </w:tcPr>
+          <w:p>
+            <w:pPr>
+              <w:pStyle w:val="Standard1"/>
+              <w:keepNext/>
+              <w:keepLines/>
+              <w:rPr>
+                <w:lang w:val="en-GB"/>
+              </w:rPr>
+            </w:pPr>
+          </w:p>
+        </w:tc>
+      </w:tr>
+      <w:tr>
+        <w:tc>
+          <w:tcPr>
+            <w:tcW w:w="617" w:type="pct"/>
+            <w:tcBorders>
+              <w:left w:val="single" w:sz="2" w:space="0" w:color="000000"/>
+              <w:bottom w:val="single" w:sz="2" w:space="0" w:color="000000"/>
+            </w:tcBorders>
+            <w:shd w:val="clear" w:color="auto" w:fill="auto"/>
+            <w:tcMar>
+              <w:top w:w="55" w:type="dxa"/>
+              <w:left w:w="55" w:type="dxa"/>
+              <w:bottom w:w="55" w:type="dxa"/>
+              <w:right w:w="55" w:type="dxa"/>
+            </w:tcMar>
+          </w:tcPr>
+          <w:p>
+            <w:pPr>
+              <w:pStyle w:val="TableContents"/>
+              <w:keepNext/>
+              <w:keepLines/>
+              <w:rPr>
+                <w:lang w:val="en-GB"/>
+              </w:rPr>
+            </w:pPr>
+            <w:r>
+              <w:rPr>
+                <w:lang w:val="en-GB"/>
+              </w:rPr>
+              <w:t>Nature</w:t>
+            </w:r>
+          </w:p>
+        </w:tc>
+        <w:tc>
+          <w:tcPr>
+            <w:tcW w:w="530" w:type="pct"/>
+            <w:tcBorders>
+              <w:left w:val="single" w:sz="2" w:space="0" w:color="000000"/>
+              <w:bottom w:val="single" w:sz="2" w:space="0" w:color="000000"/>
+            </w:tcBorders>
+            <w:shd w:val="clear" w:color="auto" w:fill="auto"/>
+            <w:tcMar>
+              <w:top w:w="55" w:type="dxa"/>
+              <w:left w:w="55" w:type="dxa"/>
+              <w:bottom w:w="55" w:type="dxa"/>
+              <w:right w:w="55" w:type="dxa"/>
+            </w:tcMar>
+          </w:tcPr>
+          <w:p>
+            <w:pPr>
+              <w:pStyle w:val="TableContents"/>
+              <w:keepNext/>
+              <w:keepLines/>
+              <w:rPr>
+                <w:lang w:val="en-GB"/>
+              </w:rPr>
+            </w:pPr>
+            <w:r>
+              <w:rPr>
+                <w:lang w:val="en-GB"/>
+              </w:rPr>
+              <w:t>1</w:t>
+            </w:r>
+          </w:p>
+        </w:tc>
+        <w:tc>
+          <w:tcPr>
+            <w:tcW w:w="824" w:type="pct"/>
+            <w:tcBorders>
+              <w:left w:val="single" w:sz="2" w:space="0" w:color="000000"/>
+              <w:bottom w:val="single" w:sz="2" w:space="0" w:color="000000"/>
+            </w:tcBorders>
+            <w:shd w:val="clear" w:color="auto" w:fill="auto"/>
+            <w:tcMar>
+              <w:top w:w="55" w:type="dxa"/>
+              <w:left w:w="55" w:type="dxa"/>
+              <w:bottom w:w="55" w:type="dxa"/>
+              <w:right w:w="55" w:type="dxa"/>
+            </w:tcMar>
+          </w:tcPr>
+          <w:p>
+            <w:pPr>
+              <w:pStyle w:val="TableContents"/>
+              <w:keepNext/>
+              <w:keepLines/>
+              <w:rPr>
+                <w:lang w:val="en-GB"/>
+              </w:rPr>
+            </w:pPr>
+            <w:r>
+              <w:rPr>
+                <w:lang w:val="en-GB"/>
+              </w:rPr>
+              <w:t>T_VariableNature</w:t>
+            </w:r>
+          </w:p>
+        </w:tc>
+        <w:tc>
+          <w:tcPr>
+            <w:tcW w:w="3029" w:type="pct"/>
+            <w:tcBorders>
+              <w:left w:val="single" w:sz="2" w:space="0" w:color="000000"/>
+              <w:bottom w:val="single" w:sz="2" w:space="0" w:color="000000"/>
+              <w:right w:val="single" w:sz="2" w:space="0" w:color="000000"/>
+            </w:tcBorders>
+            <w:shd w:val="clear" w:color="auto" w:fill="auto"/>
+            <w:tcMar>
+              <w:top w:w="55" w:type="dxa"/>
+              <w:left w:w="55" w:type="dxa"/>
+              <w:bottom w:w="55" w:type="dxa"/>
+              <w:right w:w="55" w:type="dxa"/>
+            </w:tcMar>
+          </w:tcPr>
+          <w:p>
+            <w:pPr>
+              <w:pStyle w:val="TableContents"/>
+              <w:keepNext/>
+              <w:keepLines/>
+              <w:rPr>
+                <w:lang w:val="en-GB"/>
+              </w:rPr>
+            </w:pPr>
+          </w:p>
+        </w:tc>
+      </w:tr>
+      <w:tr>
+        <w:tc>
+          <w:tcPr>
+            <w:tcW w:w="617" w:type="pct"/>
+            <w:tcBorders>
+              <w:left w:val="single" w:sz="2" w:space="0" w:color="000000"/>
+              <w:bottom w:val="single" w:sz="2" w:space="0" w:color="000000"/>
+            </w:tcBorders>
+            <w:shd w:val="clear" w:color="auto" w:fill="auto"/>
+            <w:tcMar>
+              <w:top w:w="55" w:type="dxa"/>
+              <w:left w:w="55" w:type="dxa"/>
+              <w:bottom w:w="55" w:type="dxa"/>
+              <w:right w:w="55" w:type="dxa"/>
+            </w:tcMar>
+          </w:tcPr>
+          <w:p>
+            <w:pPr>
+              <w:pStyle w:val="TableContents"/>
+              <w:keepNext/>
+              <w:keepLines/>
+              <w:rPr>
+                <w:lang w:val="en-GB"/>
+              </w:rPr>
+            </w:pPr>
+            <w:r>
+              <w:rPr>
+                <w:lang w:val="en-GB"/>
+              </w:rPr>
+              <w:t>MinimalValue</w:t>
+            </w:r>
+          </w:p>
+        </w:tc>
+        <w:tc>
+          <w:tcPr>
+            <w:tcW w:w="530" w:type="pct"/>
+            <w:tcBorders>
+              <w:left w:val="single" w:sz="2" w:space="0" w:color="000000"/>
+              <w:bottom w:val="single" w:sz="2" w:space="0" w:color="000000"/>
+            </w:tcBorders>
+            <w:shd w:val="clear" w:color="auto" w:fill="auto"/>
+            <w:tcMar>
+              <w:top w:w="55" w:type="dxa"/>
+              <w:left w:w="55" w:type="dxa"/>
+              <w:bottom w:w="55" w:type="dxa"/>
+              <w:right w:w="55" w:type="dxa"/>
+            </w:tcMar>
+          </w:tcPr>
+          <w:p>
+            <w:pPr>
+              <w:pStyle w:val="TableContents"/>
+              <w:keepNext/>
+              <w:keepLines/>
+              <w:rPr>
+                <w:lang w:val="en-GB"/>
+              </w:rPr>
+            </w:pPr>
+            <w:r>
+              <w:rPr>
+                <w:lang w:val="en-GB"/>
+              </w:rPr>
+              <w:t>0..1</w:t>
+            </w:r>
+          </w:p>
+        </w:tc>
+        <w:tc>
+          <w:tcPr>
+            <w:tcW w:w="824" w:type="pct"/>
+            <w:tcBorders>
+              <w:left w:val="single" w:sz="2" w:space="0" w:color="000000"/>
+              <w:bottom w:val="single" w:sz="2" w:space="0" w:color="000000"/>
+            </w:tcBorders>
+            <w:shd w:val="clear" w:color="auto" w:fill="auto"/>
+            <w:tcMar>
+              <w:top w:w="55" w:type="dxa"/>
+              <w:left w:w="55" w:type="dxa"/>
+              <w:bottom w:w="55" w:type="dxa"/>
+              <w:right w:w="55" w:type="dxa"/>
+            </w:tcMar>
+          </w:tcPr>
+          <w:p>
+            <w:pPr>
+              <w:pStyle w:val="TableContents"/>
+              <w:keepNext/>
+              <w:keepLines/>
+              <w:rPr>
+                <w:lang w:val="en-GB"/>
+              </w:rPr>
+            </w:pPr>
+            <w:r>
+              <w:rPr>
+                <w:lang w:val="en-GB"/>
+              </w:rPr>
+              <w:t>T_Text</w:t>
+            </w:r>
+          </w:p>
+        </w:tc>
+        <w:tc>
+          <w:tcPr>
+            <w:tcW w:w="3029" w:type="pct"/>
+            <w:tcBorders>
+              <w:left w:val="single" w:sz="2" w:space="0" w:color="000000"/>
+              <w:bottom w:val="single" w:sz="2" w:space="0" w:color="000000"/>
+              <w:right w:val="single" w:sz="2" w:space="0" w:color="000000"/>
+            </w:tcBorders>
+            <w:shd w:val="clear" w:color="auto" w:fill="auto"/>
+            <w:tcMar>
+              <w:top w:w="55" w:type="dxa"/>
+              <w:left w:w="55" w:type="dxa"/>
+              <w:bottom w:w="55" w:type="dxa"/>
+              <w:right w:w="55" w:type="dxa"/>
+            </w:tcMar>
+          </w:tcPr>
+          <w:p>
+            <w:pPr>
+              <w:pStyle w:val="TableContents"/>
+              <w:keepNext/>
+              <w:keepLines/>
+              <w:rPr>
+                <w:lang w:val="en-GB"/>
+              </w:rPr>
+            </w:pPr>
+          </w:p>
+        </w:tc>
+      </w:tr>
+      <w:tr>
+        <w:tc>
+          <w:tcPr>
+            <w:tcW w:w="617" w:type="pct"/>
+            <w:tcBorders>
+              <w:left w:val="single" w:sz="2" w:space="0" w:color="000000"/>
+              <w:bottom w:val="single" w:sz="2" w:space="0" w:color="000000"/>
+            </w:tcBorders>
+            <w:shd w:val="clear" w:color="auto" w:fill="auto"/>
+            <w:tcMar>
+              <w:top w:w="55" w:type="dxa"/>
+              <w:left w:w="55" w:type="dxa"/>
+              <w:bottom w:w="55" w:type="dxa"/>
+              <w:right w:w="55" w:type="dxa"/>
+            </w:tcMar>
+          </w:tcPr>
+          <w:p>
+            <w:pPr>
+              <w:pStyle w:val="TableContents"/>
+              <w:keepNext/>
+              <w:keepLines/>
+              <w:rPr>
+                <w:lang w:val="en-GB"/>
+              </w:rPr>
+            </w:pPr>
+            <w:r>
+              <w:rPr>
+                <w:lang w:val="en-GB"/>
+              </w:rPr>
+              <w:t>MaximalValue</w:t>
+            </w:r>
+          </w:p>
+        </w:tc>
+        <w:tc>
+          <w:tcPr>
+            <w:tcW w:w="530" w:type="pct"/>
+            <w:tcBorders>
+              <w:left w:val="single" w:sz="2" w:space="0" w:color="000000"/>
+              <w:bottom w:val="single" w:sz="2" w:space="0" w:color="000000"/>
+            </w:tcBorders>
+            <w:shd w:val="clear" w:color="auto" w:fill="auto"/>
+            <w:tcMar>
+              <w:top w:w="55" w:type="dxa"/>
+              <w:left w:w="55" w:type="dxa"/>
+              <w:bottom w:w="55" w:type="dxa"/>
+              <w:right w:w="55" w:type="dxa"/>
+            </w:tcMar>
+          </w:tcPr>
+          <w:p>
+            <w:pPr>
+              <w:pStyle w:val="TableContents"/>
+              <w:keepNext/>
+              <w:keepLines/>
+              <w:rPr>
+                <w:lang w:val="en-GB"/>
+              </w:rPr>
+            </w:pPr>
+            <w:r>
+              <w:rPr>
+                <w:lang w:val="en-GB"/>
+              </w:rPr>
+              <w:t>0..1</w:t>
+            </w:r>
+          </w:p>
+        </w:tc>
+        <w:tc>
+          <w:tcPr>
+            <w:tcW w:w="824" w:type="pct"/>
+            <w:tcBorders>
+              <w:left w:val="single" w:sz="2" w:space="0" w:color="000000"/>
+              <w:bottom w:val="single" w:sz="2" w:space="0" w:color="000000"/>
+            </w:tcBorders>
+            <w:shd w:val="clear" w:color="auto" w:fill="auto"/>
+            <w:tcMar>
+              <w:top w:w="55" w:type="dxa"/>
+              <w:left w:w="55" w:type="dxa"/>
+              <w:bottom w:w="55" w:type="dxa"/>
+              <w:right w:w="55" w:type="dxa"/>
+            </w:tcMar>
+          </w:tcPr>
+          <w:p>
+            <w:pPr>
+              <w:pStyle w:val="TableContents"/>
+              <w:keepNext/>
+              <w:keepLines/>
+              <w:rPr>
+                <w:lang w:val="en-GB"/>
+              </w:rPr>
+            </w:pPr>
+            <w:r>
+              <w:rPr>
+                <w:lang w:val="en-GB"/>
+              </w:rPr>
+              <w:t>T_Text</w:t>
+            </w:r>
+          </w:p>
+        </w:tc>
+        <w:tc>
+          <w:tcPr>
+            <w:tcW w:w="3029" w:type="pct"/>
+            <w:tcBorders>
+              <w:left w:val="single" w:sz="2" w:space="0" w:color="000000"/>
+              <w:bottom w:val="single" w:sz="2" w:space="0" w:color="000000"/>
+              <w:right w:val="single" w:sz="2" w:space="0" w:color="000000"/>
+            </w:tcBorders>
+            <w:shd w:val="clear" w:color="auto" w:fill="auto"/>
+            <w:tcMar>
+              <w:top w:w="55" w:type="dxa"/>
+              <w:left w:w="55" w:type="dxa"/>
+              <w:bottom w:w="55" w:type="dxa"/>
+              <w:right w:w="55" w:type="dxa"/>
+            </w:tcMar>
+          </w:tcPr>
+          <w:p>
+            <w:pPr>
+              <w:pStyle w:val="TableContents"/>
+              <w:keepNext/>
+              <w:keepLines/>
+              <w:rPr>
+                <w:lang w:val="en-GB"/>
+              </w:rPr>
+            </w:pPr>
+          </w:p>
+        </w:tc>
+      </w:tr>
+      <w:tr>
+        <w:tc>
+          <w:tcPr>
+            <w:tcW w:w="617" w:type="pct"/>
+            <w:tcBorders>
+              <w:left w:val="single" w:sz="2" w:space="0" w:color="000000"/>
+              <w:bottom w:val="single" w:sz="2" w:space="0" w:color="000000"/>
+            </w:tcBorders>
+            <w:shd w:val="clear" w:color="auto" w:fill="auto"/>
+            <w:tcMar>
+              <w:top w:w="55" w:type="dxa"/>
+              <w:left w:w="55" w:type="dxa"/>
+              <w:bottom w:w="55" w:type="dxa"/>
+              <w:right w:w="55" w:type="dxa"/>
+            </w:tcMar>
+          </w:tcPr>
+          <w:p>
+            <w:pPr>
+              <w:pStyle w:val="TableContents"/>
+              <w:keepNext/>
+              <w:keepLines/>
+              <w:rPr>
+                <w:lang w:val="en-GB"/>
+              </w:rPr>
+            </w:pPr>
+            <w:r>
+              <w:rPr>
+                <w:lang w:val="en-GB"/>
+              </w:rPr>
+              <w:t>SpecialValue</w:t>
+            </w:r>
+          </w:p>
+        </w:tc>
+        <w:tc>
+          <w:tcPr>
+            <w:tcW w:w="530" w:type="pct"/>
+            <w:tcBorders>
+              <w:left w:val="single" w:sz="2" w:space="0" w:color="000000"/>
+              <w:bottom w:val="single" w:sz="2" w:space="0" w:color="000000"/>
+            </w:tcBorders>
+            <w:shd w:val="clear" w:color="auto" w:fill="auto"/>
+            <w:tcMar>
+              <w:top w:w="55" w:type="dxa"/>
+              <w:left w:w="55" w:type="dxa"/>
+              <w:bottom w:w="55" w:type="dxa"/>
+              <w:right w:w="55" w:type="dxa"/>
+            </w:tcMar>
+          </w:tcPr>
+          <w:p>
+            <w:pPr>
+              <w:pStyle w:val="TableContents"/>
+              <w:keepNext/>
+              <w:keepLines/>
+              <w:rPr>
+                <w:lang w:val="en-GB"/>
+              </w:rPr>
+            </w:pPr>
+            <w:r>
+              <w:rPr>
+                <w:lang w:val="en-GB"/>
+              </w:rPr>
+              <w:t>0..n</w:t>
+            </w:r>
+          </w:p>
+        </w:tc>
+        <w:tc>
+          <w:tcPr>
+            <w:tcW w:w="824" w:type="pct"/>
+            <w:tcBorders>
+              <w:left w:val="single" w:sz="2" w:space="0" w:color="000000"/>
+              <w:bottom w:val="single" w:sz="2" w:space="0" w:color="000000"/>
+            </w:tcBorders>
+            <w:shd w:val="clear" w:color="auto" w:fill="auto"/>
+            <w:tcMar>
+              <w:top w:w="55" w:type="dxa"/>
+              <w:left w:w="55" w:type="dxa"/>
+              <w:bottom w:w="55" w:type="dxa"/>
+              <w:right w:w="55" w:type="dxa"/>
+            </w:tcMar>
+          </w:tcPr>
+          <w:p>
+            <w:pPr>
+              <w:pStyle w:val="TableContents"/>
+              <w:keepNext/>
+              <w:keepLines/>
+              <w:rPr>
+                <w:lang w:val="en-GB"/>
+              </w:rPr>
+            </w:pPr>
+            <w:r>
+              <w:rPr>
+                <w:lang w:val="en-GB"/>
+              </w:rPr>
+              <w:t>T_Text</w:t>
+            </w:r>
+          </w:p>
+        </w:tc>
+        <w:tc>
+          <w:tcPr>
+            <w:tcW w:w="3029" w:type="pct"/>
+            <w:tcBorders>
+              <w:left w:val="single" w:sz="2" w:space="0" w:color="000000"/>
+              <w:bottom w:val="single" w:sz="2" w:space="0" w:color="000000"/>
+              <w:right w:val="single" w:sz="2" w:space="0" w:color="000000"/>
+            </w:tcBorders>
+            <w:shd w:val="clear" w:color="auto" w:fill="auto"/>
+            <w:tcMar>
+              <w:top w:w="55" w:type="dxa"/>
+              <w:left w:w="55" w:type="dxa"/>
+              <w:bottom w:w="55" w:type="dxa"/>
+              <w:right w:w="55" w:type="dxa"/>
+            </w:tcMar>
+          </w:tcPr>
+          <w:p>
+            <w:pPr>
+              <w:pStyle w:val="TableContents"/>
+              <w:keepNext/>
+              <w:keepLines/>
+              <w:rPr>
+                <w:lang w:val="en-GB"/>
+              </w:rPr>
+            </w:pPr>
+          </w:p>
+        </w:tc>
+      </w:tr>
+      <w:tr>
+        <w:tc>
+          <w:tcPr>
+            <w:tcW w:w="617" w:type="pct"/>
+            <w:tcBorders>
+              <w:left w:val="single" w:sz="2" w:space="0" w:color="000000"/>
+              <w:bottom w:val="single" w:sz="2" w:space="0" w:color="000000"/>
+            </w:tcBorders>
+            <w:shd w:val="clear" w:color="auto" w:fill="auto"/>
+            <w:tcMar>
+              <w:top w:w="55" w:type="dxa"/>
+              <w:left w:w="55" w:type="dxa"/>
+              <w:bottom w:w="55" w:type="dxa"/>
+              <w:right w:w="55" w:type="dxa"/>
+            </w:tcMar>
+          </w:tcPr>
+          <w:p>
+            <w:pPr>
+              <w:pStyle w:val="TableContents"/>
+              <w:keepNext/>
+              <w:keepLines/>
+              <w:rPr>
+                <w:lang w:val="en-GB"/>
+              </w:rPr>
+            </w:pPr>
+            <w:r>
+              <w:rPr>
+                <w:lang w:val="en-GB"/>
+              </w:rPr>
+              <w:t>Allocation</w:t>
+            </w:r>
+          </w:p>
+        </w:tc>
+        <w:tc>
+          <w:tcPr>
+            <w:tcW w:w="530" w:type="pct"/>
+            <w:tcBorders>
+              <w:left w:val="single" w:sz="2" w:space="0" w:color="000000"/>
+              <w:bottom w:val="single" w:sz="2" w:space="0" w:color="000000"/>
+            </w:tcBorders>
+            <w:shd w:val="clear" w:color="auto" w:fill="auto"/>
+            <w:tcMar>
+              <w:top w:w="55" w:type="dxa"/>
+              <w:left w:w="55" w:type="dxa"/>
+              <w:bottom w:w="55" w:type="dxa"/>
+              <w:right w:w="55" w:type="dxa"/>
+            </w:tcMar>
+          </w:tcPr>
+          <w:p>
+            <w:pPr>
+              <w:pStyle w:val="TableContents"/>
+              <w:keepNext/>
+              <w:keepLines/>
+              <w:rPr>
+                <w:lang w:val="en-GB"/>
+              </w:rPr>
+            </w:pPr>
+            <w:r>
+              <w:rPr>
+                <w:lang w:val="en-GB"/>
+              </w:rPr>
+              <w:t>1</w:t>
+            </w:r>
+          </w:p>
+        </w:tc>
+        <w:tc>
+          <w:tcPr>
+            <w:tcW w:w="824" w:type="pct"/>
+            <w:tcBorders>
+              <w:left w:val="single" w:sz="2" w:space="0" w:color="000000"/>
+              <w:bottom w:val="single" w:sz="2" w:space="0" w:color="000000"/>
+            </w:tcBorders>
+            <w:shd w:val="clear" w:color="auto" w:fill="auto"/>
+            <w:tcMar>
+              <w:top w:w="55" w:type="dxa"/>
+              <w:left w:w="55" w:type="dxa"/>
+              <w:bottom w:w="55" w:type="dxa"/>
+              <w:right w:w="55" w:type="dxa"/>
+            </w:tcMar>
+          </w:tcPr>
+          <w:p>
+            <w:pPr>
+              <w:pStyle w:val="TableContents"/>
+              <w:keepNext/>
+              <w:keepLines/>
+              <w:numPr>
+                <w:ilvl w:val="0"/>
+                <w:numId w:val="8"/>
+              </w:numPr>
+              <w:rPr>
+                <w:lang w:val="en-GB"/>
+              </w:rPr>
+            </w:pPr>
+            <w:r>
+              <w:rPr>
+                <w:lang w:val="en-GB"/>
+              </w:rPr>
+              <w:t>Interface</w:t>
+            </w:r>
+          </w:p>
+          <w:p>
+            <w:pPr>
+              <w:pStyle w:val="TableContents"/>
+              <w:keepNext/>
+              <w:keepLines/>
+              <w:numPr>
+                <w:ilvl w:val="0"/>
+                <w:numId w:val="8"/>
+              </w:numPr>
+              <w:rPr>
+                <w:lang w:val="en-GB"/>
+              </w:rPr>
+            </w:pPr>
+            <w:r>
+              <w:rPr>
+                <w:lang w:val="en-GB"/>
+              </w:rPr>
+              <w:t>Packet</w:t>
+            </w:r>
+          </w:p>
+          <w:p>
+            <w:pPr>
+              <w:pStyle w:val="TableContents"/>
+              <w:keepNext/>
+              <w:keepLines/>
+              <w:numPr>
+                <w:ilvl w:val="0"/>
+                <w:numId w:val="8"/>
+              </w:numPr>
+              <w:rPr>
+                <w:lang w:val="en-GB"/>
+              </w:rPr>
+            </w:pPr>
+            <w:r>
+              <w:rPr>
+                <w:lang w:val="en-GB"/>
+              </w:rPr>
+              <w:t>Internal</w:t>
+            </w:r>
+          </w:p>
+        </w:tc>
+        <w:tc>
+          <w:tcPr>
+            <w:tcW w:w="3029" w:type="pct"/>
+            <w:tcBorders>
+              <w:left w:val="single" w:sz="2" w:space="0" w:color="000000"/>
+              <w:bottom w:val="single" w:sz="2" w:space="0" w:color="000000"/>
+              <w:right w:val="single" w:sz="2" w:space="0" w:color="000000"/>
+            </w:tcBorders>
+            <w:shd w:val="clear" w:color="auto" w:fill="auto"/>
+            <w:tcMar>
+              <w:top w:w="55" w:type="dxa"/>
+              <w:left w:w="55" w:type="dxa"/>
+              <w:bottom w:w="55" w:type="dxa"/>
+              <w:right w:w="55" w:type="dxa"/>
+            </w:tcMar>
+          </w:tcPr>
+          <w:p>
+            <w:pPr>
+              <w:pStyle w:val="TableContents"/>
+              <w:keepNext/>
+              <w:keepLines/>
+              <w:rPr>
+                <w:lang w:val="en-GB"/>
+              </w:rPr>
+            </w:pPr>
+          </w:p>
+        </w:tc>
+      </w:tr>
+      <w:tr>
+        <w:tc>
+          <w:tcPr>
+            <w:tcW w:w="617" w:type="pct"/>
+            <w:tcBorders>
+              <w:left w:val="single" w:sz="2" w:space="0" w:color="000000"/>
+              <w:bottom w:val="single" w:sz="2" w:space="0" w:color="000000"/>
+            </w:tcBorders>
+            <w:shd w:val="clear" w:color="auto" w:fill="auto"/>
+            <w:tcMar>
+              <w:top w:w="55" w:type="dxa"/>
+              <w:left w:w="55" w:type="dxa"/>
+              <w:bottom w:w="55" w:type="dxa"/>
+              <w:right w:w="55" w:type="dxa"/>
+            </w:tcMar>
+          </w:tcPr>
+          <w:p>
+            <w:pPr>
+              <w:pStyle w:val="TableContents"/>
+              <w:keepNext/>
+              <w:keepLines/>
+              <w:rPr>
+                <w:i/>
+                <w:iCs/>
+                <w:lang w:val="en-GB"/>
+              </w:rPr>
+            </w:pPr>
+            <w:r>
+              <w:rPr>
+                <w:i/>
+                <w:iCs/>
+                <w:lang w:val="en-GB"/>
+              </w:rPr>
+              <w:t>Requirement</w:t>
+            </w:r>
+          </w:p>
+        </w:tc>
+        <w:tc>
+          <w:tcPr>
+            <w:tcW w:w="530" w:type="pct"/>
+            <w:tcBorders>
+              <w:left w:val="single" w:sz="2" w:space="0" w:color="000000"/>
+              <w:bottom w:val="single" w:sz="2" w:space="0" w:color="000000"/>
+            </w:tcBorders>
+            <w:shd w:val="clear" w:color="auto" w:fill="auto"/>
+            <w:tcMar>
+              <w:top w:w="55" w:type="dxa"/>
+              <w:left w:w="55" w:type="dxa"/>
+              <w:bottom w:w="55" w:type="dxa"/>
+              <w:right w:w="55" w:type="dxa"/>
+            </w:tcMar>
+          </w:tcPr>
+          <w:p>
+            <w:pPr>
+              <w:pStyle w:val="TableContents"/>
+              <w:keepNext/>
+              <w:keepLines/>
+              <w:rPr>
+                <w:i/>
+                <w:iCs/>
+                <w:lang w:val="en-GB"/>
+              </w:rPr>
+            </w:pPr>
+            <w:r>
+              <w:rPr>
+                <w:i/>
+                <w:iCs/>
+                <w:lang w:val="en-GB"/>
+              </w:rPr>
+              <w:t>1..n</w:t>
+            </w:r>
+          </w:p>
+        </w:tc>
+        <w:tc>
+          <w:tcPr>
+            <w:tcW w:w="824" w:type="pct"/>
+            <w:tcBorders>
+              <w:left w:val="single" w:sz="2" w:space="0" w:color="000000"/>
+              <w:bottom w:val="single" w:sz="2" w:space="0" w:color="000000"/>
+            </w:tcBorders>
+            <w:shd w:val="clear" w:color="auto" w:fill="auto"/>
+            <w:tcMar>
+              <w:top w:w="55" w:type="dxa"/>
+              <w:left w:w="55" w:type="dxa"/>
+              <w:bottom w:w="55" w:type="dxa"/>
+              <w:right w:w="55" w:type="dxa"/>
+            </w:tcMar>
+          </w:tcPr>
+          <w:p>
+            <w:pPr>
+              <w:pStyle w:val="TableContents"/>
+              <w:keepNext/>
+              <w:keepLines/>
+              <w:rPr>
+                <w:i/>
+                <w:iCs/>
+                <w:lang w:val="en-GB"/>
+              </w:rPr>
+            </w:pPr>
+            <w:r>
+              <w:rPr>
+                <w:i/>
+                <w:iCs/>
+                <w:lang w:val="en-GB"/>
+              </w:rPr>
+              <w:t>T_Requirement</w:t>
+            </w:r>
           </w:p>
         </w:tc>
         <w:tc>
@@ -11252,14 +12931,12 @@
                 <w:lang w:val="en-GB"/>
               </w:rPr>
             </w:pPr>
-            <w:proofErr w:type="spellStart"/>
             <w:r>
               <w:rPr>
                 <w:lang w:val="en-GB"/>
               </w:rPr>
               <w:t>T_Variable</w:t>
             </w:r>
-            <w:proofErr w:type="spellEnd"/>
           </w:p>
         </w:tc>
         <w:tc>
@@ -11379,14 +13056,12 @@
                 <w:lang w:val="en-GB"/>
               </w:rPr>
             </w:pPr>
-            <w:proofErr w:type="spellStart"/>
             <w:r>
               <w:rPr>
                 <w:lang w:val="en-GB"/>
               </w:rPr>
               <w:t>T_VariableNature</w:t>
             </w:r>
-            <w:proofErr w:type="spellEnd"/>
           </w:p>
         </w:tc>
         <w:tc>
@@ -11604,33 +13279,11 @@
           <w:lang w:val="en-GB"/>
         </w:rPr>
       </w:pPr>
-      <w:proofErr w:type="spellStart"/>
       <w:r>
         <w:rPr>
           <w:lang w:val="en-GB"/>
         </w:rPr>
-        <w:t>Variale</w:t>
-      </w:r>
-      <w:proofErr w:type="spellEnd"/>
-      <w:r>
-        <w:rPr>
-          <w:lang w:val="en-GB"/>
-        </w:rPr>
-        <w:t xml:space="preserve"> </w:t>
-      </w:r>
-      <w:proofErr w:type="spellStart"/>
-      <w:r>
-        <w:rPr>
-          <w:lang w:val="en-GB"/>
-        </w:rPr>
-        <w:t>Typ</w:t>
-      </w:r>
-      <w:proofErr w:type="spellEnd"/>
-      <w:r>
-        <w:rPr>
-          <w:lang w:val="en-GB"/>
-        </w:rPr>
-        <w:t xml:space="preserve"> TSR</w:t>
+        <w:t>Variale Typ TSR</w:t>
       </w:r>
       <w:r>
         <w:rPr>
@@ -11649,41 +13302,13 @@
         <w:rPr>
           <w:lang w:val="en-GB"/>
         </w:rPr>
-        <w:t xml:space="preserve">- </w:t>
-      </w:r>
-      <w:proofErr w:type="gramStart"/>
-      <w:r>
-        <w:rPr>
-          <w:lang w:val="en-GB"/>
-        </w:rPr>
-        <w:t>identifier</w:t>
-      </w:r>
-      <w:proofErr w:type="gramEnd"/>
-      <w:r>
-        <w:rPr>
-          <w:lang w:val="en-GB"/>
-        </w:rPr>
-        <w:t xml:space="preserve"> (</w:t>
+        <w:t>- identifier (</w:t>
       </w:r>
       <w:r>
         <w:rPr>
           <w:lang w:val="en-GB"/>
         </w:rPr>
-        <w:t>0-126  Reserved for non RBC transmission (</w:t>
-      </w:r>
-      <w:proofErr w:type="spellStart"/>
-      <w:r>
-        <w:rPr>
-          <w:lang w:val="en-GB"/>
-        </w:rPr>
-        <w:t>balise</w:t>
-      </w:r>
-      <w:proofErr w:type="spellEnd"/>
-      <w:r>
-        <w:rPr>
-          <w:lang w:val="en-GB"/>
-        </w:rPr>
-        <w:t>, loop or radio infill)</w:t>
+        <w:t>0-126  Reserved for non RBC transmission (balise, loop or radio infill)</w:t>
       </w:r>
     </w:p>
     <w:p>
@@ -11696,21 +13321,7 @@
         <w:rPr>
           <w:lang w:val="en-GB"/>
         </w:rPr>
-        <w:t>127-</w:t>
-      </w:r>
-      <w:proofErr w:type="gramStart"/>
-      <w:r>
-        <w:rPr>
-          <w:lang w:val="en-GB"/>
-        </w:rPr>
-        <w:t>254  Reserved</w:t>
-      </w:r>
-      <w:proofErr w:type="gramEnd"/>
-      <w:r>
-        <w:rPr>
-          <w:lang w:val="en-GB"/>
-        </w:rPr>
-        <w:t xml:space="preserve"> for RBC transmission</w:t>
+        <w:t>127-254  Reserved for RBC transmission</w:t>
       </w:r>
     </w:p>
     <w:p>
@@ -11719,20 +13330,11 @@
           <w:lang w:val="en-GB"/>
         </w:rPr>
       </w:pPr>
-      <w:proofErr w:type="gramStart"/>
       <w:r>
         <w:rPr>
           <w:lang w:val="en-GB"/>
         </w:rPr>
-        <w:lastRenderedPageBreak/>
-        <w:t>255  Non</w:t>
-      </w:r>
-      <w:proofErr w:type="gramEnd"/>
-      <w:r>
-        <w:rPr>
-          <w:lang w:val="en-GB"/>
-        </w:rPr>
-        <w:t>-revocable speed restriction (applicable for all transmission media)</w:t>
+        <w:t>255  Non-revocable speed restriction (applicable for all transmission media)</w:t>
       </w:r>
       <w:r>
         <w:rPr>
@@ -11891,19 +13493,11 @@
           <w:lang w:val="en-GB"/>
         </w:rPr>
       </w:pPr>
-      <w:proofErr w:type="spellStart"/>
       <w:r>
         <w:rPr>
           <w:lang w:val="en-GB"/>
         </w:rPr>
-        <w:t>T_text</w:t>
-      </w:r>
-      <w:proofErr w:type="spellEnd"/>
-      <w:r>
-        <w:rPr>
-          <w:lang w:val="en-GB"/>
-        </w:rPr>
-        <w:t>: textual description</w:t>
+        <w:t>T_text: textual description</w:t>
       </w:r>
     </w:p>
     <w:p>
@@ -11917,19 +13511,11 @@
           <w:lang w:val="en-GB"/>
         </w:rPr>
       </w:pPr>
-      <w:proofErr w:type="spellStart"/>
       <w:r>
         <w:rPr>
           <w:lang w:val="en-GB"/>
         </w:rPr>
-        <w:t>T_ident</w:t>
-      </w:r>
-      <w:proofErr w:type="spellEnd"/>
-      <w:r>
-        <w:rPr>
-          <w:lang w:val="en-GB"/>
-        </w:rPr>
-        <w:t>: based on a textual  description</w:t>
+        <w:t>T_ident: based on a textual  description</w:t>
       </w:r>
     </w:p>
     <w:p>
@@ -11943,19 +13529,11 @@
           <w:lang w:val="en-GB"/>
         </w:rPr>
       </w:pPr>
-      <w:proofErr w:type="spellStart"/>
       <w:r>
         <w:rPr>
           <w:lang w:val="en-GB"/>
         </w:rPr>
-        <w:t>T_Version</w:t>
-      </w:r>
-      <w:proofErr w:type="spellEnd"/>
-      <w:r>
-        <w:rPr>
-          <w:lang w:val="en-GB"/>
-        </w:rPr>
-        <w:t xml:space="preserve"> = {3.0.0, 3.3.0}</w:t>
+        <w:t>T_Version = {3.0.0, 3.3.0}</w:t>
       </w:r>
     </w:p>
     <w:p>
@@ -11969,61 +13547,11 @@
           <w:lang w:val="en-GB"/>
         </w:rPr>
       </w:pPr>
-      <w:proofErr w:type="spellStart"/>
       <w:r>
         <w:rPr>
           <w:lang w:val="en-GB"/>
         </w:rPr>
-        <w:t>T_VariableNature</w:t>
-      </w:r>
-      <w:proofErr w:type="spellEnd"/>
-      <w:r>
-        <w:rPr>
-          <w:lang w:val="en-GB"/>
-        </w:rPr>
-        <w:t xml:space="preserve"> = {Acceleration, Distance, Gradient, Length, Miscellaneous, Number, </w:t>
-      </w:r>
-      <w:proofErr w:type="spellStart"/>
-      <w:r>
-        <w:rPr>
-          <w:lang w:val="en-GB"/>
-        </w:rPr>
-        <w:t>ClassNumber</w:t>
-      </w:r>
-      <w:proofErr w:type="spellEnd"/>
-      <w:r>
-        <w:rPr>
-          <w:lang w:val="en-GB"/>
-        </w:rPr>
-        <w:t xml:space="preserve">, </w:t>
-      </w:r>
-      <w:proofErr w:type="spellStart"/>
-      <w:r>
-        <w:rPr>
-          <w:lang w:val="en-GB"/>
-        </w:rPr>
-        <w:t>IdentityNumber</w:t>
-      </w:r>
-      <w:proofErr w:type="spellEnd"/>
-      <w:r>
-        <w:rPr>
-          <w:lang w:val="en-GB"/>
-        </w:rPr>
-        <w:t xml:space="preserve">, Qualifier, </w:t>
-      </w:r>
-      <w:proofErr w:type="spellStart"/>
-      <w:r>
-        <w:rPr>
-          <w:lang w:val="en-GB"/>
-        </w:rPr>
-        <w:t>TimeDate</w:t>
-      </w:r>
-      <w:proofErr w:type="spellEnd"/>
-      <w:r>
-        <w:rPr>
-          <w:lang w:val="en-GB"/>
-        </w:rPr>
-        <w:t>, Speed, Text}</w:t>
+        <w:t>T_VariableNature = {Acceleration, Distance, Gradient, Length, Miscellaneous, Number, ClassNumber, IdentityNumber, Qualifier, TimeDate, Speed, Text}</w:t>
       </w:r>
     </w:p>
     <w:p>
@@ -12037,19 +13565,11 @@
           <w:lang w:val="en-GB"/>
         </w:rPr>
       </w:pPr>
-      <w:proofErr w:type="spellStart"/>
       <w:r>
         <w:rPr>
           <w:lang w:val="en-GB"/>
         </w:rPr>
-        <w:t>T_SourceDocument</w:t>
-      </w:r>
-      <w:proofErr w:type="spellEnd"/>
-      <w:r>
-        <w:rPr>
-          <w:lang w:val="en-GB"/>
-        </w:rPr>
-        <w:t xml:space="preserve"> = {subset-26, subset-34}</w:t>
+        <w:t>T_SourceDocument = {subset-26, subset-34}</w:t>
       </w:r>
     </w:p>
     <w:p>
@@ -12063,19 +13583,11 @@
           <w:lang w:val="en-GB"/>
         </w:rPr>
       </w:pPr>
-      <w:proofErr w:type="spellStart"/>
       <w:r>
         <w:rPr>
           <w:lang w:val="en-GB"/>
         </w:rPr>
-        <w:t>T_Definition</w:t>
-      </w:r>
-      <w:proofErr w:type="spellEnd"/>
-      <w:r>
-        <w:rPr>
-          <w:lang w:val="en-GB"/>
-        </w:rPr>
-        <w:t xml:space="preserve"> : a textual and graphical description (all kind of picture, table and diagram are allowed)</w:t>
+        <w:t>T_Definition : a textual and graphical description (all kind of picture, table and diagram are allowed)</w:t>
       </w:r>
     </w:p>
     <w:p>
@@ -12120,9 +13632,9 @@
           <w:u w:val="single"/>
           <w:lang w:val="en-GB"/>
         </w:rPr>
+        <w:lastRenderedPageBreak/>
         <w:t xml:space="preserve">Constant: </w:t>
       </w:r>
-      <w:proofErr w:type="spellStart"/>
       <w:r>
         <w:rPr>
           <w:b/>
@@ -12133,7 +13645,6 @@
         </w:rPr>
         <w:t>T_Constant</w:t>
       </w:r>
-      <w:proofErr w:type="spellEnd"/>
     </w:p>
     <w:p>
       <w:pPr>
@@ -12152,27 +13663,7 @@
           <w:color w:val="FF0000"/>
           <w:lang w:val="en-GB"/>
         </w:rPr>
-        <w:t xml:space="preserve">Do we need </w:t>
-      </w:r>
-      <w:proofErr w:type="gramStart"/>
-      <w:r>
-        <w:rPr>
-          <w:i/>
-          <w:iCs/>
-          <w:color w:val="FF0000"/>
-          <w:lang w:val="en-GB"/>
-        </w:rPr>
-        <w:t>to  separate</w:t>
-      </w:r>
-      <w:proofErr w:type="gramEnd"/>
-      <w:r>
-        <w:rPr>
-          <w:i/>
-          <w:iCs/>
-          <w:color w:val="FF0000"/>
-          <w:lang w:val="en-GB"/>
-        </w:rPr>
-        <w:t xml:space="preserve"> Variables and constants ?</w:t>
+        <w:t>Do we need to  separate Variables and constants ?</w:t>
       </w:r>
     </w:p>
     <w:p>
@@ -12427,14 +13918,12 @@
                 <w:lang w:val="en-GB"/>
               </w:rPr>
             </w:pPr>
-            <w:proofErr w:type="spellStart"/>
             <w:r>
               <w:rPr>
                 <w:lang w:val="en-GB"/>
               </w:rPr>
               <w:t>T_Definition</w:t>
             </w:r>
-            <w:proofErr w:type="spellEnd"/>
           </w:p>
         </w:tc>
         <w:tc>
@@ -12552,14 +14041,12 @@
                 <w:lang w:val="en-GB"/>
               </w:rPr>
             </w:pPr>
-            <w:proofErr w:type="spellStart"/>
             <w:r>
               <w:rPr>
                 <w:lang w:val="en-GB"/>
               </w:rPr>
               <w:t>T_SourceDocument</w:t>
             </w:r>
-            <w:proofErr w:type="spellEnd"/>
           </w:p>
         </w:tc>
         <w:tc>
@@ -12585,19 +14072,11 @@
                 <w:lang w:val="en-GB"/>
               </w:rPr>
             </w:pPr>
-            <w:proofErr w:type="gramStart"/>
-            <w:r>
-              <w:rPr>
-                <w:lang w:val="en-GB"/>
-              </w:rPr>
-              <w:t>the</w:t>
-            </w:r>
-            <w:proofErr w:type="gramEnd"/>
-            <w:r>
-              <w:rPr>
-                <w:lang w:val="en-GB"/>
-              </w:rPr>
-              <w:t xml:space="preserve"> document where the variable is defined the first time (SRS, FIS, SSRS,...)</w:t>
+            <w:r>
+              <w:rPr>
+                <w:lang w:val="en-GB"/>
+              </w:rPr>
+              <w:t>the document where the variable is defined the first time (SRS, FIS, SSRS,...)</w:t>
             </w:r>
           </w:p>
         </w:tc>
@@ -12685,14 +14164,12 @@
                 <w:lang w:val="en-GB"/>
               </w:rPr>
             </w:pPr>
-            <w:proofErr w:type="spellStart"/>
             <w:r>
               <w:rPr>
                 <w:lang w:val="en-GB"/>
               </w:rPr>
               <w:t>T_VariableNature</w:t>
             </w:r>
-            <w:proofErr w:type="spellEnd"/>
           </w:p>
         </w:tc>
         <w:tc>
@@ -12722,29 +14199,7 @@
               <w:rPr>
                 <w:lang w:val="en-GB"/>
               </w:rPr>
-              <w:t xml:space="preserve">Nature of the Variable (Acceleration, Speed, </w:t>
-            </w:r>
-            <w:proofErr w:type="spellStart"/>
-            <w:r>
-              <w:rPr>
-                <w:lang w:val="en-GB"/>
-              </w:rPr>
-              <w:t>Ident</w:t>
-            </w:r>
-            <w:proofErr w:type="spellEnd"/>
-            <w:proofErr w:type="gramStart"/>
-            <w:r>
-              <w:rPr>
-                <w:lang w:val="en-GB"/>
-              </w:rPr>
-              <w:t>,...</w:t>
-            </w:r>
-            <w:proofErr w:type="gramEnd"/>
-            <w:r>
-              <w:rPr>
-                <w:lang w:val="en-GB"/>
-              </w:rPr>
-              <w:t>)</w:t>
+              <w:t>Nature of the Variable (Acceleration, Speed, Ident,...)</w:t>
             </w:r>
           </w:p>
         </w:tc>
@@ -12832,14 +14287,12 @@
                 <w:lang w:val="en-GB"/>
               </w:rPr>
             </w:pPr>
-            <w:proofErr w:type="spellStart"/>
             <w:r>
               <w:rPr>
                 <w:lang w:val="en-GB"/>
               </w:rPr>
               <w:t>T_Text</w:t>
             </w:r>
-            <w:proofErr w:type="spellEnd"/>
           </w:p>
         </w:tc>
         <w:tc>
@@ -13118,7 +14571,6 @@
                 <w:lang w:val="en-GB"/>
               </w:rPr>
             </w:pPr>
-            <w:proofErr w:type="spellStart"/>
             <w:r>
               <w:rPr>
                 <w:i/>
@@ -13127,7 +14579,6 @@
               </w:rPr>
               <w:t>T_Requirement</w:t>
             </w:r>
-            <w:proofErr w:type="spellEnd"/>
           </w:p>
         </w:tc>
         <w:tc>
@@ -13332,7 +14783,6 @@
         </w:rPr>
         <w:t xml:space="preserve">Functional Block: </w:t>
       </w:r>
-      <w:proofErr w:type="spellStart"/>
       <w:r>
         <w:rPr>
           <w:b/>
@@ -13343,7 +14793,6 @@
         </w:rPr>
         <w:t>T_FunctionalBlock</w:t>
       </w:r>
-      <w:proofErr w:type="spellEnd"/>
     </w:p>
     <w:p>
       <w:pPr>
@@ -13375,19 +14824,8 @@
           <w:color w:val="FF0000"/>
           <w:lang w:val="en-GB"/>
         </w:rPr>
-        <w:t xml:space="preserve">Are functional blocks really </w:t>
+        <w:t>Are functional blocks really necessary ?</w:t>
       </w:r>
-      <w:proofErr w:type="gramStart"/>
-      <w:r>
-        <w:rPr>
-          <w:i/>
-          <w:iCs/>
-          <w:color w:val="FF0000"/>
-          <w:lang w:val="en-GB"/>
-        </w:rPr>
-        <w:t>necessary ?</w:t>
-      </w:r>
-      <w:proofErr w:type="gramEnd"/>
     </w:p>
     <w:p>
       <w:pPr>
@@ -13641,14 +15079,12 @@
                 <w:lang w:val="en-GB"/>
               </w:rPr>
             </w:pPr>
-            <w:proofErr w:type="spellStart"/>
             <w:r>
               <w:rPr>
                 <w:lang w:val="en-GB"/>
               </w:rPr>
               <w:t>T_Definition</w:t>
             </w:r>
-            <w:proofErr w:type="spellEnd"/>
           </w:p>
         </w:tc>
         <w:tc>
@@ -13776,7 +15212,6 @@
                 <w:lang w:val="en-GB"/>
               </w:rPr>
             </w:pPr>
-            <w:proofErr w:type="spellStart"/>
             <w:r>
               <w:rPr>
                 <w:i/>
@@ -13785,7 +15220,6 @@
               </w:rPr>
               <w:t>T_Function</w:t>
             </w:r>
-            <w:proofErr w:type="spellEnd"/>
           </w:p>
         </w:tc>
         <w:tc>

</xml_diff>

<commit_message>
Added question according to the train lenght
</commit_message>
<xml_diff>
--- a/System Analysis/3-11-5-Manage-TSR.docx
+++ b/System Analysis/3-11-5-Manage-TSR.docx
@@ -94,7 +94,21 @@
         <w:rPr>
           <w:lang w:val="en-GB"/>
         </w:rPr>
-        <w:t>Bernd Hekele, Christian Giraud, Jan Welte</w:t>
+        <w:t xml:space="preserve">Bernd </w:t>
+      </w:r>
+      <w:proofErr w:type="spellStart"/>
+      <w:r>
+        <w:rPr>
+          <w:lang w:val="en-GB"/>
+        </w:rPr>
+        <w:t>Hekele</w:t>
+      </w:r>
+      <w:proofErr w:type="spellEnd"/>
+      <w:r>
+        <w:rPr>
+          <w:lang w:val="en-GB"/>
+        </w:rPr>
+        <w:t>, Christian Giraud, Jan Welte</w:t>
       </w:r>
     </w:p>
     <w:p>
@@ -387,12 +401,21 @@
           <w:lang w:val="en-GB"/>
         </w:rPr>
       </w:pPr>
+      <w:proofErr w:type="gramStart"/>
       <w:r>
         <w:rPr>
           <w:i/>
           <w:lang w:val="en-GB"/>
         </w:rPr>
-        <w:t>Picture  + textual description</w:t>
+        <w:t>Picture  +</w:t>
+      </w:r>
+      <w:proofErr w:type="gramEnd"/>
+      <w:r>
+        <w:rPr>
+          <w:i/>
+          <w:lang w:val="en-GB"/>
+        </w:rPr>
+        <w:t xml:space="preserve"> textual description</w:t>
       </w:r>
     </w:p>
     <w:p>
@@ -723,12 +746,14 @@
                 <w:lang w:val="en-GB"/>
               </w:rPr>
             </w:pPr>
+            <w:proofErr w:type="spellStart"/>
             <w:r>
               <w:rPr>
                 <w:lang w:val="en-GB"/>
               </w:rPr>
               <w:t>T_Text</w:t>
             </w:r>
+            <w:proofErr w:type="spellEnd"/>
           </w:p>
         </w:tc>
         <w:tc>
@@ -864,12 +889,14 @@
                 <w:lang w:val="en-GB"/>
               </w:rPr>
             </w:pPr>
+            <w:proofErr w:type="spellStart"/>
             <w:r>
               <w:rPr>
                 <w:lang w:val="en-GB"/>
               </w:rPr>
               <w:t>T_Definition</w:t>
             </w:r>
+            <w:proofErr w:type="spellEnd"/>
           </w:p>
         </w:tc>
         <w:tc>
@@ -1011,6 +1038,7 @@
                 <w:lang w:val="en-GB"/>
               </w:rPr>
             </w:pPr>
+            <w:proofErr w:type="spellStart"/>
             <w:r>
               <w:rPr>
                 <w:i/>
@@ -1019,6 +1047,7 @@
               </w:rPr>
               <w:t>T_Variable</w:t>
             </w:r>
+            <w:proofErr w:type="spellEnd"/>
           </w:p>
         </w:tc>
         <w:tc>
@@ -1203,6 +1232,7 @@
                 <w:lang w:val="en-GB"/>
               </w:rPr>
             </w:pPr>
+            <w:proofErr w:type="spellStart"/>
             <w:r>
               <w:rPr>
                 <w:i/>
@@ -1211,6 +1241,7 @@
               </w:rPr>
               <w:t>T_Variable</w:t>
             </w:r>
+            <w:proofErr w:type="spellEnd"/>
           </w:p>
         </w:tc>
         <w:tc>
@@ -1350,6 +1381,7 @@
                 <w:lang w:val="en-GB"/>
               </w:rPr>
             </w:pPr>
+            <w:proofErr w:type="spellStart"/>
             <w:r>
               <w:rPr>
                 <w:i/>
@@ -1358,6 +1390,7 @@
               </w:rPr>
               <w:t>T_Variable</w:t>
             </w:r>
+            <w:proofErr w:type="spellEnd"/>
           </w:p>
         </w:tc>
         <w:tc>
@@ -1489,6 +1522,7 @@
                 <w:lang w:val="en-GB"/>
               </w:rPr>
             </w:pPr>
+            <w:proofErr w:type="spellStart"/>
             <w:r>
               <w:rPr>
                 <w:i/>
@@ -1497,6 +1531,7 @@
               </w:rPr>
               <w:t>T_Constant</w:t>
             </w:r>
+            <w:proofErr w:type="spellEnd"/>
           </w:p>
         </w:tc>
         <w:tc>
@@ -1628,6 +1663,7 @@
                 <w:lang w:val="en-GB"/>
               </w:rPr>
             </w:pPr>
+            <w:proofErr w:type="spellStart"/>
             <w:r>
               <w:rPr>
                 <w:i/>
@@ -1636,6 +1672,7 @@
               </w:rPr>
               <w:t>T_Requirement</w:t>
             </w:r>
+            <w:proofErr w:type="spellEnd"/>
           </w:p>
         </w:tc>
         <w:tc>
@@ -1783,6 +1820,7 @@
                 <w:lang w:val="en-GB"/>
               </w:rPr>
             </w:pPr>
+            <w:proofErr w:type="spellStart"/>
             <w:r>
               <w:rPr>
                 <w:i/>
@@ -1791,6 +1829,7 @@
               </w:rPr>
               <w:t>T_FunctionalBlock</w:t>
             </w:r>
+            <w:proofErr w:type="spellEnd"/>
           </w:p>
         </w:tc>
         <w:tc>
@@ -1922,6 +1961,7 @@
                 <w:lang w:val="en-GB"/>
               </w:rPr>
             </w:pPr>
+            <w:proofErr w:type="spellStart"/>
             <w:r>
               <w:rPr>
                 <w:i/>
@@ -1930,6 +1970,7 @@
               </w:rPr>
               <w:t>T_Function</w:t>
             </w:r>
+            <w:proofErr w:type="spellEnd"/>
           </w:p>
         </w:tc>
         <w:tc>
@@ -2059,6 +2100,7 @@
                 <w:lang w:val="en-GB"/>
               </w:rPr>
             </w:pPr>
+            <w:proofErr w:type="spellStart"/>
             <w:r>
               <w:rPr>
                 <w:i/>
@@ -2067,6 +2109,7 @@
               </w:rPr>
               <w:t>T_System</w:t>
             </w:r>
+            <w:proofErr w:type="spellEnd"/>
           </w:p>
         </w:tc>
         <w:tc>
@@ -2510,12 +2553,14 @@
                 <w:lang w:val="en-GB"/>
               </w:rPr>
             </w:pPr>
+            <w:proofErr w:type="spellStart"/>
             <w:r>
               <w:rPr>
                 <w:lang w:val="en-GB"/>
               </w:rPr>
               <w:t>T_Text</w:t>
             </w:r>
+            <w:proofErr w:type="spellEnd"/>
           </w:p>
         </w:tc>
         <w:tc>
@@ -2651,12 +2696,14 @@
                 <w:lang w:val="en-GB"/>
               </w:rPr>
             </w:pPr>
+            <w:proofErr w:type="spellStart"/>
             <w:r>
               <w:rPr>
                 <w:lang w:val="en-GB"/>
               </w:rPr>
               <w:t>T_Definition</w:t>
             </w:r>
+            <w:proofErr w:type="spellEnd"/>
           </w:p>
         </w:tc>
         <w:tc>
@@ -2792,6 +2839,7 @@
                 <w:lang w:val="en-GB"/>
               </w:rPr>
             </w:pPr>
+            <w:proofErr w:type="spellStart"/>
             <w:r>
               <w:rPr>
                 <w:i/>
@@ -2800,6 +2848,7 @@
               </w:rPr>
               <w:t>T_Variable</w:t>
             </w:r>
+            <w:proofErr w:type="spellEnd"/>
           </w:p>
         </w:tc>
         <w:tc>
@@ -2921,7 +2970,29 @@
                 <w:iCs/>
                 <w:lang w:val="en-GB"/>
               </w:rPr>
-              <w:t>Train lenght</w:t>
+              <w:t xml:space="preserve">Train </w:t>
+            </w:r>
+            <w:r>
+              <w:rPr>
+                <w:iCs/>
+                <w:lang w:val="en-GB"/>
+              </w:rPr>
+              <w:t>length</w:t>
+            </w:r>
+            <w:r>
+              <w:rPr>
+                <w:iCs/>
+                <w:lang w:val="en-GB"/>
+              </w:rPr>
+              <w:t xml:space="preserve"> </w:t>
+            </w:r>
+            <w:r>
+              <w:rPr>
+                <w:iCs/>
+                <w:color w:val="FF0000"/>
+                <w:lang w:val="en-GB"/>
+              </w:rPr>
+              <w:t>(what happens when this information is not available, but needed)</w:t>
             </w:r>
           </w:p>
         </w:tc>
@@ -3025,6 +3096,7 @@
                 <w:lang w:val="en-GB"/>
               </w:rPr>
             </w:pPr>
+            <w:proofErr w:type="spellStart"/>
             <w:r>
               <w:rPr>
                 <w:i/>
@@ -3033,6 +3105,7 @@
               </w:rPr>
               <w:t>T_Variable</w:t>
             </w:r>
+            <w:proofErr w:type="spellEnd"/>
           </w:p>
         </w:tc>
         <w:tc>
@@ -3204,6 +3277,7 @@
                 <w:lang w:val="en-GB"/>
               </w:rPr>
             </w:pPr>
+            <w:proofErr w:type="spellStart"/>
             <w:r>
               <w:rPr>
                 <w:i/>
@@ -3212,6 +3286,7 @@
               </w:rPr>
               <w:t>T_Variable</w:t>
             </w:r>
+            <w:proofErr w:type="spellEnd"/>
           </w:p>
         </w:tc>
         <w:tc>
@@ -3343,6 +3418,7 @@
                 <w:lang w:val="en-GB"/>
               </w:rPr>
             </w:pPr>
+            <w:proofErr w:type="spellStart"/>
             <w:r>
               <w:rPr>
                 <w:i/>
@@ -3351,6 +3427,7 @@
               </w:rPr>
               <w:t>T_Constant</w:t>
             </w:r>
+            <w:proofErr w:type="spellEnd"/>
           </w:p>
         </w:tc>
         <w:tc>
@@ -3482,6 +3559,7 @@
                 <w:lang w:val="en-GB"/>
               </w:rPr>
             </w:pPr>
+            <w:proofErr w:type="spellStart"/>
             <w:r>
               <w:rPr>
                 <w:i/>
@@ -3490,6 +3568,7 @@
               </w:rPr>
               <w:t>T_Requirement</w:t>
             </w:r>
+            <w:proofErr w:type="spellEnd"/>
           </w:p>
         </w:tc>
         <w:tc>
@@ -3685,6 +3764,7 @@
                 <w:lang w:val="en-GB"/>
               </w:rPr>
             </w:pPr>
+            <w:proofErr w:type="spellStart"/>
             <w:r>
               <w:rPr>
                 <w:i/>
@@ -3693,6 +3773,7 @@
               </w:rPr>
               <w:t>T_FunctionalBlock</w:t>
             </w:r>
+            <w:proofErr w:type="spellEnd"/>
           </w:p>
         </w:tc>
         <w:tc>
@@ -3824,6 +3905,7 @@
                 <w:lang w:val="en-GB"/>
               </w:rPr>
             </w:pPr>
+            <w:proofErr w:type="spellStart"/>
             <w:r>
               <w:rPr>
                 <w:i/>
@@ -3832,6 +3914,7 @@
               </w:rPr>
               <w:t>T_Function</w:t>
             </w:r>
+            <w:proofErr w:type="spellEnd"/>
           </w:p>
         </w:tc>
         <w:tc>
@@ -3961,6 +4044,7 @@
                 <w:lang w:val="en-GB"/>
               </w:rPr>
             </w:pPr>
+            <w:proofErr w:type="spellStart"/>
             <w:r>
               <w:rPr>
                 <w:i/>
@@ -3969,6 +4053,7 @@
               </w:rPr>
               <w:t>T_System</w:t>
             </w:r>
+            <w:proofErr w:type="spellEnd"/>
           </w:p>
         </w:tc>
         <w:tc>
@@ -4419,12 +4504,14 @@
                 <w:lang w:val="en-GB"/>
               </w:rPr>
             </w:pPr>
+            <w:proofErr w:type="spellStart"/>
             <w:r>
               <w:rPr>
                 <w:lang w:val="en-GB"/>
               </w:rPr>
               <w:t>T_Text</w:t>
             </w:r>
+            <w:proofErr w:type="spellEnd"/>
           </w:p>
         </w:tc>
         <w:tc>
@@ -4488,8 +4575,21 @@
                 <w:szCs w:val="20"/>
                 <w:lang w:val="en-GB"/>
               </w:rPr>
-              <w:t xml:space="preserve"> of revocable TSRs from balises</w:t>
-            </w:r>
+              <w:t xml:space="preserve"> of revocable TSRs from </w:t>
+            </w:r>
+            <w:proofErr w:type="spellStart"/>
+            <w:r>
+              <w:rPr>
+                <w:rFonts w:ascii="Arial" w:eastAsia="Arial" w:hAnsi="Arial" w:cs="Arial"/>
+                <w:b/>
+                <w:bCs/>
+                <w:sz w:val="20"/>
+                <w:szCs w:val="20"/>
+                <w:lang w:val="en-GB"/>
+              </w:rPr>
+              <w:t>balises</w:t>
+            </w:r>
+            <w:proofErr w:type="spellEnd"/>
           </w:p>
         </w:tc>
       </w:tr>
@@ -4582,12 +4682,14 @@
                 <w:lang w:val="en-GB"/>
               </w:rPr>
             </w:pPr>
+            <w:proofErr w:type="spellStart"/>
             <w:r>
               <w:rPr>
                 <w:lang w:val="en-GB"/>
               </w:rPr>
               <w:t>T_Definition</w:t>
             </w:r>
+            <w:proofErr w:type="spellEnd"/>
           </w:p>
         </w:tc>
         <w:tc>
@@ -4723,6 +4825,7 @@
                 <w:lang w:val="en-GB"/>
               </w:rPr>
             </w:pPr>
+            <w:proofErr w:type="spellStart"/>
             <w:r>
               <w:rPr>
                 <w:i/>
@@ -4731,6 +4834,7 @@
               </w:rPr>
               <w:t>T_Variable</w:t>
             </w:r>
+            <w:proofErr w:type="spellEnd"/>
           </w:p>
         </w:tc>
         <w:tc>
@@ -4784,13 +4888,7 @@
               <w:rPr>
                 <w:lang w:val="en-GB"/>
               </w:rPr>
-              <w:t>RBC Identifier for r</w:t>
-            </w:r>
-            <w:r>
-              <w:rPr>
-                <w:lang w:val="en-GB"/>
-              </w:rPr>
-              <w:t>eject revocable TSR indicator</w:t>
+              <w:t>RBC Identifier for reject revocable TSR indicator</w:t>
             </w:r>
           </w:p>
           <w:p>
@@ -4916,6 +5014,7 @@
                 <w:lang w:val="en-GB"/>
               </w:rPr>
             </w:pPr>
+            <w:proofErr w:type="spellStart"/>
             <w:r>
               <w:rPr>
                 <w:i/>
@@ -4924,6 +5023,7 @@
               </w:rPr>
               <w:t>T_Variable</w:t>
             </w:r>
+            <w:proofErr w:type="spellEnd"/>
           </w:p>
         </w:tc>
         <w:tc>
@@ -4973,13 +5073,7 @@
               <w:rPr>
                 <w:lang w:val="en-GB"/>
               </w:rPr>
-              <w:t>RBC Identifier for r</w:t>
-            </w:r>
-            <w:r>
-              <w:rPr>
-                <w:lang w:val="en-GB"/>
-              </w:rPr>
-              <w:t>eject revocable TSR indicator</w:t>
+              <w:t>RBC Identifier for reject revocable TSR indicator</w:t>
             </w:r>
           </w:p>
         </w:tc>
@@ -5083,6 +5177,7 @@
                 <w:lang w:val="en-GB"/>
               </w:rPr>
             </w:pPr>
+            <w:proofErr w:type="spellStart"/>
             <w:r>
               <w:rPr>
                 <w:i/>
@@ -5091,6 +5186,7 @@
               </w:rPr>
               <w:t>T_Variable</w:t>
             </w:r>
+            <w:proofErr w:type="spellEnd"/>
           </w:p>
         </w:tc>
         <w:tc>
@@ -5222,6 +5318,7 @@
                 <w:lang w:val="en-GB"/>
               </w:rPr>
             </w:pPr>
+            <w:proofErr w:type="spellStart"/>
             <w:r>
               <w:rPr>
                 <w:i/>
@@ -5230,6 +5327,7 @@
               </w:rPr>
               <w:t>T_Constant</w:t>
             </w:r>
+            <w:proofErr w:type="spellEnd"/>
           </w:p>
         </w:tc>
         <w:tc>
@@ -5361,6 +5459,7 @@
                 <w:lang w:val="en-GB"/>
               </w:rPr>
             </w:pPr>
+            <w:proofErr w:type="spellStart"/>
             <w:r>
               <w:rPr>
                 <w:i/>
@@ -5369,6 +5468,7 @@
               </w:rPr>
               <w:t>T_Requirement</w:t>
             </w:r>
+            <w:proofErr w:type="spellEnd"/>
           </w:p>
         </w:tc>
         <w:tc>
@@ -5509,6 +5609,7 @@
                 <w:lang w:val="en-GB"/>
               </w:rPr>
             </w:pPr>
+            <w:proofErr w:type="spellStart"/>
             <w:r>
               <w:rPr>
                 <w:i/>
@@ -5517,6 +5618,7 @@
               </w:rPr>
               <w:t>T_FunctionalBlock</w:t>
             </w:r>
+            <w:proofErr w:type="spellEnd"/>
           </w:p>
         </w:tc>
         <w:tc>
@@ -5648,6 +5750,7 @@
                 <w:lang w:val="en-GB"/>
               </w:rPr>
             </w:pPr>
+            <w:proofErr w:type="spellStart"/>
             <w:r>
               <w:rPr>
                 <w:i/>
@@ -5656,6 +5759,7 @@
               </w:rPr>
               <w:t>T_Function</w:t>
             </w:r>
+            <w:proofErr w:type="spellEnd"/>
           </w:p>
         </w:tc>
         <w:tc>
@@ -5785,6 +5889,7 @@
                 <w:lang w:val="en-GB"/>
               </w:rPr>
             </w:pPr>
+            <w:proofErr w:type="spellStart"/>
             <w:r>
               <w:rPr>
                 <w:i/>
@@ -5793,6 +5898,7 @@
               </w:rPr>
               <w:t>T_System</w:t>
             </w:r>
+            <w:proofErr w:type="spellEnd"/>
           </w:p>
         </w:tc>
         <w:tc>
@@ -6288,12 +6394,14 @@
                 <w:lang w:val="en-GB"/>
               </w:rPr>
             </w:pPr>
+            <w:proofErr w:type="spellStart"/>
             <w:r>
               <w:rPr>
                 <w:lang w:val="en-GB"/>
               </w:rPr>
               <w:t>T_Text</w:t>
             </w:r>
+            <w:proofErr w:type="spellEnd"/>
           </w:p>
         </w:tc>
         <w:tc>
@@ -6419,12 +6527,14 @@
                 <w:lang w:val="en-GB"/>
               </w:rPr>
             </w:pPr>
+            <w:proofErr w:type="spellStart"/>
             <w:r>
               <w:rPr>
                 <w:lang w:val="en-GB"/>
               </w:rPr>
               <w:t>T_Definition</w:t>
             </w:r>
+            <w:proofErr w:type="spellEnd"/>
           </w:p>
         </w:tc>
         <w:tc>
@@ -6563,12 +6673,14 @@
                 <w:lang w:val="en-GB"/>
               </w:rPr>
             </w:pPr>
+            <w:proofErr w:type="spellStart"/>
             <w:r>
               <w:rPr>
                 <w:lang w:val="en-GB"/>
               </w:rPr>
               <w:t>T_SourceDocument</w:t>
             </w:r>
+            <w:proofErr w:type="spellEnd"/>
           </w:p>
         </w:tc>
         <w:tc>
@@ -6694,12 +6806,14 @@
                 <w:lang w:val="en-GB"/>
               </w:rPr>
             </w:pPr>
+            <w:proofErr w:type="spellStart"/>
             <w:r>
               <w:rPr>
                 <w:lang w:val="en-GB"/>
               </w:rPr>
               <w:t>T_VariableNature</w:t>
             </w:r>
+            <w:proofErr w:type="spellEnd"/>
           </w:p>
         </w:tc>
         <w:tc>
@@ -6728,12 +6842,37 @@
                 <w:lang w:val="en-GB"/>
               </w:rPr>
             </w:pPr>
+            <w:proofErr w:type="spellStart"/>
             <w:r>
               <w:rPr>
                 <w:color w:val="FF0000"/>
                 <w:lang w:val="en-GB"/>
               </w:rPr>
-              <w:t>Typ Speed Restriction Datatyp with TSR information</w:t>
+              <w:t>Typ</w:t>
+            </w:r>
+            <w:proofErr w:type="spellEnd"/>
+            <w:r>
+              <w:rPr>
+                <w:color w:val="FF0000"/>
+                <w:lang w:val="en-GB"/>
+              </w:rPr>
+              <w:t xml:space="preserve"> Speed Restriction </w:t>
+            </w:r>
+            <w:proofErr w:type="spellStart"/>
+            <w:r>
+              <w:rPr>
+                <w:color w:val="FF0000"/>
+                <w:lang w:val="en-GB"/>
+              </w:rPr>
+              <w:t>Datatyp</w:t>
+            </w:r>
+            <w:proofErr w:type="spellEnd"/>
+            <w:r>
+              <w:rPr>
+                <w:color w:val="FF0000"/>
+                <w:lang w:val="en-GB"/>
+              </w:rPr>
+              <w:t xml:space="preserve"> with TSR information</w:t>
             </w:r>
             <w:r>
               <w:rPr>
@@ -6770,12 +6909,14 @@
                 <w:lang w:val="en-GB"/>
               </w:rPr>
             </w:pPr>
+            <w:proofErr w:type="spellStart"/>
             <w:r>
               <w:rPr>
                 <w:lang w:val="en-GB"/>
               </w:rPr>
               <w:t>MinimalValue</w:t>
             </w:r>
+            <w:proofErr w:type="spellEnd"/>
           </w:p>
         </w:tc>
         <w:tc>
@@ -6834,12 +6975,14 @@
                 <w:lang w:val="en-GB"/>
               </w:rPr>
             </w:pPr>
+            <w:proofErr w:type="spellStart"/>
             <w:r>
               <w:rPr>
                 <w:lang w:val="en-GB"/>
               </w:rPr>
               <w:t>T_Text</w:t>
             </w:r>
+            <w:proofErr w:type="spellEnd"/>
           </w:p>
         </w:tc>
         <w:tc>
@@ -6895,12 +7038,14 @@
                 <w:lang w:val="en-GB"/>
               </w:rPr>
             </w:pPr>
+            <w:proofErr w:type="spellStart"/>
             <w:r>
               <w:rPr>
                 <w:lang w:val="en-GB"/>
               </w:rPr>
               <w:t>MaximalValue</w:t>
             </w:r>
+            <w:proofErr w:type="spellEnd"/>
           </w:p>
         </w:tc>
         <w:tc>
@@ -6959,12 +7104,14 @@
                 <w:lang w:val="en-GB"/>
               </w:rPr>
             </w:pPr>
+            <w:proofErr w:type="spellStart"/>
             <w:r>
               <w:rPr>
                 <w:lang w:val="en-GB"/>
               </w:rPr>
               <w:t>T_Text</w:t>
             </w:r>
+            <w:proofErr w:type="spellEnd"/>
           </w:p>
         </w:tc>
         <w:tc>
@@ -7020,12 +7167,14 @@
                 <w:lang w:val="en-GB"/>
               </w:rPr>
             </w:pPr>
+            <w:proofErr w:type="spellStart"/>
             <w:r>
               <w:rPr>
                 <w:lang w:val="en-GB"/>
               </w:rPr>
               <w:t>SpecialValue</w:t>
             </w:r>
+            <w:proofErr w:type="spellEnd"/>
           </w:p>
         </w:tc>
         <w:tc>
@@ -7084,12 +7233,14 @@
                 <w:lang w:val="en-GB"/>
               </w:rPr>
             </w:pPr>
+            <w:proofErr w:type="spellStart"/>
             <w:r>
               <w:rPr>
                 <w:lang w:val="en-GB"/>
               </w:rPr>
               <w:t>T_Text</w:t>
             </w:r>
+            <w:proofErr w:type="spellEnd"/>
           </w:p>
         </w:tc>
         <w:tc>
@@ -7388,6 +7539,7 @@
                 <w:lang w:val="en-GB"/>
               </w:rPr>
             </w:pPr>
+            <w:proofErr w:type="spellStart"/>
             <w:r>
               <w:rPr>
                 <w:i/>
@@ -7396,6 +7548,7 @@
               </w:rPr>
               <w:t>T_Requirement</w:t>
             </w:r>
+            <w:proofErr w:type="spellEnd"/>
           </w:p>
         </w:tc>
         <w:tc>
@@ -7525,12 +7678,14 @@
                 <w:lang w:val="en-GB"/>
               </w:rPr>
             </w:pPr>
+            <w:proofErr w:type="spellStart"/>
             <w:r>
               <w:rPr>
                 <w:lang w:val="en-GB"/>
               </w:rPr>
               <w:t>T_Variable</w:t>
             </w:r>
+            <w:proofErr w:type="spellEnd"/>
           </w:p>
         </w:tc>
         <w:tc>
@@ -7662,12 +7817,14 @@
                 <w:lang w:val="en-GB"/>
               </w:rPr>
             </w:pPr>
+            <w:proofErr w:type="spellStart"/>
             <w:r>
               <w:rPr>
                 <w:lang w:val="en-GB"/>
               </w:rPr>
               <w:t>T_VariableNature</w:t>
             </w:r>
+            <w:proofErr w:type="spellEnd"/>
           </w:p>
         </w:tc>
         <w:tc>
@@ -8093,12 +8250,14 @@
                 <w:lang w:val="en-GB"/>
               </w:rPr>
             </w:pPr>
+            <w:proofErr w:type="spellStart"/>
             <w:r>
               <w:rPr>
                 <w:lang w:val="en-GB"/>
               </w:rPr>
               <w:t>T_Text</w:t>
             </w:r>
+            <w:proofErr w:type="spellEnd"/>
           </w:p>
         </w:tc>
         <w:tc>
@@ -8236,12 +8395,14 @@
                 <w:lang w:val="en-GB"/>
               </w:rPr>
             </w:pPr>
+            <w:proofErr w:type="spellStart"/>
             <w:r>
               <w:rPr>
                 <w:lang w:val="en-GB"/>
               </w:rPr>
               <w:t>T_Definition</w:t>
             </w:r>
+            <w:proofErr w:type="spellEnd"/>
           </w:p>
         </w:tc>
         <w:tc>
@@ -8273,7 +8434,21 @@
               <w:rPr>
                 <w:lang w:val="en-GB"/>
               </w:rPr>
-              <w:t>Shows when TSRs (revocable and from Balises) shall be rejected</w:t>
+              <w:t xml:space="preserve">Shows when TSRs (revocable and from </w:t>
+            </w:r>
+            <w:proofErr w:type="spellStart"/>
+            <w:r>
+              <w:rPr>
+                <w:lang w:val="en-GB"/>
+              </w:rPr>
+              <w:t>Balises</w:t>
+            </w:r>
+            <w:proofErr w:type="spellEnd"/>
+            <w:r>
+              <w:rPr>
+                <w:lang w:val="en-GB"/>
+              </w:rPr>
+              <w:t>) shall be rejected</w:t>
             </w:r>
           </w:p>
         </w:tc>
@@ -8367,12 +8542,14 @@
                 <w:lang w:val="en-GB"/>
               </w:rPr>
             </w:pPr>
+            <w:proofErr w:type="spellStart"/>
             <w:r>
               <w:rPr>
                 <w:lang w:val="en-GB"/>
               </w:rPr>
               <w:t>T_SourceDocument</w:t>
             </w:r>
+            <w:proofErr w:type="spellEnd"/>
           </w:p>
         </w:tc>
         <w:tc>
@@ -8498,12 +8675,14 @@
                 <w:lang w:val="en-GB"/>
               </w:rPr>
             </w:pPr>
+            <w:proofErr w:type="spellStart"/>
             <w:r>
               <w:rPr>
                 <w:lang w:val="en-GB"/>
               </w:rPr>
               <w:t>T_VariableNature</w:t>
             </w:r>
+            <w:proofErr w:type="spellEnd"/>
           </w:p>
         </w:tc>
         <w:tc>
@@ -8565,12 +8744,14 @@
                 <w:lang w:val="en-GB"/>
               </w:rPr>
             </w:pPr>
+            <w:proofErr w:type="spellStart"/>
             <w:r>
               <w:rPr>
                 <w:lang w:val="en-GB"/>
               </w:rPr>
               <w:t>MinimalValue</w:t>
             </w:r>
+            <w:proofErr w:type="spellEnd"/>
           </w:p>
         </w:tc>
         <w:tc>
@@ -8629,12 +8810,14 @@
                 <w:lang w:val="en-GB"/>
               </w:rPr>
             </w:pPr>
+            <w:proofErr w:type="spellStart"/>
             <w:r>
               <w:rPr>
                 <w:lang w:val="en-GB"/>
               </w:rPr>
               <w:t>T_Text</w:t>
             </w:r>
+            <w:proofErr w:type="spellEnd"/>
           </w:p>
         </w:tc>
         <w:tc>
@@ -8690,12 +8873,14 @@
                 <w:lang w:val="en-GB"/>
               </w:rPr>
             </w:pPr>
+            <w:proofErr w:type="spellStart"/>
             <w:r>
               <w:rPr>
                 <w:lang w:val="en-GB"/>
               </w:rPr>
               <w:t>MaximalValue</w:t>
             </w:r>
+            <w:proofErr w:type="spellEnd"/>
           </w:p>
         </w:tc>
         <w:tc>
@@ -8754,12 +8939,14 @@
                 <w:lang w:val="en-GB"/>
               </w:rPr>
             </w:pPr>
+            <w:proofErr w:type="spellStart"/>
             <w:r>
               <w:rPr>
                 <w:lang w:val="en-GB"/>
               </w:rPr>
               <w:t>T_Text</w:t>
             </w:r>
+            <w:proofErr w:type="spellEnd"/>
           </w:p>
         </w:tc>
         <w:tc>
@@ -8815,12 +9002,14 @@
                 <w:lang w:val="en-GB"/>
               </w:rPr>
             </w:pPr>
+            <w:proofErr w:type="spellStart"/>
             <w:r>
               <w:rPr>
                 <w:lang w:val="en-GB"/>
               </w:rPr>
               <w:t>SpecialValue</w:t>
             </w:r>
+            <w:proofErr w:type="spellEnd"/>
           </w:p>
         </w:tc>
         <w:tc>
@@ -8879,12 +9068,14 @@
                 <w:lang w:val="en-GB"/>
               </w:rPr>
             </w:pPr>
+            <w:proofErr w:type="spellStart"/>
             <w:r>
               <w:rPr>
                 <w:lang w:val="en-GB"/>
               </w:rPr>
               <w:t>T_Text</w:t>
             </w:r>
+            <w:proofErr w:type="spellEnd"/>
           </w:p>
         </w:tc>
         <w:tc>
@@ -9183,6 +9374,7 @@
                 <w:lang w:val="en-GB"/>
               </w:rPr>
             </w:pPr>
+            <w:proofErr w:type="spellStart"/>
             <w:r>
               <w:rPr>
                 <w:i/>
@@ -9191,6 +9383,7 @@
               </w:rPr>
               <w:t>T_Requirement</w:t>
             </w:r>
+            <w:proofErr w:type="spellEnd"/>
           </w:p>
         </w:tc>
         <w:tc>
@@ -9234,23 +9427,7 @@
                 <w:iCs/>
                 <w:lang w:val="en-GB"/>
               </w:rPr>
-              <w:t xml:space="preserve">5.13, </w:t>
-            </w:r>
-            <w:r>
-              <w:rPr>
-                <w:i/>
-                <w:iCs/>
-                <w:lang w:val="en-GB"/>
-              </w:rPr>
-              <w:t>3.11.5.</w:t>
-            </w:r>
-            <w:r>
-              <w:rPr>
-                <w:i/>
-                <w:iCs/>
-                <w:lang w:val="en-GB"/>
-              </w:rPr>
-              <w:t>14</w:t>
+              <w:t>5.13, 3.11.5.14</w:t>
             </w:r>
           </w:p>
         </w:tc>
@@ -9344,12 +9521,14 @@
                 <w:lang w:val="en-GB"/>
               </w:rPr>
             </w:pPr>
+            <w:proofErr w:type="spellStart"/>
             <w:r>
               <w:rPr>
                 <w:lang w:val="en-GB"/>
               </w:rPr>
               <w:t>T_Variable</w:t>
             </w:r>
+            <w:proofErr w:type="spellEnd"/>
           </w:p>
         </w:tc>
         <w:tc>
@@ -9469,12 +9648,14 @@
                 <w:lang w:val="en-GB"/>
               </w:rPr>
             </w:pPr>
+            <w:proofErr w:type="spellStart"/>
             <w:r>
               <w:rPr>
                 <w:lang w:val="en-GB"/>
               </w:rPr>
               <w:t>T_VariableNature</w:t>
             </w:r>
+            <w:proofErr w:type="spellEnd"/>
           </w:p>
         </w:tc>
         <w:tc>
@@ -9899,12 +10080,14 @@
                 <w:lang w:val="en-GB"/>
               </w:rPr>
             </w:pPr>
+            <w:proofErr w:type="spellStart"/>
             <w:r>
               <w:rPr>
                 <w:lang w:val="en-GB"/>
               </w:rPr>
               <w:t>T_Text</w:t>
             </w:r>
+            <w:proofErr w:type="spellEnd"/>
           </w:p>
         </w:tc>
         <w:tc>
@@ -9936,13 +10119,7 @@
               <w:rPr>
                 <w:lang w:val="en-GB"/>
               </w:rPr>
-              <w:t>RBC Identifier for r</w:t>
-            </w:r>
-            <w:r>
-              <w:rPr>
-                <w:lang w:val="en-GB"/>
-              </w:rPr>
-              <w:t>eject revocable TSR indicator</w:t>
+              <w:t>RBC Identifier for reject revocable TSR indicator</w:t>
             </w:r>
           </w:p>
         </w:tc>
@@ -10036,12 +10213,14 @@
                 <w:lang w:val="en-GB"/>
               </w:rPr>
             </w:pPr>
+            <w:proofErr w:type="spellStart"/>
             <w:r>
               <w:rPr>
                 <w:lang w:val="en-GB"/>
               </w:rPr>
               <w:t>T_Definition</w:t>
             </w:r>
+            <w:proofErr w:type="spellEnd"/>
           </w:p>
         </w:tc>
         <w:tc>
@@ -10073,25 +10252,7 @@
               <w:rPr>
                 <w:lang w:val="en-GB"/>
               </w:rPr>
-              <w:t xml:space="preserve">Shows </w:t>
-            </w:r>
-            <w:r>
-              <w:rPr>
-                <w:lang w:val="en-GB"/>
-              </w:rPr>
-              <w:t>RBC which ordered the</w:t>
-            </w:r>
-            <w:r>
-              <w:rPr>
-                <w:lang w:val="en-GB"/>
-              </w:rPr>
-              <w:t xml:space="preserve"> reject</w:t>
-            </w:r>
-            <w:r>
-              <w:rPr>
-                <w:lang w:val="en-GB"/>
-              </w:rPr>
-              <w:t>ion</w:t>
+              <w:t>Shows RBC which ordered the rejection</w:t>
             </w:r>
           </w:p>
         </w:tc>
@@ -10185,12 +10346,14 @@
                 <w:lang w:val="en-GB"/>
               </w:rPr>
             </w:pPr>
+            <w:proofErr w:type="spellStart"/>
             <w:r>
               <w:rPr>
                 <w:lang w:val="en-GB"/>
               </w:rPr>
               <w:t>T_SourceDocument</w:t>
             </w:r>
+            <w:proofErr w:type="spellEnd"/>
           </w:p>
         </w:tc>
         <w:tc>
@@ -10316,12 +10479,14 @@
                 <w:lang w:val="en-GB"/>
               </w:rPr>
             </w:pPr>
+            <w:proofErr w:type="spellStart"/>
             <w:r>
               <w:rPr>
                 <w:lang w:val="en-GB"/>
               </w:rPr>
               <w:t>T_VariableNature</w:t>
             </w:r>
+            <w:proofErr w:type="spellEnd"/>
           </w:p>
         </w:tc>
         <w:tc>
@@ -10383,12 +10548,14 @@
                 <w:lang w:val="en-GB"/>
               </w:rPr>
             </w:pPr>
+            <w:proofErr w:type="spellStart"/>
             <w:r>
               <w:rPr>
                 <w:lang w:val="en-GB"/>
               </w:rPr>
               <w:t>MinimalValue</w:t>
             </w:r>
+            <w:proofErr w:type="spellEnd"/>
           </w:p>
         </w:tc>
         <w:tc>
@@ -10447,12 +10614,14 @@
                 <w:lang w:val="en-GB"/>
               </w:rPr>
             </w:pPr>
+            <w:proofErr w:type="spellStart"/>
             <w:r>
               <w:rPr>
                 <w:lang w:val="en-GB"/>
               </w:rPr>
               <w:t>T_Text</w:t>
             </w:r>
+            <w:proofErr w:type="spellEnd"/>
           </w:p>
         </w:tc>
         <w:tc>
@@ -10508,12 +10677,14 @@
                 <w:lang w:val="en-GB"/>
               </w:rPr>
             </w:pPr>
+            <w:proofErr w:type="spellStart"/>
             <w:r>
               <w:rPr>
                 <w:lang w:val="en-GB"/>
               </w:rPr>
               <w:t>MaximalValue</w:t>
             </w:r>
+            <w:proofErr w:type="spellEnd"/>
           </w:p>
         </w:tc>
         <w:tc>
@@ -10572,12 +10743,14 @@
                 <w:lang w:val="en-GB"/>
               </w:rPr>
             </w:pPr>
+            <w:proofErr w:type="spellStart"/>
             <w:r>
               <w:rPr>
                 <w:lang w:val="en-GB"/>
               </w:rPr>
               <w:t>T_Text</w:t>
             </w:r>
+            <w:proofErr w:type="spellEnd"/>
           </w:p>
         </w:tc>
         <w:tc>
@@ -10633,12 +10806,14 @@
                 <w:lang w:val="en-GB"/>
               </w:rPr>
             </w:pPr>
+            <w:proofErr w:type="spellStart"/>
             <w:r>
               <w:rPr>
                 <w:lang w:val="en-GB"/>
               </w:rPr>
               <w:t>SpecialValue</w:t>
             </w:r>
+            <w:proofErr w:type="spellEnd"/>
           </w:p>
         </w:tc>
         <w:tc>
@@ -10697,12 +10872,14 @@
                 <w:lang w:val="en-GB"/>
               </w:rPr>
             </w:pPr>
+            <w:proofErr w:type="spellStart"/>
             <w:r>
               <w:rPr>
                 <w:lang w:val="en-GB"/>
               </w:rPr>
               <w:t>T_Text</w:t>
             </w:r>
+            <w:proofErr w:type="spellEnd"/>
           </w:p>
         </w:tc>
         <w:tc>
@@ -11001,6 +11178,7 @@
                 <w:lang w:val="en-GB"/>
               </w:rPr>
             </w:pPr>
+            <w:proofErr w:type="spellStart"/>
             <w:r>
               <w:rPr>
                 <w:i/>
@@ -11009,6 +11187,7 @@
               </w:rPr>
               <w:t>T_Requirement</w:t>
             </w:r>
+            <w:proofErr w:type="spellEnd"/>
           </w:p>
         </w:tc>
         <w:tc>
@@ -11044,15 +11223,7 @@
                 <w:iCs/>
                 <w:lang w:val="en-GB"/>
               </w:rPr>
-              <w:t>3.11.5.</w:t>
-            </w:r>
-            <w:r>
-              <w:rPr>
-                <w:i/>
-                <w:iCs/>
-                <w:lang w:val="en-GB"/>
-              </w:rPr>
-              <w:t>14</w:t>
+              <w:t>3.11.5.14</w:t>
             </w:r>
           </w:p>
         </w:tc>
@@ -11146,12 +11317,14 @@
                 <w:lang w:val="en-GB"/>
               </w:rPr>
             </w:pPr>
+            <w:proofErr w:type="spellStart"/>
             <w:r>
               <w:rPr>
                 <w:lang w:val="en-GB"/>
               </w:rPr>
               <w:t>T_Variable</w:t>
             </w:r>
+            <w:proofErr w:type="spellEnd"/>
           </w:p>
         </w:tc>
         <w:tc>
@@ -11271,12 +11444,14 @@
                 <w:lang w:val="en-GB"/>
               </w:rPr>
             </w:pPr>
+            <w:proofErr w:type="spellStart"/>
             <w:r>
               <w:rPr>
                 <w:lang w:val="en-GB"/>
               </w:rPr>
               <w:t>T_VariableNature</w:t>
             </w:r>
+            <w:proofErr w:type="spellEnd"/>
           </w:p>
         </w:tc>
         <w:tc>
@@ -11715,12 +11890,14 @@
                 <w:lang w:val="en-GB"/>
               </w:rPr>
             </w:pPr>
+            <w:proofErr w:type="spellStart"/>
             <w:r>
               <w:rPr>
                 <w:lang w:val="en-GB"/>
               </w:rPr>
               <w:t>T_Text</w:t>
             </w:r>
+            <w:proofErr w:type="spellEnd"/>
           </w:p>
         </w:tc>
         <w:tc>
@@ -11855,12 +12032,14 @@
                 <w:lang w:val="en-GB"/>
               </w:rPr>
             </w:pPr>
+            <w:proofErr w:type="spellStart"/>
             <w:r>
               <w:rPr>
                 <w:lang w:val="en-GB"/>
               </w:rPr>
               <w:t>T_Definition</w:t>
             </w:r>
+            <w:proofErr w:type="spellEnd"/>
           </w:p>
         </w:tc>
         <w:tc>
@@ -11995,12 +12174,14 @@
                 <w:lang w:val="en-GB"/>
               </w:rPr>
             </w:pPr>
+            <w:proofErr w:type="spellStart"/>
             <w:r>
               <w:rPr>
                 <w:lang w:val="en-GB"/>
               </w:rPr>
               <w:t>T_SourceDocument</w:t>
             </w:r>
+            <w:proofErr w:type="spellEnd"/>
           </w:p>
         </w:tc>
         <w:tc>
@@ -12120,12 +12301,14 @@
                 <w:lang w:val="en-GB"/>
               </w:rPr>
             </w:pPr>
+            <w:proofErr w:type="spellStart"/>
             <w:r>
               <w:rPr>
                 <w:lang w:val="en-GB"/>
               </w:rPr>
               <w:t>T_VariableNature</w:t>
             </w:r>
+            <w:proofErr w:type="spellEnd"/>
           </w:p>
         </w:tc>
         <w:tc>
@@ -12181,12 +12364,14 @@
                 <w:lang w:val="en-GB"/>
               </w:rPr>
             </w:pPr>
+            <w:proofErr w:type="spellStart"/>
             <w:r>
               <w:rPr>
                 <w:lang w:val="en-GB"/>
               </w:rPr>
               <w:t>MinimalValue</w:t>
             </w:r>
+            <w:proofErr w:type="spellEnd"/>
           </w:p>
         </w:tc>
         <w:tc>
@@ -12245,12 +12430,14 @@
                 <w:lang w:val="en-GB"/>
               </w:rPr>
             </w:pPr>
+            <w:proofErr w:type="spellStart"/>
             <w:r>
               <w:rPr>
                 <w:lang w:val="en-GB"/>
               </w:rPr>
               <w:t>T_Text</w:t>
             </w:r>
+            <w:proofErr w:type="spellEnd"/>
           </w:p>
         </w:tc>
         <w:tc>
@@ -12306,12 +12493,14 @@
                 <w:lang w:val="en-GB"/>
               </w:rPr>
             </w:pPr>
+            <w:proofErr w:type="spellStart"/>
             <w:r>
               <w:rPr>
                 <w:lang w:val="en-GB"/>
               </w:rPr>
               <w:t>MaximalValue</w:t>
             </w:r>
+            <w:proofErr w:type="spellEnd"/>
           </w:p>
         </w:tc>
         <w:tc>
@@ -12370,12 +12559,14 @@
                 <w:lang w:val="en-GB"/>
               </w:rPr>
             </w:pPr>
+            <w:proofErr w:type="spellStart"/>
             <w:r>
               <w:rPr>
                 <w:lang w:val="en-GB"/>
               </w:rPr>
               <w:t>T_Text</w:t>
             </w:r>
+            <w:proofErr w:type="spellEnd"/>
           </w:p>
         </w:tc>
         <w:tc>
@@ -12431,12 +12622,14 @@
                 <w:lang w:val="en-GB"/>
               </w:rPr>
             </w:pPr>
+            <w:proofErr w:type="spellStart"/>
             <w:r>
               <w:rPr>
                 <w:lang w:val="en-GB"/>
               </w:rPr>
               <w:t>SpecialValue</w:t>
             </w:r>
+            <w:proofErr w:type="spellEnd"/>
           </w:p>
         </w:tc>
         <w:tc>
@@ -12495,12 +12688,14 @@
                 <w:lang w:val="en-GB"/>
               </w:rPr>
             </w:pPr>
+            <w:proofErr w:type="spellStart"/>
             <w:r>
               <w:rPr>
                 <w:lang w:val="en-GB"/>
               </w:rPr>
               <w:t>T_Text</w:t>
             </w:r>
+            <w:proofErr w:type="spellEnd"/>
           </w:p>
         </w:tc>
         <w:tc>
@@ -12799,6 +12994,7 @@
                 <w:lang w:val="en-GB"/>
               </w:rPr>
             </w:pPr>
+            <w:proofErr w:type="spellStart"/>
             <w:r>
               <w:rPr>
                 <w:i/>
@@ -12807,6 +13003,7 @@
               </w:rPr>
               <w:t>T_Requirement</w:t>
             </w:r>
+            <w:proofErr w:type="spellEnd"/>
           </w:p>
         </w:tc>
         <w:tc>
@@ -12931,12 +13128,14 @@
                 <w:lang w:val="en-GB"/>
               </w:rPr>
             </w:pPr>
+            <w:proofErr w:type="spellStart"/>
             <w:r>
               <w:rPr>
                 <w:lang w:val="en-GB"/>
               </w:rPr>
               <w:t>T_Variable</w:t>
             </w:r>
+            <w:proofErr w:type="spellEnd"/>
           </w:p>
         </w:tc>
         <w:tc>
@@ -13056,12 +13255,14 @@
                 <w:lang w:val="en-GB"/>
               </w:rPr>
             </w:pPr>
+            <w:proofErr w:type="spellStart"/>
             <w:r>
               <w:rPr>
                 <w:lang w:val="en-GB"/>
               </w:rPr>
               <w:t>T_VariableNature</w:t>
             </w:r>
+            <w:proofErr w:type="spellEnd"/>
           </w:p>
         </w:tc>
         <w:tc>
@@ -13279,11 +13480,33 @@
           <w:lang w:val="en-GB"/>
         </w:rPr>
       </w:pPr>
+      <w:proofErr w:type="spellStart"/>
       <w:r>
         <w:rPr>
           <w:lang w:val="en-GB"/>
         </w:rPr>
-        <w:t>Variale Typ TSR</w:t>
+        <w:t>Variale</w:t>
+      </w:r>
+      <w:proofErr w:type="spellEnd"/>
+      <w:r>
+        <w:rPr>
+          <w:lang w:val="en-GB"/>
+        </w:rPr>
+        <w:t xml:space="preserve"> </w:t>
+      </w:r>
+      <w:proofErr w:type="spellStart"/>
+      <w:r>
+        <w:rPr>
+          <w:lang w:val="en-GB"/>
+        </w:rPr>
+        <w:t>Typ</w:t>
+      </w:r>
+      <w:proofErr w:type="spellEnd"/>
+      <w:r>
+        <w:rPr>
+          <w:lang w:val="en-GB"/>
+        </w:rPr>
+        <w:t xml:space="preserve"> TSR</w:t>
       </w:r>
       <w:r>
         <w:rPr>
@@ -13302,13 +13525,41 @@
         <w:rPr>
           <w:lang w:val="en-GB"/>
         </w:rPr>
-        <w:t>- identifier (</w:t>
+        <w:t xml:space="preserve">- </w:t>
+      </w:r>
+      <w:proofErr w:type="gramStart"/>
+      <w:r>
+        <w:rPr>
+          <w:lang w:val="en-GB"/>
+        </w:rPr>
+        <w:t>identifier</w:t>
+      </w:r>
+      <w:proofErr w:type="gramEnd"/>
+      <w:r>
+        <w:rPr>
+          <w:lang w:val="en-GB"/>
+        </w:rPr>
+        <w:t xml:space="preserve"> (</w:t>
       </w:r>
       <w:r>
         <w:rPr>
           <w:lang w:val="en-GB"/>
         </w:rPr>
-        <w:t>0-126  Reserved for non RBC transmission (balise, loop or radio infill)</w:t>
+        <w:t>0-126  Reserved for non RBC transmission (</w:t>
+      </w:r>
+      <w:proofErr w:type="spellStart"/>
+      <w:r>
+        <w:rPr>
+          <w:lang w:val="en-GB"/>
+        </w:rPr>
+        <w:t>balise</w:t>
+      </w:r>
+      <w:proofErr w:type="spellEnd"/>
+      <w:r>
+        <w:rPr>
+          <w:lang w:val="en-GB"/>
+        </w:rPr>
+        <w:t>, loop or radio infill)</w:t>
       </w:r>
     </w:p>
     <w:p>
@@ -13321,7 +13572,21 @@
         <w:rPr>
           <w:lang w:val="en-GB"/>
         </w:rPr>
-        <w:t>127-254  Reserved for RBC transmission</w:t>
+        <w:t>127-</w:t>
+      </w:r>
+      <w:proofErr w:type="gramStart"/>
+      <w:r>
+        <w:rPr>
+          <w:lang w:val="en-GB"/>
+        </w:rPr>
+        <w:t>254  Reserved</w:t>
+      </w:r>
+      <w:proofErr w:type="gramEnd"/>
+      <w:r>
+        <w:rPr>
+          <w:lang w:val="en-GB"/>
+        </w:rPr>
+        <w:t xml:space="preserve"> for RBC transmission</w:t>
       </w:r>
     </w:p>
     <w:p>
@@ -13330,11 +13595,19 @@
           <w:lang w:val="en-GB"/>
         </w:rPr>
       </w:pPr>
+      <w:proofErr w:type="gramStart"/>
       <w:r>
         <w:rPr>
           <w:lang w:val="en-GB"/>
         </w:rPr>
-        <w:t>255  Non-revocable speed restriction (applicable for all transmission media)</w:t>
+        <w:t>255  Non</w:t>
+      </w:r>
+      <w:proofErr w:type="gramEnd"/>
+      <w:r>
+        <w:rPr>
+          <w:lang w:val="en-GB"/>
+        </w:rPr>
+        <w:t>-revocable speed restriction (applicable for all transmission media)</w:t>
       </w:r>
       <w:r>
         <w:rPr>
@@ -13493,11 +13766,19 @@
           <w:lang w:val="en-GB"/>
         </w:rPr>
       </w:pPr>
+      <w:proofErr w:type="spellStart"/>
       <w:r>
         <w:rPr>
           <w:lang w:val="en-GB"/>
         </w:rPr>
-        <w:t>T_text: textual description</w:t>
+        <w:t>T_text</w:t>
+      </w:r>
+      <w:proofErr w:type="spellEnd"/>
+      <w:r>
+        <w:rPr>
+          <w:lang w:val="en-GB"/>
+        </w:rPr>
+        <w:t>: textual description</w:t>
       </w:r>
     </w:p>
     <w:p>
@@ -13511,11 +13792,19 @@
           <w:lang w:val="en-GB"/>
         </w:rPr>
       </w:pPr>
+      <w:proofErr w:type="spellStart"/>
       <w:r>
         <w:rPr>
           <w:lang w:val="en-GB"/>
         </w:rPr>
-        <w:t>T_ident: based on a textual  description</w:t>
+        <w:t>T_ident</w:t>
+      </w:r>
+      <w:proofErr w:type="spellEnd"/>
+      <w:r>
+        <w:rPr>
+          <w:lang w:val="en-GB"/>
+        </w:rPr>
+        <w:t>: based on a textual  description</w:t>
       </w:r>
     </w:p>
     <w:p>
@@ -13529,11 +13818,19 @@
           <w:lang w:val="en-GB"/>
         </w:rPr>
       </w:pPr>
+      <w:proofErr w:type="spellStart"/>
       <w:r>
         <w:rPr>
           <w:lang w:val="en-GB"/>
         </w:rPr>
-        <w:t>T_Version = {3.0.0, 3.3.0}</w:t>
+        <w:t>T_Version</w:t>
+      </w:r>
+      <w:proofErr w:type="spellEnd"/>
+      <w:r>
+        <w:rPr>
+          <w:lang w:val="en-GB"/>
+        </w:rPr>
+        <w:t xml:space="preserve"> = {3.0.0, 3.3.0}</w:t>
       </w:r>
     </w:p>
     <w:p>
@@ -13547,11 +13844,61 @@
           <w:lang w:val="en-GB"/>
         </w:rPr>
       </w:pPr>
+      <w:proofErr w:type="spellStart"/>
       <w:r>
         <w:rPr>
           <w:lang w:val="en-GB"/>
         </w:rPr>
-        <w:t>T_VariableNature = {Acceleration, Distance, Gradient, Length, Miscellaneous, Number, ClassNumber, IdentityNumber, Qualifier, TimeDate, Speed, Text}</w:t>
+        <w:t>T_VariableNature</w:t>
+      </w:r>
+      <w:proofErr w:type="spellEnd"/>
+      <w:r>
+        <w:rPr>
+          <w:lang w:val="en-GB"/>
+        </w:rPr>
+        <w:t xml:space="preserve"> = {Acceleration, Distance, Gradient, Length, Miscellaneous, Number, </w:t>
+      </w:r>
+      <w:proofErr w:type="spellStart"/>
+      <w:r>
+        <w:rPr>
+          <w:lang w:val="en-GB"/>
+        </w:rPr>
+        <w:t>ClassNumber</w:t>
+      </w:r>
+      <w:proofErr w:type="spellEnd"/>
+      <w:r>
+        <w:rPr>
+          <w:lang w:val="en-GB"/>
+        </w:rPr>
+        <w:t xml:space="preserve">, </w:t>
+      </w:r>
+      <w:proofErr w:type="spellStart"/>
+      <w:r>
+        <w:rPr>
+          <w:lang w:val="en-GB"/>
+        </w:rPr>
+        <w:t>IdentityNumber</w:t>
+      </w:r>
+      <w:proofErr w:type="spellEnd"/>
+      <w:r>
+        <w:rPr>
+          <w:lang w:val="en-GB"/>
+        </w:rPr>
+        <w:t xml:space="preserve">, Qualifier, </w:t>
+      </w:r>
+      <w:proofErr w:type="spellStart"/>
+      <w:r>
+        <w:rPr>
+          <w:lang w:val="en-GB"/>
+        </w:rPr>
+        <w:t>TimeDate</w:t>
+      </w:r>
+      <w:proofErr w:type="spellEnd"/>
+      <w:r>
+        <w:rPr>
+          <w:lang w:val="en-GB"/>
+        </w:rPr>
+        <w:t>, Speed, Text}</w:t>
       </w:r>
     </w:p>
     <w:p>
@@ -13565,11 +13912,19 @@
           <w:lang w:val="en-GB"/>
         </w:rPr>
       </w:pPr>
+      <w:proofErr w:type="spellStart"/>
       <w:r>
         <w:rPr>
           <w:lang w:val="en-GB"/>
         </w:rPr>
-        <w:t>T_SourceDocument = {subset-26, subset-34}</w:t>
+        <w:t>T_SourceDocument</w:t>
+      </w:r>
+      <w:proofErr w:type="spellEnd"/>
+      <w:r>
+        <w:rPr>
+          <w:lang w:val="en-GB"/>
+        </w:rPr>
+        <w:t xml:space="preserve"> = {subset-26, subset-34}</w:t>
       </w:r>
     </w:p>
     <w:p>
@@ -13583,11 +13938,19 @@
           <w:lang w:val="en-GB"/>
         </w:rPr>
       </w:pPr>
+      <w:proofErr w:type="spellStart"/>
       <w:r>
         <w:rPr>
           <w:lang w:val="en-GB"/>
         </w:rPr>
-        <w:t>T_Definition : a textual and graphical description (all kind of picture, table and diagram are allowed)</w:t>
+        <w:t>T_Definition</w:t>
+      </w:r>
+      <w:proofErr w:type="spellEnd"/>
+      <w:r>
+        <w:rPr>
+          <w:lang w:val="en-GB"/>
+        </w:rPr>
+        <w:t xml:space="preserve"> : a textual and graphical description (all kind of picture, table and diagram are allowed)</w:t>
       </w:r>
     </w:p>
     <w:p>
@@ -13635,6 +13998,7 @@
         <w:lastRenderedPageBreak/>
         <w:t xml:space="preserve">Constant: </w:t>
       </w:r>
+      <w:proofErr w:type="spellStart"/>
       <w:r>
         <w:rPr>
           <w:b/>
@@ -13645,6 +14009,7 @@
         </w:rPr>
         <w:t>T_Constant</w:t>
       </w:r>
+      <w:proofErr w:type="spellEnd"/>
     </w:p>
     <w:p>
       <w:pPr>
@@ -13663,7 +14028,27 @@
           <w:color w:val="FF0000"/>
           <w:lang w:val="en-GB"/>
         </w:rPr>
-        <w:t>Do we need to  separate Variables and constants ?</w:t>
+        <w:t xml:space="preserve">Do we need </w:t>
+      </w:r>
+      <w:proofErr w:type="gramStart"/>
+      <w:r>
+        <w:rPr>
+          <w:i/>
+          <w:iCs/>
+          <w:color w:val="FF0000"/>
+          <w:lang w:val="en-GB"/>
+        </w:rPr>
+        <w:t>to  separate</w:t>
+      </w:r>
+      <w:proofErr w:type="gramEnd"/>
+      <w:r>
+        <w:rPr>
+          <w:i/>
+          <w:iCs/>
+          <w:color w:val="FF0000"/>
+          <w:lang w:val="en-GB"/>
+        </w:rPr>
+        <w:t xml:space="preserve"> Variables and constants ?</w:t>
       </w:r>
     </w:p>
     <w:p>
@@ -13918,12 +14303,14 @@
                 <w:lang w:val="en-GB"/>
               </w:rPr>
             </w:pPr>
+            <w:proofErr w:type="spellStart"/>
             <w:r>
               <w:rPr>
                 <w:lang w:val="en-GB"/>
               </w:rPr>
               <w:t>T_Definition</w:t>
             </w:r>
+            <w:proofErr w:type="spellEnd"/>
           </w:p>
         </w:tc>
         <w:tc>
@@ -14041,12 +14428,14 @@
                 <w:lang w:val="en-GB"/>
               </w:rPr>
             </w:pPr>
+            <w:proofErr w:type="spellStart"/>
             <w:r>
               <w:rPr>
                 <w:lang w:val="en-GB"/>
               </w:rPr>
               <w:t>T_SourceDocument</w:t>
             </w:r>
+            <w:proofErr w:type="spellEnd"/>
           </w:p>
         </w:tc>
         <w:tc>
@@ -14072,11 +14461,19 @@
                 <w:lang w:val="en-GB"/>
               </w:rPr>
             </w:pPr>
-            <w:r>
-              <w:rPr>
-                <w:lang w:val="en-GB"/>
-              </w:rPr>
-              <w:t>the document where the variable is defined the first time (SRS, FIS, SSRS,...)</w:t>
+            <w:proofErr w:type="gramStart"/>
+            <w:r>
+              <w:rPr>
+                <w:lang w:val="en-GB"/>
+              </w:rPr>
+              <w:t>the</w:t>
+            </w:r>
+            <w:proofErr w:type="gramEnd"/>
+            <w:r>
+              <w:rPr>
+                <w:lang w:val="en-GB"/>
+              </w:rPr>
+              <w:t xml:space="preserve"> document where the variable is defined the first time (SRS, FIS, SSRS,...)</w:t>
             </w:r>
           </w:p>
         </w:tc>
@@ -14164,12 +14561,14 @@
                 <w:lang w:val="en-GB"/>
               </w:rPr>
             </w:pPr>
+            <w:proofErr w:type="spellStart"/>
             <w:r>
               <w:rPr>
                 <w:lang w:val="en-GB"/>
               </w:rPr>
               <w:t>T_VariableNature</w:t>
             </w:r>
+            <w:proofErr w:type="spellEnd"/>
           </w:p>
         </w:tc>
         <w:tc>
@@ -14199,7 +14598,29 @@
               <w:rPr>
                 <w:lang w:val="en-GB"/>
               </w:rPr>
-              <w:t>Nature of the Variable (Acceleration, Speed, Ident,...)</w:t>
+              <w:t xml:space="preserve">Nature of the Variable (Acceleration, Speed, </w:t>
+            </w:r>
+            <w:proofErr w:type="spellStart"/>
+            <w:r>
+              <w:rPr>
+                <w:lang w:val="en-GB"/>
+              </w:rPr>
+              <w:t>Ident</w:t>
+            </w:r>
+            <w:proofErr w:type="spellEnd"/>
+            <w:proofErr w:type="gramStart"/>
+            <w:r>
+              <w:rPr>
+                <w:lang w:val="en-GB"/>
+              </w:rPr>
+              <w:t>,...</w:t>
+            </w:r>
+            <w:proofErr w:type="gramEnd"/>
+            <w:r>
+              <w:rPr>
+                <w:lang w:val="en-GB"/>
+              </w:rPr>
+              <w:t>)</w:t>
             </w:r>
           </w:p>
         </w:tc>
@@ -14287,12 +14708,14 @@
                 <w:lang w:val="en-GB"/>
               </w:rPr>
             </w:pPr>
+            <w:proofErr w:type="spellStart"/>
             <w:r>
               <w:rPr>
                 <w:lang w:val="en-GB"/>
               </w:rPr>
               <w:t>T_Text</w:t>
             </w:r>
+            <w:proofErr w:type="spellEnd"/>
           </w:p>
         </w:tc>
         <w:tc>
@@ -14571,6 +14994,7 @@
                 <w:lang w:val="en-GB"/>
               </w:rPr>
             </w:pPr>
+            <w:proofErr w:type="spellStart"/>
             <w:r>
               <w:rPr>
                 <w:i/>
@@ -14579,6 +15003,7 @@
               </w:rPr>
               <w:t>T_Requirement</w:t>
             </w:r>
+            <w:proofErr w:type="spellEnd"/>
           </w:p>
         </w:tc>
         <w:tc>
@@ -14783,6 +15208,7 @@
         </w:rPr>
         <w:t xml:space="preserve">Functional Block: </w:t>
       </w:r>
+      <w:proofErr w:type="spellStart"/>
       <w:r>
         <w:rPr>
           <w:b/>
@@ -14793,6 +15219,7 @@
         </w:rPr>
         <w:t>T_FunctionalBlock</w:t>
       </w:r>
+      <w:proofErr w:type="spellEnd"/>
     </w:p>
     <w:p>
       <w:pPr>
@@ -14824,8 +15251,19 @@
           <w:color w:val="FF0000"/>
           <w:lang w:val="en-GB"/>
         </w:rPr>
-        <w:t>Are functional blocks really necessary ?</w:t>
+        <w:t xml:space="preserve">Are functional blocks really </w:t>
       </w:r>
+      <w:proofErr w:type="gramStart"/>
+      <w:r>
+        <w:rPr>
+          <w:i/>
+          <w:iCs/>
+          <w:color w:val="FF0000"/>
+          <w:lang w:val="en-GB"/>
+        </w:rPr>
+        <w:t>necessary ?</w:t>
+      </w:r>
+      <w:proofErr w:type="gramEnd"/>
     </w:p>
     <w:p>
       <w:pPr>
@@ -15079,12 +15517,14 @@
                 <w:lang w:val="en-GB"/>
               </w:rPr>
             </w:pPr>
+            <w:proofErr w:type="spellStart"/>
             <w:r>
               <w:rPr>
                 <w:lang w:val="en-GB"/>
               </w:rPr>
               <w:t>T_Definition</w:t>
             </w:r>
+            <w:proofErr w:type="spellEnd"/>
           </w:p>
         </w:tc>
         <w:tc>
@@ -15212,6 +15652,7 @@
                 <w:lang w:val="en-GB"/>
               </w:rPr>
             </w:pPr>
+            <w:proofErr w:type="spellStart"/>
             <w:r>
               <w:rPr>
                 <w:i/>
@@ -15220,6 +15661,7 @@
               </w:rPr>
               <w:t>T_Function</w:t>
             </w:r>
+            <w:proofErr w:type="spellEnd"/>
           </w:p>
         </w:tc>
         <w:tc>

</xml_diff>

<commit_message>
Added red mark for active status
</commit_message>
<xml_diff>
--- a/System Analysis/3-11-5-Manage-TSR.docx
+++ b/System Analysis/3-11-5-Manage-TSR.docx
@@ -3152,13 +3152,15 @@
               <w:rPr>
                 <w:i/>
                 <w:iCs/>
-                <w:lang w:val="en-GB"/>
-              </w:rPr>
-            </w:pPr>
-            <w:r>
-              <w:rPr>
-                <w:i/>
-                <w:iCs/>
+                <w:color w:val="FF0000"/>
+                <w:lang w:val="en-GB"/>
+              </w:rPr>
+            </w:pPr>
+            <w:r>
+              <w:rPr>
+                <w:i/>
+                <w:iCs/>
+                <w:color w:val="FF0000"/>
                 <w:lang w:val="en-GB"/>
               </w:rPr>
               <w:t>Active TSR</w:t>

</xml_diff>

<commit_message>
Addede additional requrement for deleting a passed TRS
</commit_message>
<xml_diff>
--- a/System Analysis/3-11-5-Manage-TSR.docx
+++ b/System Analysis/3-11-5-Manage-TSR.docx
@@ -3664,6 +3664,14 @@
               </w:rPr>
               <w:t>, 3.11.5.10</w:t>
             </w:r>
+            <w:r>
+              <w:rPr>
+                <w:i/>
+                <w:iCs/>
+                <w:lang w:val="en-GB"/>
+              </w:rPr>
+              <w:t>, SA-01</w:t>
+            </w:r>
           </w:p>
         </w:tc>
       </w:tr>
@@ -13421,6 +13429,1265 @@
         </w:tc>
       </w:tr>
     </w:tbl>
+    <w:p>
+      <w:pPr>
+        <w:pStyle w:val="Standard1"/>
+        <w:rPr>
+          <w:b/>
+          <w:bCs/>
+          <w:sz w:val="28"/>
+          <w:szCs w:val="28"/>
+          <w:u w:val="single"/>
+          <w:lang w:val="en-GB"/>
+        </w:rPr>
+      </w:pPr>
+    </w:p>
+    <w:p>
+      <w:pPr>
+        <w:pStyle w:val="Standard1"/>
+        <w:rPr>
+          <w:b/>
+          <w:bCs/>
+          <w:sz w:val="28"/>
+          <w:szCs w:val="28"/>
+          <w:u w:val="single"/>
+          <w:lang w:val="en-GB"/>
+        </w:rPr>
+      </w:pPr>
+      <w:r>
+        <w:rPr>
+          <w:b/>
+          <w:bCs/>
+          <w:sz w:val="28"/>
+          <w:szCs w:val="28"/>
+          <w:u w:val="single"/>
+          <w:lang w:val="en-GB"/>
+        </w:rPr>
+        <w:t>Requirements</w:t>
+      </w:r>
+    </w:p>
+    <w:p>
+      <w:pPr>
+        <w:pStyle w:val="Standard1"/>
+        <w:rPr>
+          <w:lang w:val="en-GB"/>
+        </w:rPr>
+      </w:pPr>
+    </w:p>
+    <w:p>
+      <w:pPr>
+        <w:pStyle w:val="Standard1"/>
+        <w:rPr>
+          <w:lang w:val="en-GB"/>
+        </w:rPr>
+      </w:pPr>
+    </w:p>
+    <w:tbl>
+      <w:tblPr>
+        <w:tblW w:w="5000" w:type="pct"/>
+        <w:tblCellMar>
+          <w:left w:w="10" w:type="dxa"/>
+          <w:right w:w="10" w:type="dxa"/>
+        </w:tblCellMar>
+        <w:tblLook w:val="04A0"/>
+      </w:tblPr>
+      <w:tblGrid>
+        <w:gridCol w:w="1164"/>
+        <w:gridCol w:w="1305"/>
+        <w:gridCol w:w="2043"/>
+        <w:gridCol w:w="5236"/>
+      </w:tblGrid>
+      <w:tr>
+        <w:tc>
+          <w:tcPr>
+            <w:tcW w:w="472" w:type="pct"/>
+            <w:tcBorders>
+              <w:top w:val="single" w:sz="2" w:space="0" w:color="000000"/>
+              <w:left w:val="single" w:sz="2" w:space="0" w:color="000000"/>
+              <w:bottom w:val="single" w:sz="2" w:space="0" w:color="000000"/>
+            </w:tcBorders>
+            <w:shd w:val="clear" w:color="auto" w:fill="83CAFF"/>
+            <w:tcMar>
+              <w:top w:w="55" w:type="dxa"/>
+              <w:left w:w="55" w:type="dxa"/>
+              <w:bottom w:w="55" w:type="dxa"/>
+              <w:right w:w="55" w:type="dxa"/>
+            </w:tcMar>
+          </w:tcPr>
+          <w:p>
+            <w:pPr>
+              <w:pStyle w:val="TableContents"/>
+              <w:rPr>
+                <w:b/>
+                <w:bCs/>
+                <w:lang w:val="en-GB"/>
+              </w:rPr>
+            </w:pPr>
+            <w:r>
+              <w:rPr>
+                <w:b/>
+                <w:bCs/>
+                <w:lang w:val="en-GB"/>
+              </w:rPr>
+              <w:t>Name</w:t>
+            </w:r>
+          </w:p>
+        </w:tc>
+        <w:tc>
+          <w:tcPr>
+            <w:tcW w:w="529" w:type="pct"/>
+            <w:tcBorders>
+              <w:top w:val="single" w:sz="2" w:space="0" w:color="000000"/>
+              <w:left w:val="single" w:sz="2" w:space="0" w:color="000000"/>
+              <w:bottom w:val="single" w:sz="2" w:space="0" w:color="000000"/>
+            </w:tcBorders>
+            <w:shd w:val="clear" w:color="auto" w:fill="83CAFF"/>
+            <w:tcMar>
+              <w:top w:w="55" w:type="dxa"/>
+              <w:left w:w="55" w:type="dxa"/>
+              <w:bottom w:w="55" w:type="dxa"/>
+              <w:right w:w="55" w:type="dxa"/>
+            </w:tcMar>
+          </w:tcPr>
+          <w:p>
+            <w:pPr>
+              <w:pStyle w:val="TableContents"/>
+              <w:rPr>
+                <w:b/>
+                <w:bCs/>
+                <w:lang w:val="en-GB"/>
+              </w:rPr>
+            </w:pPr>
+            <w:r>
+              <w:rPr>
+                <w:b/>
+                <w:bCs/>
+                <w:lang w:val="en-GB"/>
+              </w:rPr>
+              <w:t>Occurrence</w:t>
+            </w:r>
+          </w:p>
+        </w:tc>
+        <w:tc>
+          <w:tcPr>
+            <w:tcW w:w="823" w:type="pct"/>
+            <w:tcBorders>
+              <w:top w:val="single" w:sz="2" w:space="0" w:color="000000"/>
+              <w:left w:val="single" w:sz="2" w:space="0" w:color="000000"/>
+              <w:bottom w:val="single" w:sz="2" w:space="0" w:color="000000"/>
+            </w:tcBorders>
+            <w:shd w:val="clear" w:color="auto" w:fill="83CAFF"/>
+            <w:tcMar>
+              <w:top w:w="55" w:type="dxa"/>
+              <w:left w:w="55" w:type="dxa"/>
+              <w:bottom w:w="55" w:type="dxa"/>
+              <w:right w:w="55" w:type="dxa"/>
+            </w:tcMar>
+          </w:tcPr>
+          <w:p>
+            <w:pPr>
+              <w:pStyle w:val="TableContents"/>
+              <w:rPr>
+                <w:b/>
+                <w:bCs/>
+                <w:lang w:val="en-GB"/>
+              </w:rPr>
+            </w:pPr>
+            <w:r>
+              <w:rPr>
+                <w:b/>
+                <w:bCs/>
+                <w:lang w:val="en-GB"/>
+              </w:rPr>
+              <w:t>Type</w:t>
+            </w:r>
+          </w:p>
+        </w:tc>
+        <w:tc>
+          <w:tcPr>
+            <w:tcW w:w="3176" w:type="pct"/>
+            <w:tcBorders>
+              <w:top w:val="single" w:sz="2" w:space="0" w:color="000000"/>
+              <w:left w:val="single" w:sz="2" w:space="0" w:color="000000"/>
+              <w:bottom w:val="single" w:sz="2" w:space="0" w:color="000000"/>
+              <w:right w:val="single" w:sz="2" w:space="0" w:color="000000"/>
+            </w:tcBorders>
+            <w:shd w:val="clear" w:color="auto" w:fill="83CAFF"/>
+            <w:tcMar>
+              <w:top w:w="55" w:type="dxa"/>
+              <w:left w:w="55" w:type="dxa"/>
+              <w:bottom w:w="55" w:type="dxa"/>
+              <w:right w:w="55" w:type="dxa"/>
+            </w:tcMar>
+          </w:tcPr>
+          <w:p>
+            <w:pPr>
+              <w:pStyle w:val="TableContents"/>
+              <w:rPr>
+                <w:b/>
+                <w:bCs/>
+                <w:lang w:val="en-GB"/>
+              </w:rPr>
+            </w:pPr>
+            <w:r>
+              <w:rPr>
+                <w:b/>
+                <w:bCs/>
+                <w:lang w:val="en-GB"/>
+              </w:rPr>
+              <w:t>Description</w:t>
+            </w:r>
+          </w:p>
+        </w:tc>
+      </w:tr>
+      <w:tr>
+        <w:tc>
+          <w:tcPr>
+            <w:tcW w:w="472" w:type="pct"/>
+            <w:tcBorders>
+              <w:left w:val="single" w:sz="2" w:space="0" w:color="000000"/>
+              <w:bottom w:val="single" w:sz="2" w:space="0" w:color="000000"/>
+            </w:tcBorders>
+            <w:tcMar>
+              <w:top w:w="55" w:type="dxa"/>
+              <w:left w:w="55" w:type="dxa"/>
+              <w:bottom w:w="55" w:type="dxa"/>
+              <w:right w:w="55" w:type="dxa"/>
+            </w:tcMar>
+          </w:tcPr>
+          <w:p>
+            <w:pPr>
+              <w:pStyle w:val="Standard1"/>
+              <w:rPr>
+                <w:lang w:val="en-GB"/>
+              </w:rPr>
+            </w:pPr>
+            <w:r>
+              <w:rPr>
+                <w:lang w:val="en-GB"/>
+              </w:rPr>
+              <w:t>Name</w:t>
+            </w:r>
+          </w:p>
+        </w:tc>
+        <w:tc>
+          <w:tcPr>
+            <w:tcW w:w="529" w:type="pct"/>
+            <w:tcBorders>
+              <w:left w:val="single" w:sz="2" w:space="0" w:color="000000"/>
+              <w:bottom w:val="single" w:sz="2" w:space="0" w:color="000000"/>
+            </w:tcBorders>
+            <w:tcMar>
+              <w:top w:w="55" w:type="dxa"/>
+              <w:left w:w="55" w:type="dxa"/>
+              <w:bottom w:w="55" w:type="dxa"/>
+              <w:right w:w="55" w:type="dxa"/>
+            </w:tcMar>
+          </w:tcPr>
+          <w:p>
+            <w:pPr>
+              <w:pStyle w:val="TableContents"/>
+              <w:rPr>
+                <w:lang w:val="en-GB"/>
+              </w:rPr>
+            </w:pPr>
+            <w:r>
+              <w:rPr>
+                <w:lang w:val="en-GB"/>
+              </w:rPr>
+              <w:t>1</w:t>
+            </w:r>
+          </w:p>
+        </w:tc>
+        <w:tc>
+          <w:tcPr>
+            <w:tcW w:w="823" w:type="pct"/>
+            <w:tcBorders>
+              <w:left w:val="single" w:sz="2" w:space="0" w:color="000000"/>
+              <w:bottom w:val="single" w:sz="2" w:space="0" w:color="000000"/>
+            </w:tcBorders>
+            <w:tcMar>
+              <w:top w:w="55" w:type="dxa"/>
+              <w:left w:w="55" w:type="dxa"/>
+              <w:bottom w:w="55" w:type="dxa"/>
+              <w:right w:w="55" w:type="dxa"/>
+            </w:tcMar>
+          </w:tcPr>
+          <w:p>
+            <w:pPr>
+              <w:pStyle w:val="Standard1"/>
+              <w:rPr>
+                <w:lang w:val="en-GB"/>
+              </w:rPr>
+            </w:pPr>
+            <w:proofErr w:type="spellStart"/>
+            <w:r>
+              <w:rPr>
+                <w:lang w:val="en-GB"/>
+              </w:rPr>
+              <w:t>T_Text</w:t>
+            </w:r>
+            <w:proofErr w:type="spellEnd"/>
+          </w:p>
+        </w:tc>
+        <w:tc>
+          <w:tcPr>
+            <w:tcW w:w="3176" w:type="pct"/>
+            <w:tcBorders>
+              <w:left w:val="single" w:sz="2" w:space="0" w:color="000000"/>
+              <w:bottom w:val="single" w:sz="2" w:space="0" w:color="000000"/>
+              <w:right w:val="single" w:sz="2" w:space="0" w:color="000000"/>
+            </w:tcBorders>
+            <w:tcMar>
+              <w:top w:w="55" w:type="dxa"/>
+              <w:left w:w="55" w:type="dxa"/>
+              <w:bottom w:w="55" w:type="dxa"/>
+              <w:right w:w="55" w:type="dxa"/>
+            </w:tcMar>
+          </w:tcPr>
+          <w:p>
+            <w:pPr>
+              <w:pStyle w:val="TableContents"/>
+              <w:rPr>
+                <w:lang w:val="en-GB"/>
+              </w:rPr>
+            </w:pPr>
+            <w:r>
+              <w:rPr>
+                <w:lang w:val="en-GB"/>
+              </w:rPr>
+              <w:t>SA01</w:t>
+            </w:r>
+          </w:p>
+        </w:tc>
+      </w:tr>
+      <w:tr>
+        <w:tc>
+          <w:tcPr>
+            <w:tcW w:w="472" w:type="pct"/>
+            <w:tcBorders>
+              <w:left w:val="single" w:sz="2" w:space="0" w:color="000000"/>
+              <w:bottom w:val="single" w:sz="2" w:space="0" w:color="000000"/>
+            </w:tcBorders>
+            <w:tcMar>
+              <w:top w:w="55" w:type="dxa"/>
+              <w:left w:w="55" w:type="dxa"/>
+              <w:bottom w:w="55" w:type="dxa"/>
+              <w:right w:w="55" w:type="dxa"/>
+            </w:tcMar>
+          </w:tcPr>
+          <w:p>
+            <w:pPr>
+              <w:pStyle w:val="Standard1"/>
+              <w:rPr>
+                <w:lang w:val="en-GB"/>
+              </w:rPr>
+            </w:pPr>
+            <w:r>
+              <w:rPr>
+                <w:lang w:val="en-GB"/>
+              </w:rPr>
+              <w:t>Definition</w:t>
+            </w:r>
+          </w:p>
+        </w:tc>
+        <w:tc>
+          <w:tcPr>
+            <w:tcW w:w="529" w:type="pct"/>
+            <w:tcBorders>
+              <w:left w:val="single" w:sz="2" w:space="0" w:color="000000"/>
+              <w:bottom w:val="single" w:sz="2" w:space="0" w:color="000000"/>
+            </w:tcBorders>
+            <w:tcMar>
+              <w:top w:w="55" w:type="dxa"/>
+              <w:left w:w="55" w:type="dxa"/>
+              <w:bottom w:w="55" w:type="dxa"/>
+              <w:right w:w="55" w:type="dxa"/>
+            </w:tcMar>
+          </w:tcPr>
+          <w:p>
+            <w:pPr>
+              <w:pStyle w:val="TableContents"/>
+              <w:rPr>
+                <w:lang w:val="en-GB"/>
+              </w:rPr>
+            </w:pPr>
+            <w:r>
+              <w:rPr>
+                <w:lang w:val="en-GB"/>
+              </w:rPr>
+              <w:t>1</w:t>
+            </w:r>
+          </w:p>
+        </w:tc>
+        <w:tc>
+          <w:tcPr>
+            <w:tcW w:w="823" w:type="pct"/>
+            <w:tcBorders>
+              <w:left w:val="single" w:sz="2" w:space="0" w:color="000000"/>
+              <w:bottom w:val="single" w:sz="2" w:space="0" w:color="000000"/>
+            </w:tcBorders>
+            <w:tcMar>
+              <w:top w:w="55" w:type="dxa"/>
+              <w:left w:w="55" w:type="dxa"/>
+              <w:bottom w:w="55" w:type="dxa"/>
+              <w:right w:w="55" w:type="dxa"/>
+            </w:tcMar>
+          </w:tcPr>
+          <w:p>
+            <w:pPr>
+              <w:pStyle w:val="Standard1"/>
+              <w:rPr>
+                <w:lang w:val="en-GB"/>
+              </w:rPr>
+            </w:pPr>
+            <w:proofErr w:type="spellStart"/>
+            <w:r>
+              <w:rPr>
+                <w:lang w:val="en-GB"/>
+              </w:rPr>
+              <w:t>T_Definition</w:t>
+            </w:r>
+            <w:proofErr w:type="spellEnd"/>
+          </w:p>
+        </w:tc>
+        <w:tc>
+          <w:tcPr>
+            <w:tcW w:w="3176" w:type="pct"/>
+            <w:tcBorders>
+              <w:left w:val="single" w:sz="2" w:space="0" w:color="000000"/>
+              <w:bottom w:val="single" w:sz="2" w:space="0" w:color="000000"/>
+              <w:right w:val="single" w:sz="2" w:space="0" w:color="000000"/>
+            </w:tcBorders>
+            <w:tcMar>
+              <w:top w:w="55" w:type="dxa"/>
+              <w:left w:w="55" w:type="dxa"/>
+              <w:bottom w:w="55" w:type="dxa"/>
+              <w:right w:w="55" w:type="dxa"/>
+            </w:tcMar>
+          </w:tcPr>
+          <w:p>
+            <w:pPr>
+              <w:pStyle w:val="Standard1"/>
+              <w:rPr>
+                <w:rFonts w:ascii="Arial" w:eastAsia="Arial" w:hAnsi="Arial" w:cs="Arial"/>
+                <w:sz w:val="22"/>
+                <w:szCs w:val="22"/>
+                <w:lang w:val="en-GB"/>
+              </w:rPr>
+            </w:pPr>
+            <w:r>
+              <w:rPr>
+                <w:rFonts w:ascii="Arial" w:eastAsia="Arial" w:hAnsi="Arial" w:cs="Arial"/>
+                <w:sz w:val="22"/>
+                <w:szCs w:val="22"/>
+                <w:lang w:val="en-GB"/>
+              </w:rPr>
+              <w:t>Deleting not active TSRs</w:t>
+            </w:r>
+          </w:p>
+        </w:tc>
+      </w:tr>
+      <w:tr>
+        <w:tc>
+          <w:tcPr>
+            <w:tcW w:w="472" w:type="pct"/>
+            <w:tcBorders>
+              <w:left w:val="single" w:sz="2" w:space="0" w:color="000000"/>
+              <w:bottom w:val="single" w:sz="2" w:space="0" w:color="000000"/>
+            </w:tcBorders>
+            <w:tcMar>
+              <w:top w:w="55" w:type="dxa"/>
+              <w:left w:w="55" w:type="dxa"/>
+              <w:bottom w:w="55" w:type="dxa"/>
+              <w:right w:w="55" w:type="dxa"/>
+            </w:tcMar>
+          </w:tcPr>
+          <w:p>
+            <w:pPr>
+              <w:pStyle w:val="TableContents"/>
+              <w:rPr>
+                <w:lang w:val="en-GB"/>
+              </w:rPr>
+            </w:pPr>
+            <w:r>
+              <w:rPr>
+                <w:lang w:val="en-GB"/>
+              </w:rPr>
+              <w:t>Nature</w:t>
+            </w:r>
+          </w:p>
+        </w:tc>
+        <w:tc>
+          <w:tcPr>
+            <w:tcW w:w="529" w:type="pct"/>
+            <w:tcBorders>
+              <w:left w:val="single" w:sz="2" w:space="0" w:color="000000"/>
+              <w:bottom w:val="single" w:sz="2" w:space="0" w:color="000000"/>
+            </w:tcBorders>
+            <w:tcMar>
+              <w:top w:w="55" w:type="dxa"/>
+              <w:left w:w="55" w:type="dxa"/>
+              <w:bottom w:w="55" w:type="dxa"/>
+              <w:right w:w="55" w:type="dxa"/>
+            </w:tcMar>
+          </w:tcPr>
+          <w:p>
+            <w:pPr>
+              <w:pStyle w:val="TableContents"/>
+              <w:rPr>
+                <w:lang w:val="en-GB"/>
+              </w:rPr>
+            </w:pPr>
+            <w:r>
+              <w:rPr>
+                <w:lang w:val="en-GB"/>
+              </w:rPr>
+              <w:t>1</w:t>
+            </w:r>
+          </w:p>
+        </w:tc>
+        <w:tc>
+          <w:tcPr>
+            <w:tcW w:w="823" w:type="pct"/>
+            <w:tcBorders>
+              <w:left w:val="single" w:sz="2" w:space="0" w:color="000000"/>
+              <w:bottom w:val="single" w:sz="2" w:space="0" w:color="000000"/>
+            </w:tcBorders>
+            <w:tcMar>
+              <w:top w:w="55" w:type="dxa"/>
+              <w:left w:w="55" w:type="dxa"/>
+              <w:bottom w:w="55" w:type="dxa"/>
+              <w:right w:w="55" w:type="dxa"/>
+            </w:tcMar>
+          </w:tcPr>
+          <w:p>
+            <w:pPr>
+              <w:pStyle w:val="TableContents"/>
+              <w:numPr>
+                <w:ilvl w:val="0"/>
+                <w:numId w:val="13"/>
+              </w:numPr>
+              <w:rPr>
+                <w:lang w:val="en-GB"/>
+              </w:rPr>
+            </w:pPr>
+            <w:r>
+              <w:rPr>
+                <w:lang w:val="en-GB"/>
+              </w:rPr>
+              <w:t>Structural</w:t>
+            </w:r>
+          </w:p>
+          <w:p>
+            <w:pPr>
+              <w:pStyle w:val="TableContents"/>
+              <w:numPr>
+                <w:ilvl w:val="0"/>
+                <w:numId w:val="13"/>
+              </w:numPr>
+              <w:rPr>
+                <w:lang w:val="en-GB"/>
+              </w:rPr>
+            </w:pPr>
+            <w:r>
+              <w:rPr>
+                <w:lang w:val="en-GB"/>
+              </w:rPr>
+              <w:t>Functional</w:t>
+            </w:r>
+          </w:p>
+          <w:p>
+            <w:pPr>
+              <w:pStyle w:val="TableContents"/>
+              <w:numPr>
+                <w:ilvl w:val="0"/>
+                <w:numId w:val="13"/>
+              </w:numPr>
+              <w:rPr>
+                <w:lang w:val="en-GB"/>
+              </w:rPr>
+            </w:pPr>
+            <w:r>
+              <w:rPr>
+                <w:lang w:val="en-GB"/>
+              </w:rPr>
+              <w:t>Definition</w:t>
+            </w:r>
+          </w:p>
+        </w:tc>
+        <w:tc>
+          <w:tcPr>
+            <w:tcW w:w="3176" w:type="pct"/>
+            <w:tcBorders>
+              <w:left w:val="single" w:sz="2" w:space="0" w:color="000000"/>
+              <w:bottom w:val="single" w:sz="2" w:space="0" w:color="000000"/>
+              <w:right w:val="single" w:sz="2" w:space="0" w:color="000000"/>
+            </w:tcBorders>
+            <w:tcMar>
+              <w:top w:w="55" w:type="dxa"/>
+              <w:left w:w="55" w:type="dxa"/>
+              <w:bottom w:w="55" w:type="dxa"/>
+              <w:right w:w="55" w:type="dxa"/>
+            </w:tcMar>
+          </w:tcPr>
+          <w:p>
+            <w:pPr>
+              <w:pStyle w:val="StandardWeb"/>
+              <w:spacing w:after="0"/>
+              <w:ind w:left="24"/>
+              <w:rPr>
+                <w:rFonts w:eastAsia="Times New Roman"/>
+                <w:lang w:val="en-GB" w:eastAsia="de-DE"/>
+              </w:rPr>
+            </w:pPr>
+            <w:r>
+              <w:rPr>
+                <w:lang w:val="en-GB"/>
+              </w:rPr>
+              <w:t xml:space="preserve">A set of TRS data, stored in the TRS List shall be deleted if the </w:t>
+            </w:r>
+            <w:r>
+              <w:rPr>
+                <w:rFonts w:eastAsia="Times New Roman"/>
+                <w:lang w:val="en-GB" w:eastAsia="de-DE"/>
+              </w:rPr>
+              <w:t xml:space="preserve">location until which the Restriction is applied </w:t>
+            </w:r>
+            <w:r>
+              <w:rPr>
+                <w:rFonts w:eastAsia="Times New Roman"/>
+                <w:lang w:val="en-GB" w:eastAsia="de-DE"/>
+              </w:rPr>
+              <w:t>(“start di</w:t>
+            </w:r>
+            <w:r>
+              <w:rPr>
+                <w:rFonts w:eastAsia="Times New Roman"/>
+                <w:lang w:val="en-GB" w:eastAsia="de-DE"/>
+              </w:rPr>
+              <w:t>s</w:t>
+            </w:r>
+            <w:r>
+              <w:rPr>
+                <w:rFonts w:eastAsia="Times New Roman"/>
+                <w:lang w:val="en-GB" w:eastAsia="de-DE"/>
+              </w:rPr>
+              <w:t>tance”+”length”) is in rear of the trains front end</w:t>
+            </w:r>
+            <w:r>
+              <w:rPr>
+                <w:rFonts w:eastAsia="Times New Roman"/>
+                <w:lang w:val="en-GB" w:eastAsia="de-DE"/>
+              </w:rPr>
+              <w:t>.</w:t>
+            </w:r>
+          </w:p>
+        </w:tc>
+      </w:tr>
+      <w:tr>
+        <w:tc>
+          <w:tcPr>
+            <w:tcW w:w="472" w:type="pct"/>
+            <w:tcBorders>
+              <w:left w:val="single" w:sz="2" w:space="0" w:color="000000"/>
+              <w:bottom w:val="single" w:sz="2" w:space="0" w:color="000000"/>
+            </w:tcBorders>
+            <w:tcMar>
+              <w:top w:w="55" w:type="dxa"/>
+              <w:left w:w="55" w:type="dxa"/>
+              <w:bottom w:w="55" w:type="dxa"/>
+              <w:right w:w="55" w:type="dxa"/>
+            </w:tcMar>
+          </w:tcPr>
+          <w:p>
+            <w:pPr>
+              <w:pStyle w:val="TableContents"/>
+              <w:rPr>
+                <w:lang w:val="en-GB"/>
+              </w:rPr>
+            </w:pPr>
+            <w:r>
+              <w:rPr>
+                <w:lang w:val="en-GB"/>
+              </w:rPr>
+              <w:t>Source</w:t>
+            </w:r>
+          </w:p>
+        </w:tc>
+        <w:tc>
+          <w:tcPr>
+            <w:tcW w:w="529" w:type="pct"/>
+            <w:tcBorders>
+              <w:left w:val="single" w:sz="2" w:space="0" w:color="000000"/>
+              <w:bottom w:val="single" w:sz="2" w:space="0" w:color="000000"/>
+            </w:tcBorders>
+            <w:tcMar>
+              <w:top w:w="55" w:type="dxa"/>
+              <w:left w:w="55" w:type="dxa"/>
+              <w:bottom w:w="55" w:type="dxa"/>
+              <w:right w:w="55" w:type="dxa"/>
+            </w:tcMar>
+          </w:tcPr>
+          <w:p>
+            <w:pPr>
+              <w:pStyle w:val="TableContents"/>
+              <w:rPr>
+                <w:lang w:val="en-GB"/>
+              </w:rPr>
+            </w:pPr>
+            <w:r>
+              <w:rPr>
+                <w:lang w:val="en-GB"/>
+              </w:rPr>
+              <w:t>1</w:t>
+            </w:r>
+          </w:p>
+        </w:tc>
+        <w:tc>
+          <w:tcPr>
+            <w:tcW w:w="823" w:type="pct"/>
+            <w:tcBorders>
+              <w:left w:val="single" w:sz="2" w:space="0" w:color="000000"/>
+              <w:bottom w:val="single" w:sz="2" w:space="0" w:color="000000"/>
+            </w:tcBorders>
+            <w:tcMar>
+              <w:top w:w="55" w:type="dxa"/>
+              <w:left w:w="55" w:type="dxa"/>
+              <w:bottom w:w="55" w:type="dxa"/>
+              <w:right w:w="55" w:type="dxa"/>
+            </w:tcMar>
+          </w:tcPr>
+          <w:p>
+            <w:pPr>
+              <w:pStyle w:val="TableContents"/>
+              <w:rPr>
+                <w:lang w:val="en-GB"/>
+              </w:rPr>
+            </w:pPr>
+            <w:proofErr w:type="spellStart"/>
+            <w:r>
+              <w:rPr>
+                <w:lang w:val="en-GB"/>
+              </w:rPr>
+              <w:t>T_SourceDocument</w:t>
+            </w:r>
+            <w:proofErr w:type="spellEnd"/>
+          </w:p>
+        </w:tc>
+        <w:tc>
+          <w:tcPr>
+            <w:tcW w:w="3176" w:type="pct"/>
+            <w:tcBorders>
+              <w:left w:val="single" w:sz="2" w:space="0" w:color="000000"/>
+              <w:bottom w:val="single" w:sz="2" w:space="0" w:color="000000"/>
+              <w:right w:val="single" w:sz="2" w:space="0" w:color="000000"/>
+            </w:tcBorders>
+            <w:tcMar>
+              <w:top w:w="55" w:type="dxa"/>
+              <w:left w:w="55" w:type="dxa"/>
+              <w:bottom w:w="55" w:type="dxa"/>
+              <w:right w:w="55" w:type="dxa"/>
+            </w:tcMar>
+          </w:tcPr>
+          <w:p>
+            <w:pPr>
+              <w:pStyle w:val="Standard1"/>
+              <w:rPr>
+                <w:lang w:val="en-GB"/>
+              </w:rPr>
+            </w:pPr>
+            <w:r>
+              <w:rPr>
+                <w:lang w:val="en-GB"/>
+              </w:rPr>
+              <w:t>System Analysis</w:t>
+            </w:r>
+          </w:p>
+        </w:tc>
+      </w:tr>
+      <w:tr>
+        <w:tc>
+          <w:tcPr>
+            <w:tcW w:w="472" w:type="pct"/>
+            <w:tcBorders>
+              <w:left w:val="single" w:sz="2" w:space="0" w:color="000000"/>
+              <w:bottom w:val="single" w:sz="2" w:space="0" w:color="000000"/>
+            </w:tcBorders>
+            <w:tcMar>
+              <w:top w:w="55" w:type="dxa"/>
+              <w:left w:w="55" w:type="dxa"/>
+              <w:bottom w:w="55" w:type="dxa"/>
+              <w:right w:w="55" w:type="dxa"/>
+            </w:tcMar>
+          </w:tcPr>
+          <w:p>
+            <w:pPr>
+              <w:pStyle w:val="TableContents"/>
+              <w:rPr>
+                <w:lang w:val="en-GB"/>
+              </w:rPr>
+            </w:pPr>
+            <w:r>
+              <w:rPr>
+                <w:lang w:val="en-GB"/>
+              </w:rPr>
+              <w:t>Discussion</w:t>
+            </w:r>
+          </w:p>
+        </w:tc>
+        <w:tc>
+          <w:tcPr>
+            <w:tcW w:w="529" w:type="pct"/>
+            <w:tcBorders>
+              <w:left w:val="single" w:sz="2" w:space="0" w:color="000000"/>
+              <w:bottom w:val="single" w:sz="2" w:space="0" w:color="000000"/>
+            </w:tcBorders>
+            <w:tcMar>
+              <w:top w:w="55" w:type="dxa"/>
+              <w:left w:w="55" w:type="dxa"/>
+              <w:bottom w:w="55" w:type="dxa"/>
+              <w:right w:w="55" w:type="dxa"/>
+            </w:tcMar>
+          </w:tcPr>
+          <w:p>
+            <w:pPr>
+              <w:pStyle w:val="TableContents"/>
+              <w:rPr>
+                <w:lang w:val="en-GB"/>
+              </w:rPr>
+            </w:pPr>
+            <w:r>
+              <w:rPr>
+                <w:lang w:val="en-GB"/>
+              </w:rPr>
+              <w:t>1 (Optional)</w:t>
+            </w:r>
+          </w:p>
+        </w:tc>
+        <w:tc>
+          <w:tcPr>
+            <w:tcW w:w="823" w:type="pct"/>
+            <w:tcBorders>
+              <w:left w:val="single" w:sz="2" w:space="0" w:color="000000"/>
+              <w:bottom w:val="single" w:sz="2" w:space="0" w:color="000000"/>
+            </w:tcBorders>
+            <w:tcMar>
+              <w:top w:w="55" w:type="dxa"/>
+              <w:left w:w="55" w:type="dxa"/>
+              <w:bottom w:w="55" w:type="dxa"/>
+              <w:right w:w="55" w:type="dxa"/>
+            </w:tcMar>
+          </w:tcPr>
+          <w:p>
+            <w:pPr>
+              <w:pStyle w:val="TableContents"/>
+              <w:rPr>
+                <w:lang w:val="en-GB"/>
+              </w:rPr>
+            </w:pPr>
+            <w:proofErr w:type="spellStart"/>
+            <w:r>
+              <w:rPr>
+                <w:lang w:val="en-GB"/>
+              </w:rPr>
+              <w:t>T_Text</w:t>
+            </w:r>
+            <w:proofErr w:type="spellEnd"/>
+          </w:p>
+        </w:tc>
+        <w:tc>
+          <w:tcPr>
+            <w:tcW w:w="3176" w:type="pct"/>
+            <w:tcBorders>
+              <w:left w:val="single" w:sz="2" w:space="0" w:color="000000"/>
+              <w:bottom w:val="single" w:sz="2" w:space="0" w:color="000000"/>
+              <w:right w:val="single" w:sz="2" w:space="0" w:color="000000"/>
+            </w:tcBorders>
+            <w:tcMar>
+              <w:top w:w="55" w:type="dxa"/>
+              <w:left w:w="55" w:type="dxa"/>
+              <w:bottom w:w="55" w:type="dxa"/>
+              <w:right w:w="55" w:type="dxa"/>
+            </w:tcMar>
+          </w:tcPr>
+          <w:p>
+            <w:pPr>
+              <w:pStyle w:val="Standard1"/>
+              <w:rPr>
+                <w:lang w:val="en-GB"/>
+              </w:rPr>
+            </w:pPr>
+            <w:r>
+              <w:rPr>
+                <w:lang w:val="en-GB"/>
+              </w:rPr>
+              <w:t>A deletion of TRS is needed if the locations are passed completely</w:t>
+            </w:r>
+          </w:p>
+        </w:tc>
+      </w:tr>
+      <w:tr>
+        <w:tc>
+          <w:tcPr>
+            <w:tcW w:w="472" w:type="pct"/>
+            <w:tcBorders>
+              <w:left w:val="single" w:sz="2" w:space="0" w:color="000000"/>
+              <w:bottom w:val="single" w:sz="2" w:space="0" w:color="000000"/>
+            </w:tcBorders>
+            <w:tcMar>
+              <w:top w:w="55" w:type="dxa"/>
+              <w:left w:w="55" w:type="dxa"/>
+              <w:bottom w:w="55" w:type="dxa"/>
+              <w:right w:w="55" w:type="dxa"/>
+            </w:tcMar>
+          </w:tcPr>
+          <w:p>
+            <w:pPr>
+              <w:pStyle w:val="TableContents"/>
+              <w:rPr>
+                <w:lang w:val="en-GB"/>
+              </w:rPr>
+            </w:pPr>
+            <w:r>
+              <w:rPr>
+                <w:lang w:val="en-GB"/>
+              </w:rPr>
+              <w:t>Parent</w:t>
+            </w:r>
+          </w:p>
+        </w:tc>
+        <w:tc>
+          <w:tcPr>
+            <w:tcW w:w="529" w:type="pct"/>
+            <w:tcBorders>
+              <w:left w:val="single" w:sz="2" w:space="0" w:color="000000"/>
+              <w:bottom w:val="single" w:sz="2" w:space="0" w:color="000000"/>
+            </w:tcBorders>
+            <w:tcMar>
+              <w:top w:w="55" w:type="dxa"/>
+              <w:left w:w="55" w:type="dxa"/>
+              <w:bottom w:w="55" w:type="dxa"/>
+              <w:right w:w="55" w:type="dxa"/>
+            </w:tcMar>
+          </w:tcPr>
+          <w:p>
+            <w:pPr>
+              <w:pStyle w:val="TableContents"/>
+              <w:rPr>
+                <w:lang w:val="en-GB"/>
+              </w:rPr>
+            </w:pPr>
+            <w:r>
+              <w:rPr>
+                <w:lang w:val="en-GB"/>
+              </w:rPr>
+              <w:t>0..1</w:t>
+            </w:r>
+          </w:p>
+        </w:tc>
+        <w:tc>
+          <w:tcPr>
+            <w:tcW w:w="823" w:type="pct"/>
+            <w:tcBorders>
+              <w:left w:val="single" w:sz="2" w:space="0" w:color="000000"/>
+              <w:bottom w:val="single" w:sz="2" w:space="0" w:color="000000"/>
+            </w:tcBorders>
+            <w:tcMar>
+              <w:top w:w="55" w:type="dxa"/>
+              <w:left w:w="55" w:type="dxa"/>
+              <w:bottom w:w="55" w:type="dxa"/>
+              <w:right w:w="55" w:type="dxa"/>
+            </w:tcMar>
+          </w:tcPr>
+          <w:p>
+            <w:pPr>
+              <w:pStyle w:val="TableContents"/>
+              <w:rPr>
+                <w:lang w:val="en-GB"/>
+              </w:rPr>
+            </w:pPr>
+            <w:proofErr w:type="spellStart"/>
+            <w:r>
+              <w:rPr>
+                <w:lang w:val="en-GB"/>
+              </w:rPr>
+              <w:t>T_Requirement</w:t>
+            </w:r>
+            <w:proofErr w:type="spellEnd"/>
+          </w:p>
+        </w:tc>
+        <w:tc>
+          <w:tcPr>
+            <w:tcW w:w="3176" w:type="pct"/>
+            <w:tcBorders>
+              <w:left w:val="single" w:sz="2" w:space="0" w:color="000000"/>
+              <w:bottom w:val="single" w:sz="2" w:space="0" w:color="000000"/>
+              <w:right w:val="single" w:sz="2" w:space="0" w:color="000000"/>
+            </w:tcBorders>
+            <w:tcMar>
+              <w:top w:w="55" w:type="dxa"/>
+              <w:left w:w="55" w:type="dxa"/>
+              <w:bottom w:w="55" w:type="dxa"/>
+              <w:right w:w="55" w:type="dxa"/>
+            </w:tcMar>
+          </w:tcPr>
+          <w:p>
+            <w:pPr>
+              <w:pStyle w:val="Standard1"/>
+              <w:rPr>
+                <w:lang w:val="en-GB"/>
+              </w:rPr>
+            </w:pPr>
+          </w:p>
+        </w:tc>
+      </w:tr>
+      <w:tr>
+        <w:tc>
+          <w:tcPr>
+            <w:tcW w:w="472" w:type="pct"/>
+            <w:tcBorders>
+              <w:left w:val="single" w:sz="2" w:space="0" w:color="000000"/>
+              <w:bottom w:val="single" w:sz="2" w:space="0" w:color="000000"/>
+            </w:tcBorders>
+            <w:tcMar>
+              <w:top w:w="55" w:type="dxa"/>
+              <w:left w:w="55" w:type="dxa"/>
+              <w:bottom w:w="55" w:type="dxa"/>
+              <w:right w:w="55" w:type="dxa"/>
+            </w:tcMar>
+          </w:tcPr>
+          <w:p>
+            <w:pPr>
+              <w:pStyle w:val="TableContents"/>
+              <w:rPr>
+                <w:lang w:val="en-GB"/>
+              </w:rPr>
+            </w:pPr>
+            <w:r>
+              <w:rPr>
+                <w:lang w:val="en-GB"/>
+              </w:rPr>
+              <w:t>Allocation</w:t>
+            </w:r>
+          </w:p>
+        </w:tc>
+        <w:tc>
+          <w:tcPr>
+            <w:tcW w:w="529" w:type="pct"/>
+            <w:tcBorders>
+              <w:left w:val="single" w:sz="2" w:space="0" w:color="000000"/>
+              <w:bottom w:val="single" w:sz="2" w:space="0" w:color="000000"/>
+            </w:tcBorders>
+            <w:tcMar>
+              <w:top w:w="55" w:type="dxa"/>
+              <w:left w:w="55" w:type="dxa"/>
+              <w:bottom w:w="55" w:type="dxa"/>
+              <w:right w:w="55" w:type="dxa"/>
+            </w:tcMar>
+          </w:tcPr>
+          <w:p>
+            <w:pPr>
+              <w:pStyle w:val="TableContents"/>
+              <w:rPr>
+                <w:lang w:val="en-GB"/>
+              </w:rPr>
+            </w:pPr>
+            <w:r>
+              <w:rPr>
+                <w:lang w:val="en-GB"/>
+              </w:rPr>
+              <w:t>0..1</w:t>
+            </w:r>
+          </w:p>
+        </w:tc>
+        <w:tc>
+          <w:tcPr>
+            <w:tcW w:w="823" w:type="pct"/>
+            <w:tcBorders>
+              <w:left w:val="single" w:sz="2" w:space="0" w:color="000000"/>
+              <w:bottom w:val="single" w:sz="2" w:space="0" w:color="000000"/>
+            </w:tcBorders>
+            <w:tcMar>
+              <w:top w:w="55" w:type="dxa"/>
+              <w:left w:w="55" w:type="dxa"/>
+              <w:bottom w:w="55" w:type="dxa"/>
+              <w:right w:w="55" w:type="dxa"/>
+            </w:tcMar>
+          </w:tcPr>
+          <w:p>
+            <w:pPr>
+              <w:pStyle w:val="TableContents"/>
+              <w:rPr>
+                <w:lang w:val="en-GB"/>
+              </w:rPr>
+            </w:pPr>
+            <w:proofErr w:type="spellStart"/>
+            <w:r>
+              <w:rPr>
+                <w:lang w:val="en-GB"/>
+              </w:rPr>
+              <w:t>T_System</w:t>
+            </w:r>
+            <w:proofErr w:type="spellEnd"/>
+          </w:p>
+        </w:tc>
+        <w:tc>
+          <w:tcPr>
+            <w:tcW w:w="3176" w:type="pct"/>
+            <w:tcBorders>
+              <w:left w:val="single" w:sz="2" w:space="0" w:color="000000"/>
+              <w:bottom w:val="single" w:sz="2" w:space="0" w:color="000000"/>
+              <w:right w:val="single" w:sz="2" w:space="0" w:color="000000"/>
+            </w:tcBorders>
+            <w:tcMar>
+              <w:top w:w="55" w:type="dxa"/>
+              <w:left w:w="55" w:type="dxa"/>
+              <w:bottom w:w="55" w:type="dxa"/>
+              <w:right w:w="55" w:type="dxa"/>
+            </w:tcMar>
+          </w:tcPr>
+          <w:p>
+            <w:pPr>
+              <w:pStyle w:val="Standard1"/>
+              <w:rPr>
+                <w:lang w:val="en-GB"/>
+              </w:rPr>
+            </w:pPr>
+          </w:p>
+        </w:tc>
+      </w:tr>
+      <w:tr>
+        <w:tc>
+          <w:tcPr>
+            <w:tcW w:w="472" w:type="pct"/>
+            <w:tcBorders>
+              <w:left w:val="single" w:sz="2" w:space="0" w:color="000000"/>
+              <w:bottom w:val="single" w:sz="2" w:space="0" w:color="000000"/>
+            </w:tcBorders>
+            <w:shd w:val="clear" w:color="auto" w:fill="auto"/>
+            <w:tcMar>
+              <w:top w:w="55" w:type="dxa"/>
+              <w:left w:w="55" w:type="dxa"/>
+              <w:bottom w:w="55" w:type="dxa"/>
+              <w:right w:w="55" w:type="dxa"/>
+            </w:tcMar>
+          </w:tcPr>
+          <w:p>
+            <w:pPr>
+              <w:pStyle w:val="TableContents"/>
+              <w:rPr>
+                <w:lang w:val="en-GB"/>
+              </w:rPr>
+            </w:pPr>
+            <w:r>
+              <w:rPr>
+                <w:lang w:val="en-GB"/>
+              </w:rPr>
+              <w:t>Safety</w:t>
+            </w:r>
+          </w:p>
+        </w:tc>
+        <w:tc>
+          <w:tcPr>
+            <w:tcW w:w="529" w:type="pct"/>
+            <w:tcBorders>
+              <w:left w:val="single" w:sz="2" w:space="0" w:color="000000"/>
+              <w:bottom w:val="single" w:sz="2" w:space="0" w:color="000000"/>
+            </w:tcBorders>
+            <w:shd w:val="clear" w:color="auto" w:fill="auto"/>
+            <w:tcMar>
+              <w:top w:w="55" w:type="dxa"/>
+              <w:left w:w="55" w:type="dxa"/>
+              <w:bottom w:w="55" w:type="dxa"/>
+              <w:right w:w="55" w:type="dxa"/>
+            </w:tcMar>
+          </w:tcPr>
+          <w:p>
+            <w:pPr>
+              <w:pStyle w:val="TableContents"/>
+              <w:rPr>
+                <w:lang w:val="en-GB"/>
+              </w:rPr>
+            </w:pPr>
+            <w:r>
+              <w:rPr>
+                <w:lang w:val="en-GB"/>
+              </w:rPr>
+              <w:t>1</w:t>
+            </w:r>
+          </w:p>
+        </w:tc>
+        <w:tc>
+          <w:tcPr>
+            <w:tcW w:w="823" w:type="pct"/>
+            <w:tcBorders>
+              <w:left w:val="single" w:sz="2" w:space="0" w:color="000000"/>
+              <w:bottom w:val="single" w:sz="2" w:space="0" w:color="000000"/>
+            </w:tcBorders>
+            <w:shd w:val="clear" w:color="auto" w:fill="auto"/>
+            <w:tcMar>
+              <w:top w:w="55" w:type="dxa"/>
+              <w:left w:w="55" w:type="dxa"/>
+              <w:bottom w:w="55" w:type="dxa"/>
+              <w:right w:w="55" w:type="dxa"/>
+            </w:tcMar>
+          </w:tcPr>
+          <w:p>
+            <w:pPr>
+              <w:pStyle w:val="TableContents"/>
+              <w:rPr>
+                <w:lang w:val="en-GB"/>
+              </w:rPr>
+            </w:pPr>
+            <w:r>
+              <w:rPr>
+                <w:lang w:val="en-GB"/>
+              </w:rPr>
+              <w:t>Boolean</w:t>
+            </w:r>
+          </w:p>
+        </w:tc>
+        <w:tc>
+          <w:tcPr>
+            <w:tcW w:w="3176" w:type="pct"/>
+            <w:tcBorders>
+              <w:left w:val="single" w:sz="2" w:space="0" w:color="000000"/>
+              <w:bottom w:val="single" w:sz="2" w:space="0" w:color="000000"/>
+              <w:right w:val="single" w:sz="2" w:space="0" w:color="000000"/>
+            </w:tcBorders>
+            <w:shd w:val="clear" w:color="auto" w:fill="auto"/>
+            <w:tcMar>
+              <w:top w:w="55" w:type="dxa"/>
+              <w:left w:w="55" w:type="dxa"/>
+              <w:bottom w:w="55" w:type="dxa"/>
+              <w:right w:w="55" w:type="dxa"/>
+            </w:tcMar>
+          </w:tcPr>
+          <w:p>
+            <w:pPr>
+              <w:pStyle w:val="Standard1"/>
+              <w:rPr>
+                <w:lang w:val="en-GB"/>
+              </w:rPr>
+            </w:pPr>
+          </w:p>
+        </w:tc>
+      </w:tr>
+    </w:tbl>
+    <w:p>
+      <w:pPr>
+        <w:pStyle w:val="Standard1"/>
+        <w:rPr>
+          <w:b/>
+          <w:bCs/>
+          <w:sz w:val="28"/>
+          <w:szCs w:val="28"/>
+          <w:u w:val="single"/>
+          <w:lang w:val="en-GB"/>
+        </w:rPr>
+      </w:pPr>
+    </w:p>
     <w:p>
       <w:pPr>
         <w:pStyle w:val="Standard1"/>
@@ -13602,6 +14869,7 @@
         <w:rPr>
           <w:lang w:val="en-GB"/>
         </w:rPr>
+        <w:lastRenderedPageBreak/>
         <w:t>255  Non</w:t>
       </w:r>
       <w:proofErr w:type="gramEnd"/>
@@ -13997,7 +15265,6 @@
           <w:u w:val="single"/>
           <w:lang w:val="en-GB"/>
         </w:rPr>
-        <w:lastRenderedPageBreak/>
         <w:t xml:space="preserve">Constant: </w:t>
       </w:r>
       <w:proofErr w:type="spellStart"/>
@@ -17328,7 +18595,6 @@
     <w:name w:val="Normal (Web)"/>
     <w:basedOn w:val="Standard"/>
     <w:uiPriority w:val="99"/>
-    <w:semiHidden/>
     <w:unhideWhenUsed/>
     <w:rsid w:val="00B24C39"/>
     <w:pPr>

</xml_diff>